<commit_message>
create more folders; change all from tsql, pls to sql; arrange to be cleaner
</commit_message>
<xml_diff>
--- a/Database_Management_System/lab2/submit/23521198_LAB2.docx
+++ b/Database_Management_System/lab2/submit/23521198_LAB2.docx
@@ -4,21 +4,28 @@
   <w:body>
     <w:tbl>
       <w:tblPr>
-        <w:tblStyle w:val="TableGrid"/>
+        <w:tblStyle w:val="PlainTable3"/>
         <w:tblW w:w="0" w:type="auto"/>
         <w:tblLook w:val="04A0" w:firstRow="1" w:lastRow="0" w:firstColumn="1" w:lastColumn="0" w:noHBand="0" w:noVBand="1"/>
       </w:tblPr>
       <w:tblGrid>
-        <w:gridCol w:w="3776"/>
-        <w:gridCol w:w="4604"/>
+        <w:gridCol w:w="1843"/>
+        <w:gridCol w:w="6547"/>
         <w:gridCol w:w="12550"/>
       </w:tblGrid>
       <w:tr>
-        <w:tc>
-          <w:tcPr>
-            <w:tcW w:w="6976" w:type="dxa"/>
-          </w:tcPr>
-          <w:p>
+        <w:trPr>
+          <w:cnfStyle w:val="100000000000" w:firstRow="1" w:lastRow="0" w:firstColumn="0" w:lastColumn="0" w:oddVBand="0" w:evenVBand="0" w:oddHBand="0" w:evenHBand="0" w:firstRowFirstColumn="0" w:firstRowLastColumn="0" w:lastRowFirstColumn="0" w:lastRowLastColumn="0"/>
+        </w:trPr>
+        <w:tc>
+          <w:tcPr>
+            <w:cnfStyle w:val="001000000100" w:firstRow="0" w:lastRow="0" w:firstColumn="1" w:lastColumn="0" w:oddVBand="0" w:evenVBand="0" w:oddHBand="0" w:evenHBand="0" w:firstRowFirstColumn="1" w:firstRowLastColumn="0" w:lastRowFirstColumn="0" w:lastRowLastColumn="0"/>
+            <w:tcW w:w="1843" w:type="dxa"/>
+          </w:tcPr>
+          <w:p>
+            <w:pPr>
+              <w:jc w:val="center"/>
+            </w:pPr>
             <w:r>
               <w:t>Thứ tự yêu cầu</w:t>
             </w:r>
@@ -26,9 +33,13 @@
         </w:tc>
         <w:tc>
           <w:tcPr>
-            <w:tcW w:w="6977" w:type="dxa"/>
-          </w:tcPr>
-          <w:p>
+            <w:tcW w:w="6547" w:type="dxa"/>
+          </w:tcPr>
+          <w:p>
+            <w:pPr>
+              <w:jc w:val="center"/>
+              <w:cnfStyle w:val="100000000000" w:firstRow="1" w:lastRow="0" w:firstColumn="0" w:lastColumn="0" w:oddVBand="0" w:evenVBand="0" w:oddHBand="0" w:evenHBand="0" w:firstRowFirstColumn="0" w:firstRowLastColumn="0" w:lastRowFirstColumn="0" w:lastRowLastColumn="0"/>
+            </w:pPr>
             <w:r>
               <w:t>Code SQL</w:t>
             </w:r>
@@ -36,9 +47,13 @@
         </w:tc>
         <w:tc>
           <w:tcPr>
-            <w:tcW w:w="6977" w:type="dxa"/>
-          </w:tcPr>
-          <w:p>
+            <w:tcW w:w="12550" w:type="dxa"/>
+          </w:tcPr>
+          <w:p>
+            <w:pPr>
+              <w:jc w:val="center"/>
+              <w:cnfStyle w:val="100000000000" w:firstRow="1" w:lastRow="0" w:firstColumn="0" w:lastColumn="0" w:oddVBand="0" w:evenVBand="0" w:oddHBand="0" w:evenHBand="0" w:firstRowFirstColumn="0" w:firstRowLastColumn="0" w:lastRowFirstColumn="0" w:lastRowLastColumn="0"/>
+            </w:pPr>
             <w:r>
               <w:t>Minh chứng kết quả</w:t>
             </w:r>
@@ -46,11 +61,18 @@
         </w:tc>
       </w:tr>
       <w:tr>
-        <w:tc>
-          <w:tcPr>
-            <w:tcW w:w="6976" w:type="dxa"/>
-          </w:tcPr>
-          <w:p>
+        <w:trPr>
+          <w:cnfStyle w:val="000000100000" w:firstRow="0" w:lastRow="0" w:firstColumn="0" w:lastColumn="0" w:oddVBand="0" w:evenVBand="0" w:oddHBand="1" w:evenHBand="0" w:firstRowFirstColumn="0" w:firstRowLastColumn="0" w:lastRowFirstColumn="0" w:lastRowLastColumn="0"/>
+        </w:trPr>
+        <w:tc>
+          <w:tcPr>
+            <w:cnfStyle w:val="001000000000" w:firstRow="0" w:lastRow="0" w:firstColumn="1" w:lastColumn="0" w:oddVBand="0" w:evenVBand="0" w:oddHBand="0" w:evenHBand="0" w:firstRowFirstColumn="0" w:firstRowLastColumn="0" w:lastRowFirstColumn="0" w:lastRowLastColumn="0"/>
+            <w:tcW w:w="1843" w:type="dxa"/>
+          </w:tcPr>
+          <w:p>
+            <w:pPr>
+              <w:jc w:val="center"/>
+            </w:pPr>
             <w:r>
               <w:t>1</w:t>
             </w:r>
@@ -58,9 +80,13 @@
         </w:tc>
         <w:tc>
           <w:tcPr>
-            <w:tcW w:w="6977" w:type="dxa"/>
-          </w:tcPr>
-          <w:p>
+            <w:tcW w:w="6547" w:type="dxa"/>
+          </w:tcPr>
+          <w:p>
+            <w:pPr>
+              <w:jc w:val="center"/>
+              <w:cnfStyle w:val="000000100000" w:firstRow="0" w:lastRow="0" w:firstColumn="0" w:lastColumn="0" w:oddVBand="0" w:evenVBand="0" w:oddHBand="1" w:evenHBand="0" w:firstRowFirstColumn="0" w:firstRowLastColumn="0" w:lastRowFirstColumn="0" w:lastRowLastColumn="0"/>
+            </w:pPr>
             <w:r>
               <w:t>Thiết lập trong SQL Developer</w:t>
             </w:r>
@@ -68,9 +94,13 @@
         </w:tc>
         <w:tc>
           <w:tcPr>
-            <w:tcW w:w="6977" w:type="dxa"/>
-          </w:tcPr>
-          <w:p>
+            <w:tcW w:w="12550" w:type="dxa"/>
+          </w:tcPr>
+          <w:p>
+            <w:pPr>
+              <w:jc w:val="center"/>
+              <w:cnfStyle w:val="000000100000" w:firstRow="0" w:lastRow="0" w:firstColumn="0" w:lastColumn="0" w:oddVBand="0" w:evenVBand="0" w:oddHBand="1" w:evenHBand="0" w:firstRowFirstColumn="0" w:firstRowLastColumn="0" w:lastRowFirstColumn="0" w:lastRowLastColumn="0"/>
+            </w:pPr>
             <w:r>
               <w:rPr>
                 <w:noProof/>
@@ -91,7 +121,7 @@
                           <pic:cNvPicPr/>
                         </pic:nvPicPr>
                         <pic:blipFill>
-                          <a:blip r:embed="rId4">
+                          <a:blip r:embed="rId6">
                             <a:extLst>
                               <a:ext uri="{28A0092B-C50C-407E-A947-70E740481C1C}">
                                 <a14:useLocalDpi xmlns:a14="http://schemas.microsoft.com/office/drawing/2010/main" val="0"/>
@@ -123,9 +153,13 @@
       <w:tr>
         <w:tc>
           <w:tcPr>
-            <w:tcW w:w="6976" w:type="dxa"/>
-          </w:tcPr>
-          <w:p>
+            <w:cnfStyle w:val="001000000000" w:firstRow="0" w:lastRow="0" w:firstColumn="1" w:lastColumn="0" w:oddVBand="0" w:evenVBand="0" w:oddHBand="0" w:evenHBand="0" w:firstRowFirstColumn="0" w:firstRowLastColumn="0" w:lastRowFirstColumn="0" w:lastRowLastColumn="0"/>
+            <w:tcW w:w="1843" w:type="dxa"/>
+          </w:tcPr>
+          <w:p>
+            <w:pPr>
+              <w:jc w:val="center"/>
+            </w:pPr>
             <w:r>
               <w:t>2</w:t>
             </w:r>
@@ -133,9 +167,13 @@
         </w:tc>
         <w:tc>
           <w:tcPr>
-            <w:tcW w:w="6977" w:type="dxa"/>
-          </w:tcPr>
-          <w:p>
+            <w:tcW w:w="6547" w:type="dxa"/>
+          </w:tcPr>
+          <w:p>
+            <w:pPr>
+              <w:jc w:val="center"/>
+              <w:cnfStyle w:val="000000000000" w:firstRow="0" w:lastRow="0" w:firstColumn="0" w:lastColumn="0" w:oddVBand="0" w:evenVBand="0" w:oddHBand="0" w:evenHBand="0" w:firstRowFirstColumn="0" w:firstRowLastColumn="0" w:lastRowFirstColumn="0" w:lastRowLastColumn="0"/>
+            </w:pPr>
             <w:r>
               <w:t>SHOW CON_NAME;</w:t>
             </w:r>
@@ -143,9 +181,13 @@
         </w:tc>
         <w:tc>
           <w:tcPr>
-            <w:tcW w:w="6977" w:type="dxa"/>
-          </w:tcPr>
-          <w:p>
+            <w:tcW w:w="12550" w:type="dxa"/>
+          </w:tcPr>
+          <w:p>
+            <w:pPr>
+              <w:jc w:val="center"/>
+              <w:cnfStyle w:val="000000000000" w:firstRow="0" w:lastRow="0" w:firstColumn="0" w:lastColumn="0" w:oddVBand="0" w:evenVBand="0" w:oddHBand="0" w:evenHBand="0" w:firstRowFirstColumn="0" w:firstRowLastColumn="0" w:lastRowFirstColumn="0" w:lastRowLastColumn="0"/>
+            </w:pPr>
             <w:r>
               <w:rPr>
                 <w:noProof/>
@@ -166,7 +208,7 @@
                           <pic:cNvPicPr/>
                         </pic:nvPicPr>
                         <pic:blipFill>
-                          <a:blip r:embed="rId5">
+                          <a:blip r:embed="rId7">
                             <a:extLst>
                               <a:ext uri="{28A0092B-C50C-407E-A947-70E740481C1C}">
                                 <a14:useLocalDpi xmlns:a14="http://schemas.microsoft.com/office/drawing/2010/main" val="0"/>
@@ -196,11 +238,18 @@
         </w:tc>
       </w:tr>
       <w:tr>
-        <w:tc>
-          <w:tcPr>
-            <w:tcW w:w="6976" w:type="dxa"/>
-          </w:tcPr>
-          <w:p>
+        <w:trPr>
+          <w:cnfStyle w:val="000000100000" w:firstRow="0" w:lastRow="0" w:firstColumn="0" w:lastColumn="0" w:oddVBand="0" w:evenVBand="0" w:oddHBand="1" w:evenHBand="0" w:firstRowFirstColumn="0" w:firstRowLastColumn="0" w:lastRowFirstColumn="0" w:lastRowLastColumn="0"/>
+        </w:trPr>
+        <w:tc>
+          <w:tcPr>
+            <w:cnfStyle w:val="001000000000" w:firstRow="0" w:lastRow="0" w:firstColumn="1" w:lastColumn="0" w:oddVBand="0" w:evenVBand="0" w:oddHBand="0" w:evenHBand="0" w:firstRowFirstColumn="0" w:firstRowLastColumn="0" w:lastRowFirstColumn="0" w:lastRowLastColumn="0"/>
+            <w:tcW w:w="1843" w:type="dxa"/>
+          </w:tcPr>
+          <w:p>
+            <w:pPr>
+              <w:jc w:val="center"/>
+            </w:pPr>
             <w:r>
               <w:t>3</w:t>
             </w:r>
@@ -208,37 +257,58 @@
         </w:tc>
         <w:tc>
           <w:tcPr>
-            <w:tcW w:w="6977" w:type="dxa"/>
-          </w:tcPr>
-          <w:p>
+            <w:tcW w:w="6547" w:type="dxa"/>
+          </w:tcPr>
+          <w:p>
+            <w:pPr>
+              <w:jc w:val="center"/>
+              <w:cnfStyle w:val="000000100000" w:firstRow="0" w:lastRow="0" w:firstColumn="0" w:lastColumn="0" w:oddVBand="0" w:evenVBand="0" w:oddHBand="1" w:evenHBand="0" w:firstRowFirstColumn="0" w:firstRowLastColumn="0" w:lastRowFirstColumn="0" w:lastRowLastColumn="0"/>
+            </w:pPr>
             <w:r>
               <w:t>CREATE PLUGGABLE DATABASE orclpdb3 ADMIN USER hoangphuc_pdb IDENTIFIED BY</w:t>
             </w:r>
           </w:p>
           <w:p>
+            <w:pPr>
+              <w:jc w:val="center"/>
+              <w:cnfStyle w:val="000000100000" w:firstRow="0" w:lastRow="0" w:firstColumn="0" w:lastColumn="0" w:oddVBand="0" w:evenVBand="0" w:oddHBand="1" w:evenHBand="0" w:firstRowFirstColumn="0" w:firstRowLastColumn="0" w:lastRowFirstColumn="0" w:lastRowLastColumn="0"/>
+            </w:pPr>
             <w:r>
               <w:t>012345678 ROLES=</w:t>
             </w:r>
           </w:p>
           <w:p>
+            <w:pPr>
+              <w:jc w:val="center"/>
+              <w:cnfStyle w:val="000000100000" w:firstRow="0" w:lastRow="0" w:firstColumn="0" w:lastColumn="0" w:oddVBand="0" w:evenVBand="0" w:oddHBand="1" w:evenHBand="0" w:firstRowFirstColumn="0" w:firstRowLastColumn="0" w:lastRowFirstColumn="0" w:lastRowLastColumn="0"/>
+            </w:pPr>
             <w:r>
               <w:t>(DBA) file_name_convert=</w:t>
             </w:r>
           </w:p>
           <w:p>
+            <w:pPr>
+              <w:jc w:val="center"/>
+              <w:cnfStyle w:val="000000100000" w:firstRow="0" w:lastRow="0" w:firstColumn="0" w:lastColumn="0" w:oddVBand="0" w:evenVBand="0" w:oddHBand="1" w:evenHBand="0" w:firstRowFirstColumn="0" w:firstRowLastColumn="0" w:lastRowFirstColumn="0" w:lastRowLastColumn="0"/>
+            </w:pPr>
             <w:r>
               <w:t>('pdbseed', 'orclpdb3');</w:t>
             </w:r>
-            <w:r>
-              <w:t xml:space="preserve"> </w:t>
-            </w:r>
-          </w:p>
-          <w:p>
+          </w:p>
+          <w:p>
+            <w:pPr>
+              <w:jc w:val="center"/>
+              <w:cnfStyle w:val="000000100000" w:firstRow="0" w:lastRow="0" w:firstColumn="0" w:lastColumn="0" w:oddVBand="0" w:evenVBand="0" w:oddHBand="1" w:evenHBand="0" w:firstRowFirstColumn="0" w:firstRowLastColumn="0" w:lastRowFirstColumn="0" w:lastRowLastColumn="0"/>
+            </w:pPr>
             <w:r>
               <w:t>ALTER PLUGGABLE DATABASE orclpdb3</w:t>
             </w:r>
           </w:p>
           <w:p>
+            <w:pPr>
+              <w:jc w:val="center"/>
+              <w:cnfStyle w:val="000000100000" w:firstRow="0" w:lastRow="0" w:firstColumn="0" w:lastColumn="0" w:oddVBand="0" w:evenVBand="0" w:oddHBand="1" w:evenHBand="0" w:firstRowFirstColumn="0" w:firstRowLastColumn="0" w:lastRowFirstColumn="0" w:lastRowLastColumn="0"/>
+            </w:pPr>
             <w:r>
               <w:t>OPEN;</w:t>
             </w:r>
@@ -246,9 +316,13 @@
         </w:tc>
         <w:tc>
           <w:tcPr>
-            <w:tcW w:w="6977" w:type="dxa"/>
-          </w:tcPr>
-          <w:p>
+            <w:tcW w:w="12550" w:type="dxa"/>
+          </w:tcPr>
+          <w:p>
+            <w:pPr>
+              <w:jc w:val="center"/>
+              <w:cnfStyle w:val="000000100000" w:firstRow="0" w:lastRow="0" w:firstColumn="0" w:lastColumn="0" w:oddVBand="0" w:evenVBand="0" w:oddHBand="1" w:evenHBand="0" w:firstRowFirstColumn="0" w:firstRowLastColumn="0" w:lastRowFirstColumn="0" w:lastRowLastColumn="0"/>
+            </w:pPr>
             <w:r>
               <w:rPr>
                 <w:noProof/>
@@ -269,7 +343,7 @@
                           <pic:cNvPicPr/>
                         </pic:nvPicPr>
                         <pic:blipFill>
-                          <a:blip r:embed="rId6">
+                          <a:blip r:embed="rId8">
                             <a:extLst>
                               <a:ext uri="{28A0092B-C50C-407E-A947-70E740481C1C}">
                                 <a14:useLocalDpi xmlns:a14="http://schemas.microsoft.com/office/drawing/2010/main" val="0"/>
@@ -301,9 +375,13 @@
       <w:tr>
         <w:tc>
           <w:tcPr>
-            <w:tcW w:w="6976" w:type="dxa"/>
-          </w:tcPr>
-          <w:p>
+            <w:cnfStyle w:val="001000000000" w:firstRow="0" w:lastRow="0" w:firstColumn="1" w:lastColumn="0" w:oddVBand="0" w:evenVBand="0" w:oddHBand="0" w:evenHBand="0" w:firstRowFirstColumn="0" w:firstRowLastColumn="0" w:lastRowFirstColumn="0" w:lastRowLastColumn="0"/>
+            <w:tcW w:w="1843" w:type="dxa"/>
+          </w:tcPr>
+          <w:p>
+            <w:pPr>
+              <w:jc w:val="center"/>
+            </w:pPr>
             <w:r>
               <w:lastRenderedPageBreak/>
               <w:t>4</w:t>
@@ -312,9 +390,13 @@
         </w:tc>
         <w:tc>
           <w:tcPr>
-            <w:tcW w:w="6977" w:type="dxa"/>
-          </w:tcPr>
-          <w:p>
+            <w:tcW w:w="6547" w:type="dxa"/>
+          </w:tcPr>
+          <w:p>
+            <w:pPr>
+              <w:jc w:val="center"/>
+              <w:cnfStyle w:val="000000000000" w:firstRow="0" w:lastRow="0" w:firstColumn="0" w:lastColumn="0" w:oddVBand="0" w:evenVBand="0" w:oddHBand="0" w:evenHBand="0" w:firstRowFirstColumn="0" w:firstRowLastColumn="0" w:lastRowFirstColumn="0" w:lastRowLastColumn="0"/>
+            </w:pPr>
             <w:r>
               <w:t>Tiến hành chuyển đổi session và đăng nhập vào user sys trong properties.</w:t>
             </w:r>
@@ -322,9 +404,13 @@
         </w:tc>
         <w:tc>
           <w:tcPr>
-            <w:tcW w:w="6977" w:type="dxa"/>
-          </w:tcPr>
-          <w:p>
+            <w:tcW w:w="12550" w:type="dxa"/>
+          </w:tcPr>
+          <w:p>
+            <w:pPr>
+              <w:jc w:val="center"/>
+              <w:cnfStyle w:val="000000000000" w:firstRow="0" w:lastRow="0" w:firstColumn="0" w:lastColumn="0" w:oddVBand="0" w:evenVBand="0" w:oddHBand="0" w:evenHBand="0" w:firstRowFirstColumn="0" w:firstRowLastColumn="0" w:lastRowFirstColumn="0" w:lastRowLastColumn="0"/>
+            </w:pPr>
             <w:r>
               <w:rPr>
                 <w:noProof/>
@@ -345,7 +431,7 @@
                           <pic:cNvPicPr/>
                         </pic:nvPicPr>
                         <pic:blipFill>
-                          <a:blip r:embed="rId7">
+                          <a:blip r:embed="rId9">
                             <a:extLst>
                               <a:ext uri="{28A0092B-C50C-407E-A947-70E740481C1C}">
                                 <a14:useLocalDpi xmlns:a14="http://schemas.microsoft.com/office/drawing/2010/main" val="0"/>
@@ -375,11 +461,18 @@
         </w:tc>
       </w:tr>
       <w:tr>
-        <w:tc>
-          <w:tcPr>
-            <w:tcW w:w="6976" w:type="dxa"/>
-          </w:tcPr>
-          <w:p>
+        <w:trPr>
+          <w:cnfStyle w:val="000000100000" w:firstRow="0" w:lastRow="0" w:firstColumn="0" w:lastColumn="0" w:oddVBand="0" w:evenVBand="0" w:oddHBand="1" w:evenHBand="0" w:firstRowFirstColumn="0" w:firstRowLastColumn="0" w:lastRowFirstColumn="0" w:lastRowLastColumn="0"/>
+        </w:trPr>
+        <w:tc>
+          <w:tcPr>
+            <w:cnfStyle w:val="001000000000" w:firstRow="0" w:lastRow="0" w:firstColumn="1" w:lastColumn="0" w:oddVBand="0" w:evenVBand="0" w:oddHBand="0" w:evenHBand="0" w:firstRowFirstColumn="0" w:firstRowLastColumn="0" w:lastRowFirstColumn="0" w:lastRowLastColumn="0"/>
+            <w:tcW w:w="1843" w:type="dxa"/>
+          </w:tcPr>
+          <w:p>
+            <w:pPr>
+              <w:jc w:val="center"/>
+            </w:pPr>
             <w:r>
               <w:t>5</w:t>
             </w:r>
@@ -387,9 +480,13 @@
         </w:tc>
         <w:tc>
           <w:tcPr>
-            <w:tcW w:w="6977" w:type="dxa"/>
-          </w:tcPr>
-          <w:p>
+            <w:tcW w:w="6547" w:type="dxa"/>
+          </w:tcPr>
+          <w:p>
+            <w:pPr>
+              <w:jc w:val="center"/>
+              <w:cnfStyle w:val="000000100000" w:firstRow="0" w:lastRow="0" w:firstColumn="0" w:lastColumn="0" w:oddVBand="0" w:evenVBand="0" w:oddHBand="1" w:evenHBand="0" w:firstRowFirstColumn="0" w:firstRowLastColumn="0" w:lastRowFirstColumn="0" w:lastRowLastColumn="0"/>
+            </w:pPr>
             <w:r>
               <w:t>SHOW CON_NAME;</w:t>
             </w:r>
@@ -397,9 +494,13 @@
         </w:tc>
         <w:tc>
           <w:tcPr>
-            <w:tcW w:w="6977" w:type="dxa"/>
-          </w:tcPr>
-          <w:p>
+            <w:tcW w:w="12550" w:type="dxa"/>
+          </w:tcPr>
+          <w:p>
+            <w:pPr>
+              <w:jc w:val="center"/>
+              <w:cnfStyle w:val="000000100000" w:firstRow="0" w:lastRow="0" w:firstColumn="0" w:lastColumn="0" w:oddVBand="0" w:evenVBand="0" w:oddHBand="1" w:evenHBand="0" w:firstRowFirstColumn="0" w:firstRowLastColumn="0" w:lastRowFirstColumn="0" w:lastRowLastColumn="0"/>
+            </w:pPr>
             <w:r>
               <w:rPr>
                 <w:noProof/>
@@ -420,7 +521,7 @@
                           <pic:cNvPicPr/>
                         </pic:nvPicPr>
                         <pic:blipFill>
-                          <a:blip r:embed="rId8">
+                          <a:blip r:embed="rId10">
                             <a:extLst>
                               <a:ext uri="{28A0092B-C50C-407E-A947-70E740481C1C}">
                                 <a14:useLocalDpi xmlns:a14="http://schemas.microsoft.com/office/drawing/2010/main" val="0"/>
@@ -452,9 +553,13 @@
       <w:tr>
         <w:tc>
           <w:tcPr>
-            <w:tcW w:w="6976" w:type="dxa"/>
-          </w:tcPr>
-          <w:p>
+            <w:cnfStyle w:val="001000000000" w:firstRow="0" w:lastRow="0" w:firstColumn="1" w:lastColumn="0" w:oddVBand="0" w:evenVBand="0" w:oddHBand="0" w:evenHBand="0" w:firstRowFirstColumn="0" w:firstRowLastColumn="0" w:lastRowFirstColumn="0" w:lastRowLastColumn="0"/>
+            <w:tcW w:w="1843" w:type="dxa"/>
+          </w:tcPr>
+          <w:p>
+            <w:pPr>
+              <w:jc w:val="center"/>
+            </w:pPr>
             <w:r>
               <w:t>6</w:t>
             </w:r>
@@ -462,19 +567,31 @@
         </w:tc>
         <w:tc>
           <w:tcPr>
-            <w:tcW w:w="6977" w:type="dxa"/>
-          </w:tcPr>
-          <w:p>
+            <w:tcW w:w="6547" w:type="dxa"/>
+          </w:tcPr>
+          <w:p>
+            <w:pPr>
+              <w:jc w:val="center"/>
+              <w:cnfStyle w:val="000000000000" w:firstRow="0" w:lastRow="0" w:firstColumn="0" w:lastColumn="0" w:oddVBand="0" w:evenVBand="0" w:oddHBand="0" w:evenHBand="0" w:firstRowFirstColumn="0" w:firstRowLastColumn="0" w:lastRowFirstColumn="0" w:lastRowLastColumn="0"/>
+            </w:pPr>
             <w:r>
               <w:t>CREATE USER hoangphuc_user1 IDENTIFIED BY 012345678;</w:t>
             </w:r>
           </w:p>
           <w:p>
+            <w:pPr>
+              <w:jc w:val="center"/>
+              <w:cnfStyle w:val="000000000000" w:firstRow="0" w:lastRow="0" w:firstColumn="0" w:lastColumn="0" w:oddVBand="0" w:evenVBand="0" w:oddHBand="0" w:evenHBand="0" w:firstRowFirstColumn="0" w:firstRowLastColumn="0" w:lastRowFirstColumn="0" w:lastRowLastColumn="0"/>
+            </w:pPr>
             <w:r>
               <w:t>CREATE USER hoangphuc_user2 IDENTIFIED BY 112345678;</w:t>
             </w:r>
           </w:p>
           <w:p>
+            <w:pPr>
+              <w:jc w:val="center"/>
+              <w:cnfStyle w:val="000000000000" w:firstRow="0" w:lastRow="0" w:firstColumn="0" w:lastColumn="0" w:oddVBand="0" w:evenVBand="0" w:oddHBand="0" w:evenHBand="0" w:firstRowFirstColumn="0" w:firstRowLastColumn="0" w:lastRowFirstColumn="0" w:lastRowLastColumn="0"/>
+            </w:pPr>
             <w:r>
               <w:t>CREATE USER hoangphuc_user3 IDENTIFIED BY 212345678;</w:t>
             </w:r>
@@ -482,9 +599,13 @@
         </w:tc>
         <w:tc>
           <w:tcPr>
-            <w:tcW w:w="6977" w:type="dxa"/>
-          </w:tcPr>
-          <w:p>
+            <w:tcW w:w="12550" w:type="dxa"/>
+          </w:tcPr>
+          <w:p>
+            <w:pPr>
+              <w:jc w:val="center"/>
+              <w:cnfStyle w:val="000000000000" w:firstRow="0" w:lastRow="0" w:firstColumn="0" w:lastColumn="0" w:oddVBand="0" w:evenVBand="0" w:oddHBand="0" w:evenHBand="0" w:firstRowFirstColumn="0" w:firstRowLastColumn="0" w:lastRowFirstColumn="0" w:lastRowLastColumn="0"/>
+            </w:pPr>
             <w:r>
               <w:rPr>
                 <w:noProof/>
@@ -505,7 +626,7 @@
                           <pic:cNvPicPr/>
                         </pic:nvPicPr>
                         <pic:blipFill>
-                          <a:blip r:embed="rId9">
+                          <a:blip r:embed="rId11">
                             <a:extLst>
                               <a:ext uri="{28A0092B-C50C-407E-A947-70E740481C1C}">
                                 <a14:useLocalDpi xmlns:a14="http://schemas.microsoft.com/office/drawing/2010/main" val="0"/>
@@ -543,21 +664,29 @@
     </w:p>
     <w:tbl>
       <w:tblPr>
-        <w:tblStyle w:val="TableGrid"/>
-        <w:tblW w:w="0" w:type="auto"/>
+        <w:tblStyle w:val="PlainTable3"/>
+        <w:tblW w:w="21753" w:type="dxa"/>
         <w:tblLook w:val="04A0" w:firstRow="1" w:lastRow="0" w:firstColumn="1" w:lastColumn="0" w:noHBand="0" w:noVBand="1"/>
       </w:tblPr>
       <w:tblGrid>
-        <w:gridCol w:w="845"/>
-        <w:gridCol w:w="2449"/>
+        <w:gridCol w:w="1843"/>
+        <w:gridCol w:w="2274"/>
         <w:gridCol w:w="17636"/>
       </w:tblGrid>
       <w:tr>
-        <w:tc>
-          <w:tcPr>
-            <w:tcW w:w="845" w:type="dxa"/>
-          </w:tcPr>
-          <w:p>
+        <w:trPr>
+          <w:cnfStyle w:val="100000000000" w:firstRow="1" w:lastRow="0" w:firstColumn="0" w:lastColumn="0" w:oddVBand="0" w:evenVBand="0" w:oddHBand="0" w:evenHBand="0" w:firstRowFirstColumn="0" w:firstRowLastColumn="0" w:lastRowFirstColumn="0" w:lastRowLastColumn="0"/>
+        </w:trPr>
+        <w:tc>
+          <w:tcPr>
+            <w:cnfStyle w:val="001000000100" w:firstRow="0" w:lastRow="0" w:firstColumn="1" w:lastColumn="0" w:oddVBand="0" w:evenVBand="0" w:oddHBand="0" w:evenHBand="0" w:firstRowFirstColumn="1" w:firstRowLastColumn="0" w:lastRowFirstColumn="0" w:lastRowLastColumn="0"/>
+            <w:tcW w:w="1843" w:type="dxa"/>
+            <w:vAlign w:val="center"/>
+          </w:tcPr>
+          <w:p>
+            <w:pPr>
+              <w:jc w:val="center"/>
+            </w:pPr>
             <w:r>
               <w:lastRenderedPageBreak/>
               <w:t>Thứ tự yêu cầu</w:t>
@@ -566,9 +695,14 @@
         </w:tc>
         <w:tc>
           <w:tcPr>
-            <w:tcW w:w="2449" w:type="dxa"/>
-          </w:tcPr>
-          <w:p>
+            <w:tcW w:w="2274" w:type="dxa"/>
+            <w:vAlign w:val="center"/>
+          </w:tcPr>
+          <w:p>
+            <w:pPr>
+              <w:jc w:val="center"/>
+              <w:cnfStyle w:val="100000000000" w:firstRow="1" w:lastRow="0" w:firstColumn="0" w:lastColumn="0" w:oddVBand="0" w:evenVBand="0" w:oddHBand="0" w:evenHBand="0" w:firstRowFirstColumn="0" w:firstRowLastColumn="0" w:lastRowFirstColumn="0" w:lastRowLastColumn="0"/>
+            </w:pPr>
             <w:r>
               <w:t>Mã SQL</w:t>
             </w:r>
@@ -577,8 +711,13 @@
         <w:tc>
           <w:tcPr>
             <w:tcW w:w="17636" w:type="dxa"/>
-          </w:tcPr>
-          <w:p>
+            <w:vAlign w:val="center"/>
+          </w:tcPr>
+          <w:p>
+            <w:pPr>
+              <w:jc w:val="center"/>
+              <w:cnfStyle w:val="100000000000" w:firstRow="1" w:lastRow="0" w:firstColumn="0" w:lastColumn="0" w:oddVBand="0" w:evenVBand="0" w:oddHBand="0" w:evenHBand="0" w:firstRowFirstColumn="0" w:firstRowLastColumn="0" w:lastRowFirstColumn="0" w:lastRowLastColumn="0"/>
+            </w:pPr>
             <w:r>
               <w:t>Minh chứng kết quả</w:t>
             </w:r>
@@ -586,11 +725,19 @@
         </w:tc>
       </w:tr>
       <w:tr>
-        <w:tc>
-          <w:tcPr>
-            <w:tcW w:w="845" w:type="dxa"/>
-          </w:tcPr>
-          <w:p>
+        <w:trPr>
+          <w:cnfStyle w:val="000000100000" w:firstRow="0" w:lastRow="0" w:firstColumn="0" w:lastColumn="0" w:oddVBand="0" w:evenVBand="0" w:oddHBand="1" w:evenHBand="0" w:firstRowFirstColumn="0" w:firstRowLastColumn="0" w:lastRowFirstColumn="0" w:lastRowLastColumn="0"/>
+        </w:trPr>
+        <w:tc>
+          <w:tcPr>
+            <w:cnfStyle w:val="001000000000" w:firstRow="0" w:lastRow="0" w:firstColumn="1" w:lastColumn="0" w:oddVBand="0" w:evenVBand="0" w:oddHBand="0" w:evenHBand="0" w:firstRowFirstColumn="0" w:firstRowLastColumn="0" w:lastRowFirstColumn="0" w:lastRowLastColumn="0"/>
+            <w:tcW w:w="1843" w:type="dxa"/>
+            <w:vAlign w:val="center"/>
+          </w:tcPr>
+          <w:p>
+            <w:pPr>
+              <w:jc w:val="center"/>
+            </w:pPr>
             <w:r>
               <w:t>7</w:t>
             </w:r>
@@ -598,9 +745,14 @@
         </w:tc>
         <w:tc>
           <w:tcPr>
-            <w:tcW w:w="2449" w:type="dxa"/>
-          </w:tcPr>
-          <w:p>
+            <w:tcW w:w="2274" w:type="dxa"/>
+            <w:vAlign w:val="center"/>
+          </w:tcPr>
+          <w:p>
+            <w:pPr>
+              <w:jc w:val="center"/>
+              <w:cnfStyle w:val="000000100000" w:firstRow="0" w:lastRow="0" w:firstColumn="0" w:lastColumn="0" w:oddVBand="0" w:evenVBand="0" w:oddHBand="1" w:evenHBand="0" w:firstRowFirstColumn="0" w:firstRowLastColumn="0" w:lastRowFirstColumn="0" w:lastRowLastColumn="0"/>
+            </w:pPr>
             <w:r>
               <w:t>Yêu cầu kết nối tới user 1 trong properties. Vì chưa được cấp quyền tạo session do đó không thể vào trong user 1 được.</w:t>
             </w:r>
@@ -609,8 +761,13 @@
         <w:tc>
           <w:tcPr>
             <w:tcW w:w="17636" w:type="dxa"/>
-          </w:tcPr>
-          <w:p>
+            <w:vAlign w:val="center"/>
+          </w:tcPr>
+          <w:p>
+            <w:pPr>
+              <w:jc w:val="center"/>
+              <w:cnfStyle w:val="000000100000" w:firstRow="0" w:lastRow="0" w:firstColumn="0" w:lastColumn="0" w:oddVBand="0" w:evenVBand="0" w:oddHBand="1" w:evenHBand="0" w:firstRowFirstColumn="0" w:firstRowLastColumn="0" w:lastRowFirstColumn="0" w:lastRowLastColumn="0"/>
+            </w:pPr>
             <w:r>
               <w:rPr>
                 <w:noProof/>
@@ -631,7 +788,7 @@
                           <pic:cNvPicPr/>
                         </pic:nvPicPr>
                         <pic:blipFill>
-                          <a:blip r:embed="rId10">
+                          <a:blip r:embed="rId12">
                             <a:extLst>
                               <a:ext uri="{28A0092B-C50C-407E-A947-70E740481C1C}">
                                 <a14:useLocalDpi xmlns:a14="http://schemas.microsoft.com/office/drawing/2010/main" val="0"/>
@@ -663,9 +820,14 @@
       <w:tr>
         <w:tc>
           <w:tcPr>
-            <w:tcW w:w="845" w:type="dxa"/>
-          </w:tcPr>
-          <w:p>
+            <w:cnfStyle w:val="001000000000" w:firstRow="0" w:lastRow="0" w:firstColumn="1" w:lastColumn="0" w:oddVBand="0" w:evenVBand="0" w:oddHBand="0" w:evenHBand="0" w:firstRowFirstColumn="0" w:firstRowLastColumn="0" w:lastRowFirstColumn="0" w:lastRowLastColumn="0"/>
+            <w:tcW w:w="1843" w:type="dxa"/>
+            <w:vAlign w:val="center"/>
+          </w:tcPr>
+          <w:p>
+            <w:pPr>
+              <w:jc w:val="center"/>
+            </w:pPr>
             <w:r>
               <w:lastRenderedPageBreak/>
               <w:t>8</w:t>
@@ -674,9 +836,14 @@
         </w:tc>
         <w:tc>
           <w:tcPr>
-            <w:tcW w:w="2449" w:type="dxa"/>
-          </w:tcPr>
-          <w:p>
+            <w:tcW w:w="2274" w:type="dxa"/>
+            <w:vAlign w:val="center"/>
+          </w:tcPr>
+          <w:p>
+            <w:pPr>
+              <w:jc w:val="center"/>
+              <w:cnfStyle w:val="000000000000" w:firstRow="0" w:lastRow="0" w:firstColumn="0" w:lastColumn="0" w:oddVBand="0" w:evenVBand="0" w:oddHBand="0" w:evenHBand="0" w:firstRowFirstColumn="0" w:firstRowLastColumn="0" w:lastRowFirstColumn="0" w:lastRowLastColumn="0"/>
+            </w:pPr>
             <w:r>
               <w:t>Ta trở lại quyền admin của PDB hiện hành</w:t>
             </w:r>
@@ -685,8 +852,13 @@
         <w:tc>
           <w:tcPr>
             <w:tcW w:w="17636" w:type="dxa"/>
-          </w:tcPr>
-          <w:p>
+            <w:vAlign w:val="center"/>
+          </w:tcPr>
+          <w:p>
+            <w:pPr>
+              <w:jc w:val="center"/>
+              <w:cnfStyle w:val="000000000000" w:firstRow="0" w:lastRow="0" w:firstColumn="0" w:lastColumn="0" w:oddVBand="0" w:evenVBand="0" w:oddHBand="0" w:evenHBand="0" w:firstRowFirstColumn="0" w:firstRowLastColumn="0" w:lastRowFirstColumn="0" w:lastRowLastColumn="0"/>
+            </w:pPr>
             <w:r>
               <w:rPr>
                 <w:noProof/>
@@ -707,7 +879,7 @@
                           <pic:cNvPicPr/>
                         </pic:nvPicPr>
                         <pic:blipFill>
-                          <a:blip r:embed="rId11">
+                          <a:blip r:embed="rId13">
                             <a:extLst>
                               <a:ext uri="{28A0092B-C50C-407E-A947-70E740481C1C}">
                                 <a14:useLocalDpi xmlns:a14="http://schemas.microsoft.com/office/drawing/2010/main" val="0"/>
@@ -737,11 +909,19 @@
         </w:tc>
       </w:tr>
       <w:tr>
-        <w:tc>
-          <w:tcPr>
-            <w:tcW w:w="845" w:type="dxa"/>
-          </w:tcPr>
-          <w:p>
+        <w:trPr>
+          <w:cnfStyle w:val="000000100000" w:firstRow="0" w:lastRow="0" w:firstColumn="0" w:lastColumn="0" w:oddVBand="0" w:evenVBand="0" w:oddHBand="1" w:evenHBand="0" w:firstRowFirstColumn="0" w:firstRowLastColumn="0" w:lastRowFirstColumn="0" w:lastRowLastColumn="0"/>
+        </w:trPr>
+        <w:tc>
+          <w:tcPr>
+            <w:cnfStyle w:val="001000000000" w:firstRow="0" w:lastRow="0" w:firstColumn="1" w:lastColumn="0" w:oddVBand="0" w:evenVBand="0" w:oddHBand="0" w:evenHBand="0" w:firstRowFirstColumn="0" w:firstRowLastColumn="0" w:lastRowFirstColumn="0" w:lastRowLastColumn="0"/>
+            <w:tcW w:w="1843" w:type="dxa"/>
+            <w:vAlign w:val="center"/>
+          </w:tcPr>
+          <w:p>
+            <w:pPr>
+              <w:jc w:val="center"/>
+            </w:pPr>
             <w:r>
               <w:t>9</w:t>
             </w:r>
@@ -749,9 +929,14 @@
         </w:tc>
         <w:tc>
           <w:tcPr>
-            <w:tcW w:w="2449" w:type="dxa"/>
-          </w:tcPr>
-          <w:p>
+            <w:tcW w:w="2274" w:type="dxa"/>
+            <w:vAlign w:val="center"/>
+          </w:tcPr>
+          <w:p>
+            <w:pPr>
+              <w:jc w:val="center"/>
+              <w:cnfStyle w:val="000000100000" w:firstRow="0" w:lastRow="0" w:firstColumn="0" w:lastColumn="0" w:oddVBand="0" w:evenVBand="0" w:oddHBand="1" w:evenHBand="0" w:firstRowFirstColumn="0" w:firstRowLastColumn="0" w:lastRowFirstColumn="0" w:lastRowLastColumn="0"/>
+            </w:pPr>
             <w:r>
               <w:t>CREATE ROLE role_manager;</w:t>
             </w:r>
@@ -760,8 +945,13 @@
         <w:tc>
           <w:tcPr>
             <w:tcW w:w="17636" w:type="dxa"/>
-          </w:tcPr>
-          <w:p>
+            <w:vAlign w:val="center"/>
+          </w:tcPr>
+          <w:p>
+            <w:pPr>
+              <w:jc w:val="center"/>
+              <w:cnfStyle w:val="000000100000" w:firstRow="0" w:lastRow="0" w:firstColumn="0" w:lastColumn="0" w:oddVBand="0" w:evenVBand="0" w:oddHBand="1" w:evenHBand="0" w:firstRowFirstColumn="0" w:firstRowLastColumn="0" w:lastRowFirstColumn="0" w:lastRowLastColumn="0"/>
+            </w:pPr>
             <w:r>
               <w:rPr>
                 <w:noProof/>
@@ -782,7 +972,7 @@
                           <pic:cNvPicPr/>
                         </pic:nvPicPr>
                         <pic:blipFill>
-                          <a:blip r:embed="rId12">
+                          <a:blip r:embed="rId14">
                             <a:extLst>
                               <a:ext uri="{28A0092B-C50C-407E-A947-70E740481C1C}">
                                 <a14:useLocalDpi xmlns:a14="http://schemas.microsoft.com/office/drawing/2010/main" val="0"/>
@@ -814,9 +1004,14 @@
       <w:tr>
         <w:tc>
           <w:tcPr>
-            <w:tcW w:w="845" w:type="dxa"/>
-          </w:tcPr>
-          <w:p>
+            <w:cnfStyle w:val="001000000000" w:firstRow="0" w:lastRow="0" w:firstColumn="1" w:lastColumn="0" w:oddVBand="0" w:evenVBand="0" w:oddHBand="0" w:evenHBand="0" w:firstRowFirstColumn="0" w:firstRowLastColumn="0" w:lastRowFirstColumn="0" w:lastRowLastColumn="0"/>
+            <w:tcW w:w="1843" w:type="dxa"/>
+            <w:vAlign w:val="center"/>
+          </w:tcPr>
+          <w:p>
+            <w:pPr>
+              <w:jc w:val="center"/>
+            </w:pPr>
             <w:r>
               <w:t>10</w:t>
             </w:r>
@@ -824,9 +1019,14 @@
         </w:tc>
         <w:tc>
           <w:tcPr>
-            <w:tcW w:w="2449" w:type="dxa"/>
-          </w:tcPr>
-          <w:p>
+            <w:tcW w:w="2274" w:type="dxa"/>
+            <w:vAlign w:val="center"/>
+          </w:tcPr>
+          <w:p>
+            <w:pPr>
+              <w:jc w:val="center"/>
+              <w:cnfStyle w:val="000000000000" w:firstRow="0" w:lastRow="0" w:firstColumn="0" w:lastColumn="0" w:oddVBand="0" w:evenVBand="0" w:oddHBand="0" w:evenHBand="0" w:firstRowFirstColumn="0" w:firstRowLastColumn="0" w:lastRowFirstColumn="0" w:lastRowLastColumn="0"/>
+            </w:pPr>
             <w:r>
               <w:t>GRANT CREATE SESSION, CREATE TABLE TO role_manager WITH ADMIN OPTION;</w:t>
             </w:r>
@@ -835,8 +1035,13 @@
         <w:tc>
           <w:tcPr>
             <w:tcW w:w="17636" w:type="dxa"/>
-          </w:tcPr>
-          <w:p>
+            <w:vAlign w:val="center"/>
+          </w:tcPr>
+          <w:p>
+            <w:pPr>
+              <w:jc w:val="center"/>
+              <w:cnfStyle w:val="000000000000" w:firstRow="0" w:lastRow="0" w:firstColumn="0" w:lastColumn="0" w:oddVBand="0" w:evenVBand="0" w:oddHBand="0" w:evenHBand="0" w:firstRowFirstColumn="0" w:firstRowLastColumn="0" w:lastRowFirstColumn="0" w:lastRowLastColumn="0"/>
+            </w:pPr>
             <w:r>
               <w:rPr>
                 <w:noProof/>
@@ -857,7 +1062,7 @@
                           <pic:cNvPicPr/>
                         </pic:nvPicPr>
                         <pic:blipFill>
-                          <a:blip r:embed="rId13">
+                          <a:blip r:embed="rId15">
                             <a:extLst>
                               <a:ext uri="{28A0092B-C50C-407E-A947-70E740481C1C}">
                                 <a14:useLocalDpi xmlns:a14="http://schemas.microsoft.com/office/drawing/2010/main" val="0"/>
@@ -888,13 +1093,19 @@
       </w:tr>
       <w:tr>
         <w:trPr>
+          <w:cnfStyle w:val="000000100000" w:firstRow="0" w:lastRow="0" w:firstColumn="0" w:lastColumn="0" w:oddVBand="0" w:evenVBand="0" w:oddHBand="1" w:evenHBand="0" w:firstRowFirstColumn="0" w:firstRowLastColumn="0" w:lastRowFirstColumn="0" w:lastRowLastColumn="0"/>
           <w:trHeight w:val="1023"/>
         </w:trPr>
         <w:tc>
           <w:tcPr>
-            <w:tcW w:w="845" w:type="dxa"/>
-          </w:tcPr>
-          <w:p>
+            <w:cnfStyle w:val="001000000000" w:firstRow="0" w:lastRow="0" w:firstColumn="1" w:lastColumn="0" w:oddVBand="0" w:evenVBand="0" w:oddHBand="0" w:evenHBand="0" w:firstRowFirstColumn="0" w:firstRowLastColumn="0" w:lastRowFirstColumn="0" w:lastRowLastColumn="0"/>
+            <w:tcW w:w="1843" w:type="dxa"/>
+            <w:vAlign w:val="center"/>
+          </w:tcPr>
+          <w:p>
+            <w:pPr>
+              <w:jc w:val="center"/>
+            </w:pPr>
             <w:r>
               <w:t>11</w:t>
             </w:r>
@@ -902,9 +1113,14 @@
         </w:tc>
         <w:tc>
           <w:tcPr>
-            <w:tcW w:w="2449" w:type="dxa"/>
-          </w:tcPr>
-          <w:p>
+            <w:tcW w:w="2274" w:type="dxa"/>
+            <w:vAlign w:val="center"/>
+          </w:tcPr>
+          <w:p>
+            <w:pPr>
+              <w:jc w:val="center"/>
+              <w:cnfStyle w:val="000000100000" w:firstRow="0" w:lastRow="0" w:firstColumn="0" w:lastColumn="0" w:oddVBand="0" w:evenVBand="0" w:oddHBand="1" w:evenHBand="0" w:firstRowFirstColumn="0" w:firstRowLastColumn="0" w:lastRowFirstColumn="0" w:lastRowLastColumn="0"/>
+            </w:pPr>
             <w:r>
               <w:t>GRANT role_manager TO hoangphuc_user1;</w:t>
             </w:r>
@@ -913,8 +1129,13 @@
         <w:tc>
           <w:tcPr>
             <w:tcW w:w="17636" w:type="dxa"/>
-          </w:tcPr>
-          <w:p>
+            <w:vAlign w:val="center"/>
+          </w:tcPr>
+          <w:p>
+            <w:pPr>
+              <w:jc w:val="center"/>
+              <w:cnfStyle w:val="000000100000" w:firstRow="0" w:lastRow="0" w:firstColumn="0" w:lastColumn="0" w:oddVBand="0" w:evenVBand="0" w:oddHBand="1" w:evenHBand="0" w:firstRowFirstColumn="0" w:firstRowLastColumn="0" w:lastRowFirstColumn="0" w:lastRowLastColumn="0"/>
+            </w:pPr>
             <w:r>
               <w:rPr>
                 <w:noProof/>
@@ -935,7 +1156,7 @@
                           <pic:cNvPicPr/>
                         </pic:nvPicPr>
                         <pic:blipFill>
-                          <a:blip r:embed="rId13">
+                          <a:blip r:embed="rId15">
                             <a:extLst>
                               <a:ext uri="{28A0092B-C50C-407E-A947-70E740481C1C}">
                                 <a14:useLocalDpi xmlns:a14="http://schemas.microsoft.com/office/drawing/2010/main" val="0"/>
@@ -967,9 +1188,14 @@
       <w:tr>
         <w:tc>
           <w:tcPr>
-            <w:tcW w:w="845" w:type="dxa"/>
-          </w:tcPr>
-          <w:p>
+            <w:cnfStyle w:val="001000000000" w:firstRow="0" w:lastRow="0" w:firstColumn="1" w:lastColumn="0" w:oddVBand="0" w:evenVBand="0" w:oddHBand="0" w:evenHBand="0" w:firstRowFirstColumn="0" w:firstRowLastColumn="0" w:lastRowFirstColumn="0" w:lastRowLastColumn="0"/>
+            <w:tcW w:w="1843" w:type="dxa"/>
+            <w:vAlign w:val="center"/>
+          </w:tcPr>
+          <w:p>
+            <w:pPr>
+              <w:jc w:val="center"/>
+            </w:pPr>
             <w:r>
               <w:lastRenderedPageBreak/>
               <w:t>12</w:t>
@@ -978,9 +1204,14 @@
         </w:tc>
         <w:tc>
           <w:tcPr>
-            <w:tcW w:w="2449" w:type="dxa"/>
-          </w:tcPr>
-          <w:p>
+            <w:tcW w:w="2274" w:type="dxa"/>
+            <w:vAlign w:val="center"/>
+          </w:tcPr>
+          <w:p>
+            <w:pPr>
+              <w:jc w:val="center"/>
+              <w:cnfStyle w:val="000000000000" w:firstRow="0" w:lastRow="0" w:firstColumn="0" w:lastColumn="0" w:oddVBand="0" w:evenVBand="0" w:oddHBand="0" w:evenHBand="0" w:firstRowFirstColumn="0" w:firstRowLastColumn="0" w:lastRowFirstColumn="0" w:lastRowLastColumn="0"/>
+            </w:pPr>
             <w:r>
               <w:t>Tiến hành kết nối với user 1 và nhận thấy rằng kết nối đã thành công.</w:t>
             </w:r>
@@ -989,8 +1220,13 @@
         <w:tc>
           <w:tcPr>
             <w:tcW w:w="17636" w:type="dxa"/>
-          </w:tcPr>
-          <w:p>
+            <w:vAlign w:val="center"/>
+          </w:tcPr>
+          <w:p>
+            <w:pPr>
+              <w:jc w:val="center"/>
+              <w:cnfStyle w:val="000000000000" w:firstRow="0" w:lastRow="0" w:firstColumn="0" w:lastColumn="0" w:oddVBand="0" w:evenVBand="0" w:oddHBand="0" w:evenHBand="0" w:firstRowFirstColumn="0" w:firstRowLastColumn="0" w:lastRowFirstColumn="0" w:lastRowLastColumn="0"/>
+            </w:pPr>
             <w:r>
               <w:rPr>
                 <w:noProof/>
@@ -1011,7 +1247,7 @@
                           <pic:cNvPicPr/>
                         </pic:nvPicPr>
                         <pic:blipFill>
-                          <a:blip r:embed="rId14">
+                          <a:blip r:embed="rId16">
                             <a:extLst>
                               <a:ext uri="{28A0092B-C50C-407E-A947-70E740481C1C}">
                                 <a14:useLocalDpi xmlns:a14="http://schemas.microsoft.com/office/drawing/2010/main" val="0"/>
@@ -1041,11 +1277,19 @@
         </w:tc>
       </w:tr>
       <w:tr>
-        <w:tc>
-          <w:tcPr>
-            <w:tcW w:w="845" w:type="dxa"/>
-          </w:tcPr>
-          <w:p>
+        <w:trPr>
+          <w:cnfStyle w:val="000000100000" w:firstRow="0" w:lastRow="0" w:firstColumn="0" w:lastColumn="0" w:oddVBand="0" w:evenVBand="0" w:oddHBand="1" w:evenHBand="0" w:firstRowFirstColumn="0" w:firstRowLastColumn="0" w:lastRowFirstColumn="0" w:lastRowLastColumn="0"/>
+        </w:trPr>
+        <w:tc>
+          <w:tcPr>
+            <w:cnfStyle w:val="001000000000" w:firstRow="0" w:lastRow="0" w:firstColumn="1" w:lastColumn="0" w:oddVBand="0" w:evenVBand="0" w:oddHBand="0" w:evenHBand="0" w:firstRowFirstColumn="0" w:firstRowLastColumn="0" w:lastRowFirstColumn="0" w:lastRowLastColumn="0"/>
+            <w:tcW w:w="1843" w:type="dxa"/>
+            <w:vAlign w:val="center"/>
+          </w:tcPr>
+          <w:p>
+            <w:pPr>
+              <w:jc w:val="center"/>
+            </w:pPr>
             <w:r>
               <w:t>13</w:t>
             </w:r>
@@ -1053,24 +1297,41 @@
         </w:tc>
         <w:tc>
           <w:tcPr>
-            <w:tcW w:w="2449" w:type="dxa"/>
-          </w:tcPr>
-          <w:p>
+            <w:tcW w:w="2274" w:type="dxa"/>
+            <w:vAlign w:val="center"/>
+          </w:tcPr>
+          <w:p>
+            <w:pPr>
+              <w:jc w:val="center"/>
+              <w:cnfStyle w:val="000000100000" w:firstRow="0" w:lastRow="0" w:firstColumn="0" w:lastColumn="0" w:oddVBand="0" w:evenVBand="0" w:oddHBand="1" w:evenHBand="0" w:firstRowFirstColumn="0" w:firstRowLastColumn="0" w:lastRowFirstColumn="0" w:lastRowLastColumn="0"/>
+            </w:pPr>
             <w:r>
               <w:t>CREATE TABLE TEST (</w:t>
             </w:r>
           </w:p>
           <w:p>
-            <w:r>
-              <w:t xml:space="preserve">    ID NUMBER PRIMARY KEY,</w:t>
-            </w:r>
-          </w:p>
-          <w:p>
-            <w:r>
-              <w:t xml:space="preserve">    NAME VARCHAR2(100)</w:t>
-            </w:r>
-          </w:p>
-          <w:p>
+            <w:pPr>
+              <w:jc w:val="center"/>
+              <w:cnfStyle w:val="000000100000" w:firstRow="0" w:lastRow="0" w:firstColumn="0" w:lastColumn="0" w:oddVBand="0" w:evenVBand="0" w:oddHBand="1" w:evenHBand="0" w:firstRowFirstColumn="0" w:firstRowLastColumn="0" w:lastRowFirstColumn="0" w:lastRowLastColumn="0"/>
+            </w:pPr>
+            <w:r>
+              <w:t>ID NUMBER PRIMARY KEY,</w:t>
+            </w:r>
+          </w:p>
+          <w:p>
+            <w:pPr>
+              <w:jc w:val="center"/>
+              <w:cnfStyle w:val="000000100000" w:firstRow="0" w:lastRow="0" w:firstColumn="0" w:lastColumn="0" w:oddVBand="0" w:evenVBand="0" w:oddHBand="1" w:evenHBand="0" w:firstRowFirstColumn="0" w:firstRowLastColumn="0" w:lastRowFirstColumn="0" w:lastRowLastColumn="0"/>
+            </w:pPr>
+            <w:r>
+              <w:t>NAME VARCHAR2(100)</w:t>
+            </w:r>
+          </w:p>
+          <w:p>
+            <w:pPr>
+              <w:jc w:val="center"/>
+              <w:cnfStyle w:val="000000100000" w:firstRow="0" w:lastRow="0" w:firstColumn="0" w:lastColumn="0" w:oddVBand="0" w:evenVBand="0" w:oddHBand="1" w:evenHBand="0" w:firstRowFirstColumn="0" w:firstRowLastColumn="0" w:lastRowFirstColumn="0" w:lastRowLastColumn="0"/>
+            </w:pPr>
             <w:r>
               <w:t>);</w:t>
             </w:r>
@@ -1079,9 +1340,17 @@
         <w:tc>
           <w:tcPr>
             <w:tcW w:w="17636" w:type="dxa"/>
-          </w:tcPr>
-          <w:p>
-            <w:r>
+            <w:vAlign w:val="center"/>
+          </w:tcPr>
+          <w:p>
+            <w:pPr>
+              <w:jc w:val="center"/>
+              <w:cnfStyle w:val="000000100000" w:firstRow="0" w:lastRow="0" w:firstColumn="0" w:lastColumn="0" w:oddVBand="0" w:evenVBand="0" w:oddHBand="1" w:evenHBand="0" w:firstRowFirstColumn="0" w:firstRowLastColumn="0" w:lastRowFirstColumn="0" w:lastRowLastColumn="0"/>
+            </w:pPr>
+            <w:r>
+              <w:rPr>
+                <w:noProof/>
+              </w:rPr>
               <w:drawing>
                 <wp:inline distT="0" distB="0" distL="0" distR="0" wp14:anchorId="3C844B45" wp14:editId="3A486D82">
                   <wp:extent cx="2235200" cy="635000"/>
@@ -1098,7 +1367,7 @@
                           <pic:cNvPicPr/>
                         </pic:nvPicPr>
                         <pic:blipFill>
-                          <a:blip r:embed="rId15"/>
+                          <a:blip r:embed="rId17"/>
                           <a:stretch>
                             <a:fillRect/>
                           </a:stretch>
@@ -1124,9 +1393,14 @@
       <w:tr>
         <w:tc>
           <w:tcPr>
-            <w:tcW w:w="845" w:type="dxa"/>
-          </w:tcPr>
-          <w:p>
+            <w:cnfStyle w:val="001000000000" w:firstRow="0" w:lastRow="0" w:firstColumn="1" w:lastColumn="0" w:oddVBand="0" w:evenVBand="0" w:oddHBand="0" w:evenHBand="0" w:firstRowFirstColumn="0" w:firstRowLastColumn="0" w:lastRowFirstColumn="0" w:lastRowLastColumn="0"/>
+            <w:tcW w:w="1843" w:type="dxa"/>
+            <w:vAlign w:val="center"/>
+          </w:tcPr>
+          <w:p>
+            <w:pPr>
+              <w:jc w:val="center"/>
+            </w:pPr>
             <w:r>
               <w:t>14</w:t>
             </w:r>
@@ -1134,14 +1408,23 @@
         </w:tc>
         <w:tc>
           <w:tcPr>
-            <w:tcW w:w="2449" w:type="dxa"/>
-          </w:tcPr>
-          <w:p>
+            <w:tcW w:w="2274" w:type="dxa"/>
+            <w:vAlign w:val="center"/>
+          </w:tcPr>
+          <w:p>
+            <w:pPr>
+              <w:jc w:val="center"/>
+              <w:cnfStyle w:val="000000000000" w:firstRow="0" w:lastRow="0" w:firstColumn="0" w:lastColumn="0" w:oddVBand="0" w:evenVBand="0" w:oddHBand="0" w:evenHBand="0" w:firstRowFirstColumn="0" w:firstRowLastColumn="0" w:lastRowFirstColumn="0" w:lastRowLastColumn="0"/>
+            </w:pPr>
             <w:r>
               <w:t>GRANT role_manager TO hoangphuc_user2;</w:t>
             </w:r>
           </w:p>
           <w:p>
+            <w:pPr>
+              <w:jc w:val="center"/>
+              <w:cnfStyle w:val="000000000000" w:firstRow="0" w:lastRow="0" w:firstColumn="0" w:lastColumn="0" w:oddVBand="0" w:evenVBand="0" w:oddHBand="0" w:evenHBand="0" w:firstRowFirstColumn="0" w:firstRowLastColumn="0" w:lastRowFirstColumn="0" w:lastRowLastColumn="0"/>
+            </w:pPr>
             <w:r>
               <w:t>(Vì đang không ở quyền admin do đó dẫn đến lỗi hệ thống)</w:t>
             </w:r>
@@ -1150,8 +1433,13 @@
         <w:tc>
           <w:tcPr>
             <w:tcW w:w="17636" w:type="dxa"/>
-          </w:tcPr>
-          <w:p>
+            <w:vAlign w:val="center"/>
+          </w:tcPr>
+          <w:p>
+            <w:pPr>
+              <w:jc w:val="center"/>
+              <w:cnfStyle w:val="000000000000" w:firstRow="0" w:lastRow="0" w:firstColumn="0" w:lastColumn="0" w:oddVBand="0" w:evenVBand="0" w:oddHBand="0" w:evenHBand="0" w:firstRowFirstColumn="0" w:firstRowLastColumn="0" w:lastRowFirstColumn="0" w:lastRowLastColumn="0"/>
+            </w:pPr>
             <w:r>
               <w:rPr>
                 <w:noProof/>
@@ -1172,7 +1460,7 @@
                           <pic:cNvPicPr/>
                         </pic:nvPicPr>
                         <pic:blipFill>
-                          <a:blip r:embed="rId16">
+                          <a:blip r:embed="rId18">
                             <a:extLst>
                               <a:ext uri="{28A0092B-C50C-407E-A947-70E740481C1C}">
                                 <a14:useLocalDpi xmlns:a14="http://schemas.microsoft.com/office/drawing/2010/main" val="0"/>
@@ -1202,11 +1490,19 @@
         </w:tc>
       </w:tr>
       <w:tr>
-        <w:tc>
-          <w:tcPr>
-            <w:tcW w:w="845" w:type="dxa"/>
-          </w:tcPr>
-          <w:p>
+        <w:trPr>
+          <w:cnfStyle w:val="000000100000" w:firstRow="0" w:lastRow="0" w:firstColumn="0" w:lastColumn="0" w:oddVBand="0" w:evenVBand="0" w:oddHBand="1" w:evenHBand="0" w:firstRowFirstColumn="0" w:firstRowLastColumn="0" w:lastRowFirstColumn="0" w:lastRowLastColumn="0"/>
+        </w:trPr>
+        <w:tc>
+          <w:tcPr>
+            <w:cnfStyle w:val="001000000000" w:firstRow="0" w:lastRow="0" w:firstColumn="1" w:lastColumn="0" w:oddVBand="0" w:evenVBand="0" w:oddHBand="0" w:evenHBand="0" w:firstRowFirstColumn="0" w:firstRowLastColumn="0" w:lastRowFirstColumn="0" w:lastRowLastColumn="0"/>
+            <w:tcW w:w="1843" w:type="dxa"/>
+            <w:vAlign w:val="center"/>
+          </w:tcPr>
+          <w:p>
+            <w:pPr>
+              <w:jc w:val="center"/>
+            </w:pPr>
             <w:r>
               <w:t>15</w:t>
             </w:r>
@@ -1214,9 +1510,14 @@
         </w:tc>
         <w:tc>
           <w:tcPr>
-            <w:tcW w:w="2449" w:type="dxa"/>
-          </w:tcPr>
-          <w:p>
+            <w:tcW w:w="2274" w:type="dxa"/>
+            <w:vAlign w:val="center"/>
+          </w:tcPr>
+          <w:p>
+            <w:pPr>
+              <w:jc w:val="center"/>
+              <w:cnfStyle w:val="000000100000" w:firstRow="0" w:lastRow="0" w:firstColumn="0" w:lastColumn="0" w:oddVBand="0" w:evenVBand="0" w:oddHBand="1" w:evenHBand="0" w:firstRowFirstColumn="0" w:firstRowLastColumn="0" w:lastRowFirstColumn="0" w:lastRowLastColumn="0"/>
+            </w:pPr>
             <w:r>
               <w:t>GRANT CREATE SESSION TO hoangphuc_user2</w:t>
             </w:r>
@@ -1225,8 +1526,13 @@
         <w:tc>
           <w:tcPr>
             <w:tcW w:w="17636" w:type="dxa"/>
-          </w:tcPr>
-          <w:p>
+            <w:vAlign w:val="center"/>
+          </w:tcPr>
+          <w:p>
+            <w:pPr>
+              <w:jc w:val="center"/>
+              <w:cnfStyle w:val="000000100000" w:firstRow="0" w:lastRow="0" w:firstColumn="0" w:lastColumn="0" w:oddVBand="0" w:evenVBand="0" w:oddHBand="1" w:evenHBand="0" w:firstRowFirstColumn="0" w:firstRowLastColumn="0" w:lastRowFirstColumn="0" w:lastRowLastColumn="0"/>
+            </w:pPr>
             <w:r>
               <w:rPr>
                 <w:noProof/>
@@ -1247,7 +1553,7 @@
                           <pic:cNvPicPr/>
                         </pic:nvPicPr>
                         <pic:blipFill>
-                          <a:blip r:embed="rId17">
+                          <a:blip r:embed="rId19">
                             <a:extLst>
                               <a:ext uri="{28A0092B-C50C-407E-A947-70E740481C1C}">
                                 <a14:useLocalDpi xmlns:a14="http://schemas.microsoft.com/office/drawing/2010/main" val="0"/>
@@ -1279,9 +1585,14 @@
       <w:tr>
         <w:tc>
           <w:tcPr>
-            <w:tcW w:w="845" w:type="dxa"/>
-          </w:tcPr>
-          <w:p>
+            <w:cnfStyle w:val="001000000000" w:firstRow="0" w:lastRow="0" w:firstColumn="1" w:lastColumn="0" w:oddVBand="0" w:evenVBand="0" w:oddHBand="0" w:evenHBand="0" w:firstRowFirstColumn="0" w:firstRowLastColumn="0" w:lastRowFirstColumn="0" w:lastRowLastColumn="0"/>
+            <w:tcW w:w="1843" w:type="dxa"/>
+            <w:vAlign w:val="center"/>
+          </w:tcPr>
+          <w:p>
+            <w:pPr>
+              <w:jc w:val="center"/>
+            </w:pPr>
             <w:r>
               <w:lastRenderedPageBreak/>
               <w:t>16</w:t>
@@ -1290,9 +1601,14 @@
         </w:tc>
         <w:tc>
           <w:tcPr>
-            <w:tcW w:w="2449" w:type="dxa"/>
-          </w:tcPr>
-          <w:p>
+            <w:tcW w:w="2274" w:type="dxa"/>
+            <w:vAlign w:val="center"/>
+          </w:tcPr>
+          <w:p>
+            <w:pPr>
+              <w:jc w:val="center"/>
+              <w:cnfStyle w:val="000000000000" w:firstRow="0" w:lastRow="0" w:firstColumn="0" w:lastColumn="0" w:oddVBand="0" w:evenVBand="0" w:oddHBand="0" w:evenHBand="0" w:firstRowFirstColumn="0" w:firstRowLastColumn="0" w:lastRowFirstColumn="0" w:lastRowLastColumn="0"/>
+            </w:pPr>
             <w:r>
               <w:t>Thực hiện kết nối trong properties</w:t>
             </w:r>
@@ -1304,8 +1620,13 @@
         <w:tc>
           <w:tcPr>
             <w:tcW w:w="17636" w:type="dxa"/>
-          </w:tcPr>
-          <w:p>
+            <w:vAlign w:val="center"/>
+          </w:tcPr>
+          <w:p>
+            <w:pPr>
+              <w:jc w:val="center"/>
+              <w:cnfStyle w:val="000000000000" w:firstRow="0" w:lastRow="0" w:firstColumn="0" w:lastColumn="0" w:oddVBand="0" w:evenVBand="0" w:oddHBand="0" w:evenHBand="0" w:firstRowFirstColumn="0" w:firstRowLastColumn="0" w:lastRowFirstColumn="0" w:lastRowLastColumn="0"/>
+            </w:pPr>
             <w:r>
               <w:rPr>
                 <w:noProof/>
@@ -1326,7 +1647,7 @@
                           <pic:cNvPicPr/>
                         </pic:nvPicPr>
                         <pic:blipFill>
-                          <a:blip r:embed="rId18" cstate="print">
+                          <a:blip r:embed="rId20" cstate="print">
                             <a:extLst>
                               <a:ext uri="{28A0092B-C50C-407E-A947-70E740481C1C}">
                                 <a14:useLocalDpi xmlns:a14="http://schemas.microsoft.com/office/drawing/2010/main" val="0"/>
@@ -1372,7 +1693,7 @@
                           <pic:cNvPicPr/>
                         </pic:nvPicPr>
                         <pic:blipFill>
-                          <a:blip r:embed="rId19">
+                          <a:blip r:embed="rId21">
                             <a:extLst>
                               <a:ext uri="{28A0092B-C50C-407E-A947-70E740481C1C}">
                                 <a14:useLocalDpi xmlns:a14="http://schemas.microsoft.com/office/drawing/2010/main" val="0"/>
@@ -1402,11 +1723,19 @@
         </w:tc>
       </w:tr>
       <w:tr>
-        <w:tc>
-          <w:tcPr>
-            <w:tcW w:w="845" w:type="dxa"/>
-          </w:tcPr>
-          <w:p>
+        <w:trPr>
+          <w:cnfStyle w:val="000000100000" w:firstRow="0" w:lastRow="0" w:firstColumn="0" w:lastColumn="0" w:oddVBand="0" w:evenVBand="0" w:oddHBand="1" w:evenHBand="0" w:firstRowFirstColumn="0" w:firstRowLastColumn="0" w:lastRowFirstColumn="0" w:lastRowLastColumn="0"/>
+        </w:trPr>
+        <w:tc>
+          <w:tcPr>
+            <w:cnfStyle w:val="001000000000" w:firstRow="0" w:lastRow="0" w:firstColumn="1" w:lastColumn="0" w:oddVBand="0" w:evenVBand="0" w:oddHBand="0" w:evenHBand="0" w:firstRowFirstColumn="0" w:firstRowLastColumn="0" w:lastRowFirstColumn="0" w:lastRowLastColumn="0"/>
+            <w:tcW w:w="1843" w:type="dxa"/>
+            <w:vAlign w:val="center"/>
+          </w:tcPr>
+          <w:p>
+            <w:pPr>
+              <w:jc w:val="center"/>
+            </w:pPr>
             <w:r>
               <w:lastRenderedPageBreak/>
               <w:t>17</w:t>
@@ -1415,14 +1744,23 @@
         </w:tc>
         <w:tc>
           <w:tcPr>
-            <w:tcW w:w="2449" w:type="dxa"/>
-          </w:tcPr>
-          <w:p>
+            <w:tcW w:w="2274" w:type="dxa"/>
+            <w:vAlign w:val="center"/>
+          </w:tcPr>
+          <w:p>
+            <w:pPr>
+              <w:jc w:val="center"/>
+              <w:cnfStyle w:val="000000100000" w:firstRow="0" w:lastRow="0" w:firstColumn="0" w:lastColumn="0" w:oddVBand="0" w:evenVBand="0" w:oddHBand="1" w:evenHBand="0" w:firstRowFirstColumn="0" w:firstRowLastColumn="0" w:lastRowFirstColumn="0" w:lastRowLastColumn="0"/>
+            </w:pPr>
             <w:r>
               <w:t>GRANT CREATE SESSION TO hoangphuc_user3</w:t>
             </w:r>
           </w:p>
           <w:p>
+            <w:pPr>
+              <w:jc w:val="center"/>
+              <w:cnfStyle w:val="000000100000" w:firstRow="0" w:lastRow="0" w:firstColumn="0" w:lastColumn="0" w:oddVBand="0" w:evenVBand="0" w:oddHBand="1" w:evenHBand="0" w:firstRowFirstColumn="0" w:firstRowLastColumn="0" w:lastRowFirstColumn="0" w:lastRowLastColumn="0"/>
+            </w:pPr>
             <w:r>
               <w:t>(Do không được cung cấp role manager nên user 2 không thể tiến hành cung cấp quyền).</w:t>
             </w:r>
@@ -1431,8 +1769,13 @@
         <w:tc>
           <w:tcPr>
             <w:tcW w:w="17636" w:type="dxa"/>
-          </w:tcPr>
-          <w:p>
+            <w:vAlign w:val="center"/>
+          </w:tcPr>
+          <w:p>
+            <w:pPr>
+              <w:jc w:val="center"/>
+              <w:cnfStyle w:val="000000100000" w:firstRow="0" w:lastRow="0" w:firstColumn="0" w:lastColumn="0" w:oddVBand="0" w:evenVBand="0" w:oddHBand="1" w:evenHBand="0" w:firstRowFirstColumn="0" w:firstRowLastColumn="0" w:lastRowFirstColumn="0" w:lastRowLastColumn="0"/>
+            </w:pPr>
             <w:r>
               <w:rPr>
                 <w:noProof/>
@@ -1453,7 +1796,7 @@
                           <pic:cNvPicPr/>
                         </pic:nvPicPr>
                         <pic:blipFill>
-                          <a:blip r:embed="rId20">
+                          <a:blip r:embed="rId22">
                             <a:extLst>
                               <a:ext uri="{28A0092B-C50C-407E-A947-70E740481C1C}">
                                 <a14:useLocalDpi xmlns:a14="http://schemas.microsoft.com/office/drawing/2010/main" val="0"/>
@@ -1485,9 +1828,14 @@
       <w:tr>
         <w:tc>
           <w:tcPr>
-            <w:tcW w:w="845" w:type="dxa"/>
-          </w:tcPr>
-          <w:p>
+            <w:cnfStyle w:val="001000000000" w:firstRow="0" w:lastRow="0" w:firstColumn="1" w:lastColumn="0" w:oddVBand="0" w:evenVBand="0" w:oddHBand="0" w:evenHBand="0" w:firstRowFirstColumn="0" w:firstRowLastColumn="0" w:lastRowFirstColumn="0" w:lastRowLastColumn="0"/>
+            <w:tcW w:w="1843" w:type="dxa"/>
+            <w:vAlign w:val="center"/>
+          </w:tcPr>
+          <w:p>
+            <w:pPr>
+              <w:jc w:val="center"/>
+            </w:pPr>
             <w:r>
               <w:t>18</w:t>
             </w:r>
@@ -1495,9 +1843,14 @@
         </w:tc>
         <w:tc>
           <w:tcPr>
-            <w:tcW w:w="2449" w:type="dxa"/>
-          </w:tcPr>
-          <w:p>
+            <w:tcW w:w="2274" w:type="dxa"/>
+            <w:vAlign w:val="center"/>
+          </w:tcPr>
+          <w:p>
+            <w:pPr>
+              <w:jc w:val="center"/>
+              <w:cnfStyle w:val="000000000000" w:firstRow="0" w:lastRow="0" w:firstColumn="0" w:lastColumn="0" w:oddVBand="0" w:evenVBand="0" w:oddHBand="0" w:evenHBand="0" w:firstRowFirstColumn="0" w:firstRowLastColumn="0" w:lastRowFirstColumn="0" w:lastRowLastColumn="0"/>
+            </w:pPr>
             <w:r>
               <w:t>Tiến hành kết nối lại vào admin role của PDB hiện hành</w:t>
             </w:r>
@@ -1506,16 +1859,30 @@
         <w:tc>
           <w:tcPr>
             <w:tcW w:w="17636" w:type="dxa"/>
-          </w:tcPr>
-          <w:p/>
+            <w:vAlign w:val="center"/>
+          </w:tcPr>
+          <w:p>
+            <w:pPr>
+              <w:jc w:val="center"/>
+              <w:cnfStyle w:val="000000000000" w:firstRow="0" w:lastRow="0" w:firstColumn="0" w:lastColumn="0" w:oddVBand="0" w:evenVBand="0" w:oddHBand="0" w:evenHBand="0" w:firstRowFirstColumn="0" w:firstRowLastColumn="0" w:lastRowFirstColumn="0" w:lastRowLastColumn="0"/>
+            </w:pPr>
+          </w:p>
         </w:tc>
       </w:tr>
       <w:tr>
-        <w:tc>
-          <w:tcPr>
-            <w:tcW w:w="845" w:type="dxa"/>
-          </w:tcPr>
-          <w:p>
+        <w:trPr>
+          <w:cnfStyle w:val="000000100000" w:firstRow="0" w:lastRow="0" w:firstColumn="0" w:lastColumn="0" w:oddVBand="0" w:evenVBand="0" w:oddHBand="1" w:evenHBand="0" w:firstRowFirstColumn="0" w:firstRowLastColumn="0" w:lastRowFirstColumn="0" w:lastRowLastColumn="0"/>
+        </w:trPr>
+        <w:tc>
+          <w:tcPr>
+            <w:cnfStyle w:val="001000000000" w:firstRow="0" w:lastRow="0" w:firstColumn="1" w:lastColumn="0" w:oddVBand="0" w:evenVBand="0" w:oddHBand="0" w:evenHBand="0" w:firstRowFirstColumn="0" w:firstRowLastColumn="0" w:lastRowFirstColumn="0" w:lastRowLastColumn="0"/>
+            <w:tcW w:w="1843" w:type="dxa"/>
+            <w:vAlign w:val="center"/>
+          </w:tcPr>
+          <w:p>
+            <w:pPr>
+              <w:jc w:val="center"/>
+            </w:pPr>
             <w:r>
               <w:t>19</w:t>
             </w:r>
@@ -1523,9 +1890,14 @@
         </w:tc>
         <w:tc>
           <w:tcPr>
-            <w:tcW w:w="2449" w:type="dxa"/>
-          </w:tcPr>
-          <w:p>
+            <w:tcW w:w="2274" w:type="dxa"/>
+            <w:vAlign w:val="center"/>
+          </w:tcPr>
+          <w:p>
+            <w:pPr>
+              <w:jc w:val="center"/>
+              <w:cnfStyle w:val="000000100000" w:firstRow="0" w:lastRow="0" w:firstColumn="0" w:lastColumn="0" w:oddVBand="0" w:evenVBand="0" w:oddHBand="1" w:evenHBand="0" w:firstRowFirstColumn="0" w:firstRowLastColumn="0" w:lastRowFirstColumn="0" w:lastRowLastColumn="0"/>
+            </w:pPr>
             <w:r>
               <w:t>GRANT role_manager TO hoangphuc_user3</w:t>
             </w:r>
@@ -1534,8 +1906,13 @@
         <w:tc>
           <w:tcPr>
             <w:tcW w:w="17636" w:type="dxa"/>
-          </w:tcPr>
-          <w:p>
+            <w:vAlign w:val="center"/>
+          </w:tcPr>
+          <w:p>
+            <w:pPr>
+              <w:jc w:val="center"/>
+              <w:cnfStyle w:val="000000100000" w:firstRow="0" w:lastRow="0" w:firstColumn="0" w:lastColumn="0" w:oddVBand="0" w:evenVBand="0" w:oddHBand="1" w:evenHBand="0" w:firstRowFirstColumn="0" w:firstRowLastColumn="0" w:lastRowFirstColumn="0" w:lastRowLastColumn="0"/>
+            </w:pPr>
             <w:r>
               <w:rPr>
                 <w:noProof/>
@@ -1556,7 +1933,7 @@
                           <pic:cNvPicPr/>
                         </pic:nvPicPr>
                         <pic:blipFill>
-                          <a:blip r:embed="rId21">
+                          <a:blip r:embed="rId23">
                             <a:extLst>
                               <a:ext uri="{28A0092B-C50C-407E-A947-70E740481C1C}">
                                 <a14:useLocalDpi xmlns:a14="http://schemas.microsoft.com/office/drawing/2010/main" val="0"/>
@@ -1588,9 +1965,14 @@
       <w:tr>
         <w:tc>
           <w:tcPr>
-            <w:tcW w:w="845" w:type="dxa"/>
-          </w:tcPr>
-          <w:p>
+            <w:cnfStyle w:val="001000000000" w:firstRow="0" w:lastRow="0" w:firstColumn="1" w:lastColumn="0" w:oddVBand="0" w:evenVBand="0" w:oddHBand="0" w:evenHBand="0" w:firstRowFirstColumn="0" w:firstRowLastColumn="0" w:lastRowFirstColumn="0" w:lastRowLastColumn="0"/>
+            <w:tcW w:w="1843" w:type="dxa"/>
+            <w:vAlign w:val="center"/>
+          </w:tcPr>
+          <w:p>
+            <w:pPr>
+              <w:jc w:val="center"/>
+            </w:pPr>
             <w:r>
               <w:t>20</w:t>
             </w:r>
@@ -1598,9 +1980,14 @@
         </w:tc>
         <w:tc>
           <w:tcPr>
-            <w:tcW w:w="2449" w:type="dxa"/>
-          </w:tcPr>
-          <w:p>
+            <w:tcW w:w="2274" w:type="dxa"/>
+            <w:vAlign w:val="center"/>
+          </w:tcPr>
+          <w:p>
+            <w:pPr>
+              <w:jc w:val="center"/>
+              <w:cnfStyle w:val="000000000000" w:firstRow="0" w:lastRow="0" w:firstColumn="0" w:lastColumn="0" w:oddVBand="0" w:evenVBand="0" w:oddHBand="0" w:evenHBand="0" w:firstRowFirstColumn="0" w:firstRowLastColumn="0" w:lastRowFirstColumn="0" w:lastRowLastColumn="0"/>
+            </w:pPr>
             <w:r>
               <w:t>Tiến hành kết nối vào user 3 thành công.</w:t>
             </w:r>
@@ -1609,8 +1996,13 @@
         <w:tc>
           <w:tcPr>
             <w:tcW w:w="17636" w:type="dxa"/>
-          </w:tcPr>
-          <w:p>
+            <w:vAlign w:val="center"/>
+          </w:tcPr>
+          <w:p>
+            <w:pPr>
+              <w:jc w:val="center"/>
+              <w:cnfStyle w:val="000000000000" w:firstRow="0" w:lastRow="0" w:firstColumn="0" w:lastColumn="0" w:oddVBand="0" w:evenVBand="0" w:oddHBand="0" w:evenHBand="0" w:firstRowFirstColumn="0" w:firstRowLastColumn="0" w:lastRowFirstColumn="0" w:lastRowLastColumn="0"/>
+            </w:pPr>
             <w:r>
               <w:rPr>
                 <w:noProof/>
@@ -1631,7 +2023,7 @@
                           <pic:cNvPicPr/>
                         </pic:nvPicPr>
                         <pic:blipFill>
-                          <a:blip r:embed="rId22" cstate="print">
+                          <a:blip r:embed="rId24" cstate="print">
                             <a:extLst>
                               <a:ext uri="{28A0092B-C50C-407E-A947-70E740481C1C}">
                                 <a14:useLocalDpi xmlns:a14="http://schemas.microsoft.com/office/drawing/2010/main" val="0"/>
@@ -1661,11 +2053,19 @@
         </w:tc>
       </w:tr>
       <w:tr>
-        <w:tc>
-          <w:tcPr>
-            <w:tcW w:w="845" w:type="dxa"/>
-          </w:tcPr>
-          <w:p>
+        <w:trPr>
+          <w:cnfStyle w:val="000000100000" w:firstRow="0" w:lastRow="0" w:firstColumn="0" w:lastColumn="0" w:oddVBand="0" w:evenVBand="0" w:oddHBand="1" w:evenHBand="0" w:firstRowFirstColumn="0" w:firstRowLastColumn="0" w:lastRowFirstColumn="0" w:lastRowLastColumn="0"/>
+        </w:trPr>
+        <w:tc>
+          <w:tcPr>
+            <w:cnfStyle w:val="001000000000" w:firstRow="0" w:lastRow="0" w:firstColumn="1" w:lastColumn="0" w:oddVBand="0" w:evenVBand="0" w:oddHBand="0" w:evenHBand="0" w:firstRowFirstColumn="0" w:firstRowLastColumn="0" w:lastRowFirstColumn="0" w:lastRowLastColumn="0"/>
+            <w:tcW w:w="1843" w:type="dxa"/>
+            <w:vAlign w:val="center"/>
+          </w:tcPr>
+          <w:p>
+            <w:pPr>
+              <w:jc w:val="center"/>
+            </w:pPr>
             <w:r>
               <w:lastRenderedPageBreak/>
               <w:t>21</w:t>
@@ -1674,14 +2074,23 @@
         </w:tc>
         <w:tc>
           <w:tcPr>
-            <w:tcW w:w="2449" w:type="dxa"/>
-          </w:tcPr>
-          <w:p>
+            <w:tcW w:w="2274" w:type="dxa"/>
+            <w:vAlign w:val="center"/>
+          </w:tcPr>
+          <w:p>
+            <w:pPr>
+              <w:jc w:val="center"/>
+              <w:cnfStyle w:val="000000100000" w:firstRow="0" w:lastRow="0" w:firstColumn="0" w:lastColumn="0" w:oddVBand="0" w:evenVBand="0" w:oddHBand="1" w:evenHBand="0" w:firstRowFirstColumn="0" w:firstRowLastColumn="0" w:lastRowFirstColumn="0" w:lastRowLastColumn="0"/>
+            </w:pPr>
             <w:r>
               <w:t>GRANT role_manager TO hoangphuc_user2</w:t>
             </w:r>
           </w:p>
           <w:p>
+            <w:pPr>
+              <w:jc w:val="center"/>
+              <w:cnfStyle w:val="000000100000" w:firstRow="0" w:lastRow="0" w:firstColumn="0" w:lastColumn="0" w:oddVBand="0" w:evenVBand="0" w:oddHBand="1" w:evenHBand="0" w:firstRowFirstColumn="0" w:firstRowLastColumn="0" w:lastRowFirstColumn="0" w:lastRowLastColumn="0"/>
+            </w:pPr>
             <w:r>
               <w:t>(role manager không được cho quyền gán role trong WITH ADMIN OPTION)</w:t>
             </w:r>
@@ -1690,8 +2099,13 @@
         <w:tc>
           <w:tcPr>
             <w:tcW w:w="17636" w:type="dxa"/>
-          </w:tcPr>
-          <w:p>
+            <w:vAlign w:val="center"/>
+          </w:tcPr>
+          <w:p>
+            <w:pPr>
+              <w:jc w:val="center"/>
+              <w:cnfStyle w:val="000000100000" w:firstRow="0" w:lastRow="0" w:firstColumn="0" w:lastColumn="0" w:oddVBand="0" w:evenVBand="0" w:oddHBand="1" w:evenHBand="0" w:firstRowFirstColumn="0" w:firstRowLastColumn="0" w:lastRowFirstColumn="0" w:lastRowLastColumn="0"/>
+            </w:pPr>
             <w:r>
               <w:rPr>
                 <w:noProof/>
@@ -1712,7 +2126,7 @@
                           <pic:cNvPicPr/>
                         </pic:nvPicPr>
                         <pic:blipFill>
-                          <a:blip r:embed="rId23">
+                          <a:blip r:embed="rId25">
                             <a:extLst>
                               <a:ext uri="{28A0092B-C50C-407E-A947-70E740481C1C}">
                                 <a14:useLocalDpi xmlns:a14="http://schemas.microsoft.com/office/drawing/2010/main" val="0"/>
@@ -1744,9 +2158,14 @@
       <w:tr>
         <w:tc>
           <w:tcPr>
-            <w:tcW w:w="845" w:type="dxa"/>
-          </w:tcPr>
-          <w:p>
+            <w:cnfStyle w:val="001000000000" w:firstRow="0" w:lastRow="0" w:firstColumn="1" w:lastColumn="0" w:oddVBand="0" w:evenVBand="0" w:oddHBand="0" w:evenHBand="0" w:firstRowFirstColumn="0" w:firstRowLastColumn="0" w:lastRowFirstColumn="0" w:lastRowLastColumn="0"/>
+            <w:tcW w:w="1843" w:type="dxa"/>
+            <w:vAlign w:val="center"/>
+          </w:tcPr>
+          <w:p>
+            <w:pPr>
+              <w:jc w:val="center"/>
+            </w:pPr>
             <w:r>
               <w:t>22</w:t>
             </w:r>
@@ -1754,9 +2173,14 @@
         </w:tc>
         <w:tc>
           <w:tcPr>
-            <w:tcW w:w="2449" w:type="dxa"/>
-          </w:tcPr>
-          <w:p>
+            <w:tcW w:w="2274" w:type="dxa"/>
+            <w:vAlign w:val="center"/>
+          </w:tcPr>
+          <w:p>
+            <w:pPr>
+              <w:jc w:val="center"/>
+              <w:cnfStyle w:val="000000000000" w:firstRow="0" w:lastRow="0" w:firstColumn="0" w:lastColumn="0" w:oddVBand="0" w:evenVBand="0" w:oddHBand="0" w:evenHBand="0" w:firstRowFirstColumn="0" w:firstRowLastColumn="0" w:lastRowFirstColumn="0" w:lastRowLastColumn="0"/>
+            </w:pPr>
             <w:r>
               <w:t>Không thể tạo bảng trong user 2 từ user 3. Cần có quyền DBA</w:t>
             </w:r>
@@ -1765,8 +2189,13 @@
         <w:tc>
           <w:tcPr>
             <w:tcW w:w="17636" w:type="dxa"/>
-          </w:tcPr>
-          <w:p>
+            <w:vAlign w:val="center"/>
+          </w:tcPr>
+          <w:p>
+            <w:pPr>
+              <w:jc w:val="center"/>
+              <w:cnfStyle w:val="000000000000" w:firstRow="0" w:lastRow="0" w:firstColumn="0" w:lastColumn="0" w:oddVBand="0" w:evenVBand="0" w:oddHBand="0" w:evenHBand="0" w:firstRowFirstColumn="0" w:firstRowLastColumn="0" w:lastRowFirstColumn="0" w:lastRowLastColumn="0"/>
+            </w:pPr>
             <w:r>
               <w:rPr>
                 <w:noProof/>
@@ -1787,7 +2216,7 @@
                           <pic:cNvPicPr/>
                         </pic:nvPicPr>
                         <pic:blipFill>
-                          <a:blip r:embed="rId24">
+                          <a:blip r:embed="rId26">
                             <a:extLst>
                               <a:ext uri="{28A0092B-C50C-407E-A947-70E740481C1C}">
                                 <a14:useLocalDpi xmlns:a14="http://schemas.microsoft.com/office/drawing/2010/main" val="0"/>
@@ -1818,13 +2247,19 @@
       </w:tr>
       <w:tr>
         <w:trPr>
+          <w:cnfStyle w:val="000000100000" w:firstRow="0" w:lastRow="0" w:firstColumn="0" w:lastColumn="0" w:oddVBand="0" w:evenVBand="0" w:oddHBand="1" w:evenHBand="0" w:firstRowFirstColumn="0" w:firstRowLastColumn="0" w:lastRowFirstColumn="0" w:lastRowLastColumn="0"/>
           <w:trHeight w:val="1094"/>
         </w:trPr>
         <w:tc>
           <w:tcPr>
-            <w:tcW w:w="845" w:type="dxa"/>
-          </w:tcPr>
-          <w:p>
+            <w:cnfStyle w:val="001000000000" w:firstRow="0" w:lastRow="0" w:firstColumn="1" w:lastColumn="0" w:oddVBand="0" w:evenVBand="0" w:oddHBand="0" w:evenHBand="0" w:firstRowFirstColumn="0" w:firstRowLastColumn="0" w:lastRowFirstColumn="0" w:lastRowLastColumn="0"/>
+            <w:tcW w:w="1843" w:type="dxa"/>
+            <w:vAlign w:val="center"/>
+          </w:tcPr>
+          <w:p>
+            <w:pPr>
+              <w:jc w:val="center"/>
+            </w:pPr>
             <w:r>
               <w:t>23</w:t>
             </w:r>
@@ -1832,9 +2267,14 @@
         </w:tc>
         <w:tc>
           <w:tcPr>
-            <w:tcW w:w="2449" w:type="dxa"/>
-          </w:tcPr>
-          <w:p>
+            <w:tcW w:w="2274" w:type="dxa"/>
+            <w:vAlign w:val="center"/>
+          </w:tcPr>
+          <w:p>
+            <w:pPr>
+              <w:jc w:val="center"/>
+              <w:cnfStyle w:val="000000100000" w:firstRow="0" w:lastRow="0" w:firstColumn="0" w:lastColumn="0" w:oddVBand="0" w:evenVBand="0" w:oddHBand="1" w:evenHBand="0" w:firstRowFirstColumn="0" w:firstRowLastColumn="0" w:lastRowFirstColumn="0" w:lastRowLastColumn="0"/>
+            </w:pPr>
             <w:r>
               <w:t>SELECT * FROM USER_ROLE_PRIVS;</w:t>
             </w:r>
@@ -1843,8 +2283,13 @@
         <w:tc>
           <w:tcPr>
             <w:tcW w:w="17636" w:type="dxa"/>
-          </w:tcPr>
-          <w:p>
+            <w:vAlign w:val="center"/>
+          </w:tcPr>
+          <w:p>
+            <w:pPr>
+              <w:jc w:val="center"/>
+              <w:cnfStyle w:val="000000100000" w:firstRow="0" w:lastRow="0" w:firstColumn="0" w:lastColumn="0" w:oddVBand="0" w:evenVBand="0" w:oddHBand="1" w:evenHBand="0" w:firstRowFirstColumn="0" w:firstRowLastColumn="0" w:lastRowFirstColumn="0" w:lastRowLastColumn="0"/>
+            </w:pPr>
             <w:r>
               <w:rPr>
                 <w:noProof/>
@@ -1865,7 +2310,7 @@
                           <pic:cNvPicPr/>
                         </pic:nvPicPr>
                         <pic:blipFill>
-                          <a:blip r:embed="rId25">
+                          <a:blip r:embed="rId27">
                             <a:extLst>
                               <a:ext uri="{28A0092B-C50C-407E-A947-70E740481C1C}">
                                 <a14:useLocalDpi xmlns:a14="http://schemas.microsoft.com/office/drawing/2010/main" val="0"/>
@@ -1901,6 +2346,2608 @@
         <w:br w:type="page"/>
       </w:r>
     </w:p>
+    <w:tbl>
+      <w:tblPr>
+        <w:tblStyle w:val="PlainTable3"/>
+        <w:tblW w:w="23011" w:type="dxa"/>
+        <w:tblLook w:val="04A0" w:firstRow="1" w:lastRow="0" w:firstColumn="1" w:lastColumn="0" w:noHBand="0" w:noVBand="1"/>
+      </w:tblPr>
+      <w:tblGrid>
+        <w:gridCol w:w="1701"/>
+        <w:gridCol w:w="6474"/>
+        <w:gridCol w:w="14836"/>
+      </w:tblGrid>
+      <w:tr>
+        <w:trPr>
+          <w:cnfStyle w:val="100000000000" w:firstRow="1" w:lastRow="0" w:firstColumn="0" w:lastColumn="0" w:oddVBand="0" w:evenVBand="0" w:oddHBand="0" w:evenHBand="0" w:firstRowFirstColumn="0" w:firstRowLastColumn="0" w:lastRowFirstColumn="0" w:lastRowLastColumn="0"/>
+        </w:trPr>
+        <w:tc>
+          <w:tcPr>
+            <w:cnfStyle w:val="001000000100" w:firstRow="0" w:lastRow="0" w:firstColumn="1" w:lastColumn="0" w:oddVBand="0" w:evenVBand="0" w:oddHBand="0" w:evenHBand="0" w:firstRowFirstColumn="1" w:firstRowLastColumn="0" w:lastRowFirstColumn="0" w:lastRowLastColumn="0"/>
+            <w:tcW w:w="1701" w:type="dxa"/>
+          </w:tcPr>
+          <w:p>
+            <w:pPr>
+              <w:jc w:val="center"/>
+            </w:pPr>
+            <w:r>
+              <w:lastRenderedPageBreak/>
+              <w:t>Thứ tự câu hỏi</w:t>
+            </w:r>
+          </w:p>
+        </w:tc>
+        <w:tc>
+          <w:tcPr>
+            <w:tcW w:w="6474" w:type="dxa"/>
+          </w:tcPr>
+          <w:p>
+            <w:pPr>
+              <w:jc w:val="center"/>
+              <w:cnfStyle w:val="100000000000" w:firstRow="1" w:lastRow="0" w:firstColumn="0" w:lastColumn="0" w:oddVBand="0" w:evenVBand="0" w:oddHBand="0" w:evenHBand="0" w:firstRowFirstColumn="0" w:firstRowLastColumn="0" w:lastRowFirstColumn="0" w:lastRowLastColumn="0"/>
+            </w:pPr>
+            <w:r>
+              <w:t>Code SQL</w:t>
+            </w:r>
+          </w:p>
+        </w:tc>
+        <w:tc>
+          <w:tcPr>
+            <w:tcW w:w="14836" w:type="dxa"/>
+          </w:tcPr>
+          <w:p>
+            <w:pPr>
+              <w:jc w:val="center"/>
+              <w:cnfStyle w:val="100000000000" w:firstRow="1" w:lastRow="0" w:firstColumn="0" w:lastColumn="0" w:oddVBand="0" w:evenVBand="0" w:oddHBand="0" w:evenHBand="0" w:firstRowFirstColumn="0" w:firstRowLastColumn="0" w:lastRowFirstColumn="0" w:lastRowLastColumn="0"/>
+            </w:pPr>
+            <w:r>
+              <w:t>Minh chứng kết quả</w:t>
+            </w:r>
+          </w:p>
+        </w:tc>
+      </w:tr>
+      <w:tr>
+        <w:trPr>
+          <w:cnfStyle w:val="000000100000" w:firstRow="0" w:lastRow="0" w:firstColumn="0" w:lastColumn="0" w:oddVBand="0" w:evenVBand="0" w:oddHBand="1" w:evenHBand="0" w:firstRowFirstColumn="0" w:firstRowLastColumn="0" w:lastRowFirstColumn="0" w:lastRowLastColumn="0"/>
+        </w:trPr>
+        <w:tc>
+          <w:tcPr>
+            <w:cnfStyle w:val="001000000000" w:firstRow="0" w:lastRow="0" w:firstColumn="1" w:lastColumn="0" w:oddVBand="0" w:evenVBand="0" w:oddHBand="0" w:evenHBand="0" w:firstRowFirstColumn="0" w:firstRowLastColumn="0" w:lastRowFirstColumn="0" w:lastRowLastColumn="0"/>
+            <w:tcW w:w="1701" w:type="dxa"/>
+          </w:tcPr>
+          <w:p>
+            <w:pPr>
+              <w:ind w:right="-106"/>
+              <w:jc w:val="center"/>
+            </w:pPr>
+            <w:r>
+              <w:t>2</w:t>
+            </w:r>
+          </w:p>
+        </w:tc>
+        <w:tc>
+          <w:tcPr>
+            <w:tcW w:w="6474" w:type="dxa"/>
+          </w:tcPr>
+          <w:p>
+            <w:pPr>
+              <w:jc w:val="center"/>
+              <w:cnfStyle w:val="000000100000" w:firstRow="0" w:lastRow="0" w:firstColumn="0" w:lastColumn="0" w:oddVBand="0" w:evenVBand="0" w:oddHBand="1" w:evenHBand="0" w:firstRowFirstColumn="0" w:firstRowLastColumn="0" w:lastRowFirstColumn="0" w:lastRowLastColumn="0"/>
+            </w:pPr>
+            <w:r>
+              <w:t>CREATE PLUGGABLE DATABASE orclpdb4 ADMIN USER hoangphuc_pdb IDENTIFIED BY</w:t>
+            </w:r>
+          </w:p>
+          <w:p>
+            <w:pPr>
+              <w:jc w:val="center"/>
+              <w:cnfStyle w:val="000000100000" w:firstRow="0" w:lastRow="0" w:firstColumn="0" w:lastColumn="0" w:oddVBand="0" w:evenVBand="0" w:oddHBand="1" w:evenHBand="0" w:firstRowFirstColumn="0" w:firstRowLastColumn="0" w:lastRowFirstColumn="0" w:lastRowLastColumn="0"/>
+            </w:pPr>
+            <w:r>
+              <w:t>012345678 ROLES=</w:t>
+            </w:r>
+          </w:p>
+          <w:p>
+            <w:pPr>
+              <w:jc w:val="center"/>
+              <w:cnfStyle w:val="000000100000" w:firstRow="0" w:lastRow="0" w:firstColumn="0" w:lastColumn="0" w:oddVBand="0" w:evenVBand="0" w:oddHBand="1" w:evenHBand="0" w:firstRowFirstColumn="0" w:firstRowLastColumn="0" w:lastRowFirstColumn="0" w:lastRowLastColumn="0"/>
+            </w:pPr>
+            <w:r>
+              <w:t>(DBA) file_name_convert=</w:t>
+            </w:r>
+          </w:p>
+          <w:p>
+            <w:pPr>
+              <w:jc w:val="center"/>
+              <w:cnfStyle w:val="000000100000" w:firstRow="0" w:lastRow="0" w:firstColumn="0" w:lastColumn="0" w:oddVBand="0" w:evenVBand="0" w:oddHBand="1" w:evenHBand="0" w:firstRowFirstColumn="0" w:firstRowLastColumn="0" w:lastRowFirstColumn="0" w:lastRowLastColumn="0"/>
+            </w:pPr>
+            <w:r>
+              <w:t>('pdbseed', 'orclpdb4');</w:t>
+            </w:r>
+          </w:p>
+          <w:p>
+            <w:pPr>
+              <w:jc w:val="center"/>
+              <w:cnfStyle w:val="000000100000" w:firstRow="0" w:lastRow="0" w:firstColumn="0" w:lastColumn="0" w:oddVBand="0" w:evenVBand="0" w:oddHBand="1" w:evenHBand="0" w:firstRowFirstColumn="0" w:firstRowLastColumn="0" w:lastRowFirstColumn="0" w:lastRowLastColumn="0"/>
+            </w:pPr>
+            <w:r>
+              <w:t>ALTER PLUGGABLE DATABASE orclpdb4</w:t>
+            </w:r>
+          </w:p>
+          <w:p>
+            <w:pPr>
+              <w:jc w:val="center"/>
+              <w:cnfStyle w:val="000000100000" w:firstRow="0" w:lastRow="0" w:firstColumn="0" w:lastColumn="0" w:oddVBand="0" w:evenVBand="0" w:oddHBand="1" w:evenHBand="0" w:firstRowFirstColumn="0" w:firstRowLastColumn="0" w:lastRowFirstColumn="0" w:lastRowLastColumn="0"/>
+            </w:pPr>
+            <w:r>
+              <w:t>OPEN;</w:t>
+            </w:r>
+          </w:p>
+          <w:p>
+            <w:pPr>
+              <w:jc w:val="center"/>
+              <w:cnfStyle w:val="000000100000" w:firstRow="0" w:lastRow="0" w:firstColumn="0" w:lastColumn="0" w:oddVBand="0" w:evenVBand="0" w:oddHBand="1" w:evenHBand="0" w:firstRowFirstColumn="0" w:firstRowLastColumn="0" w:lastRowFirstColumn="0" w:lastRowLastColumn="0"/>
+            </w:pPr>
+          </w:p>
+          <w:p>
+            <w:pPr>
+              <w:jc w:val="center"/>
+              <w:cnfStyle w:val="000000100000" w:firstRow="0" w:lastRow="0" w:firstColumn="0" w:lastColumn="0" w:oddVBand="0" w:evenVBand="0" w:oddHBand="1" w:evenHBand="0" w:firstRowFirstColumn="0" w:firstRowLastColumn="0" w:lastRowFirstColumn="0" w:lastRowLastColumn="0"/>
+            </w:pPr>
+            <w:r>
+              <w:t>ALTER SESSION</w:t>
+            </w:r>
+          </w:p>
+          <w:p>
+            <w:pPr>
+              <w:jc w:val="center"/>
+              <w:cnfStyle w:val="000000100000" w:firstRow="0" w:lastRow="0" w:firstColumn="0" w:lastColumn="0" w:oddVBand="0" w:evenVBand="0" w:oddHBand="1" w:evenHBand="0" w:firstRowFirstColumn="0" w:firstRowLastColumn="0" w:lastRowFirstColumn="0" w:lastRowLastColumn="0"/>
+            </w:pPr>
+            <w:r>
+              <w:t>SET CONTAINER</w:t>
+            </w:r>
+          </w:p>
+          <w:p>
+            <w:pPr>
+              <w:jc w:val="center"/>
+              <w:cnfStyle w:val="000000100000" w:firstRow="0" w:lastRow="0" w:firstColumn="0" w:lastColumn="0" w:oddVBand="0" w:evenVBand="0" w:oddHBand="1" w:evenHBand="0" w:firstRowFirstColumn="0" w:firstRowLastColumn="0" w:lastRowFirstColumn="0" w:lastRowLastColumn="0"/>
+            </w:pPr>
+            <w:r>
+              <w:t>=orclpdb4;</w:t>
+            </w:r>
+          </w:p>
+        </w:tc>
+        <w:tc>
+          <w:tcPr>
+            <w:tcW w:w="14836" w:type="dxa"/>
+          </w:tcPr>
+          <w:p>
+            <w:pPr>
+              <w:jc w:val="center"/>
+              <w:cnfStyle w:val="000000100000" w:firstRow="0" w:lastRow="0" w:firstColumn="0" w:lastColumn="0" w:oddVBand="0" w:evenVBand="0" w:oddHBand="1" w:evenHBand="0" w:firstRowFirstColumn="0" w:firstRowLastColumn="0" w:lastRowFirstColumn="0" w:lastRowLastColumn="0"/>
+            </w:pPr>
+            <w:r>
+              <w:rPr>
+                <w:noProof/>
+              </w:rPr>
+              <w:drawing>
+                <wp:inline distT="0" distB="0" distL="0" distR="0" wp14:anchorId="02EF2EDB" wp14:editId="2065C6F8">
+                  <wp:extent cx="4140200" cy="1752600"/>
+                  <wp:effectExtent l="0" t="0" r="0" b="0"/>
+                  <wp:docPr id="517437731" name="Picture 1" descr="A black text on a white background&#10;&#10;AI-generated content may be incorrect."/>
+                  <wp:cNvGraphicFramePr>
+                    <a:graphicFrameLocks xmlns:a="http://schemas.openxmlformats.org/drawingml/2006/main" noChangeAspect="1"/>
+                  </wp:cNvGraphicFramePr>
+                  <a:graphic xmlns:a="http://schemas.openxmlformats.org/drawingml/2006/main">
+                    <a:graphicData uri="http://schemas.openxmlformats.org/drawingml/2006/picture">
+                      <pic:pic xmlns:pic="http://schemas.openxmlformats.org/drawingml/2006/picture">
+                        <pic:nvPicPr>
+                          <pic:cNvPr id="517437731" name="Picture 1" descr="A black text on a white background&#10;&#10;AI-generated content may be incorrect."/>
+                          <pic:cNvPicPr/>
+                        </pic:nvPicPr>
+                        <pic:blipFill>
+                          <a:blip r:embed="rId28">
+                            <a:extLst>
+                              <a:ext uri="{28A0092B-C50C-407E-A947-70E740481C1C}">
+                                <a14:useLocalDpi xmlns:a14="http://schemas.microsoft.com/office/drawing/2010/main" val="0"/>
+                              </a:ext>
+                            </a:extLst>
+                          </a:blip>
+                          <a:stretch>
+                            <a:fillRect/>
+                          </a:stretch>
+                        </pic:blipFill>
+                        <pic:spPr>
+                          <a:xfrm>
+                            <a:off x="0" y="0"/>
+                            <a:ext cx="4140200" cy="1752600"/>
+                          </a:xfrm>
+                          <a:prstGeom prst="rect">
+                            <a:avLst/>
+                          </a:prstGeom>
+                        </pic:spPr>
+                      </pic:pic>
+                    </a:graphicData>
+                  </a:graphic>
+                </wp:inline>
+              </w:drawing>
+            </w:r>
+          </w:p>
+        </w:tc>
+      </w:tr>
+      <w:tr>
+        <w:tc>
+          <w:tcPr>
+            <w:cnfStyle w:val="001000000000" w:firstRow="0" w:lastRow="0" w:firstColumn="1" w:lastColumn="0" w:oddVBand="0" w:evenVBand="0" w:oddHBand="0" w:evenHBand="0" w:firstRowFirstColumn="0" w:firstRowLastColumn="0" w:lastRowFirstColumn="0" w:lastRowLastColumn="0"/>
+            <w:tcW w:w="1701" w:type="dxa"/>
+          </w:tcPr>
+          <w:p>
+            <w:pPr>
+              <w:jc w:val="center"/>
+            </w:pPr>
+            <w:r>
+              <w:t>3</w:t>
+            </w:r>
+          </w:p>
+        </w:tc>
+        <w:tc>
+          <w:tcPr>
+            <w:tcW w:w="6474" w:type="dxa"/>
+          </w:tcPr>
+          <w:p>
+            <w:pPr>
+              <w:jc w:val="center"/>
+              <w:cnfStyle w:val="000000000000" w:firstRow="0" w:lastRow="0" w:firstColumn="0" w:lastColumn="0" w:oddVBand="0" w:evenVBand="0" w:oddHBand="0" w:evenHBand="0" w:firstRowFirstColumn="0" w:firstRowLastColumn="0" w:lastRowFirstColumn="0" w:lastRowLastColumn="0"/>
+            </w:pPr>
+            <w:r>
+              <w:t>Thực hiện chuyển sys user trong SQLDeveloper</w:t>
+            </w:r>
+          </w:p>
+        </w:tc>
+        <w:tc>
+          <w:tcPr>
+            <w:tcW w:w="14836" w:type="dxa"/>
+          </w:tcPr>
+          <w:p>
+            <w:pPr>
+              <w:jc w:val="center"/>
+              <w:cnfStyle w:val="000000000000" w:firstRow="0" w:lastRow="0" w:firstColumn="0" w:lastColumn="0" w:oddVBand="0" w:evenVBand="0" w:oddHBand="0" w:evenHBand="0" w:firstRowFirstColumn="0" w:firstRowLastColumn="0" w:lastRowFirstColumn="0" w:lastRowLastColumn="0"/>
+            </w:pPr>
+            <w:r>
+              <w:rPr>
+                <w:noProof/>
+              </w:rPr>
+              <w:drawing>
+                <wp:inline distT="0" distB="0" distL="0" distR="0" wp14:anchorId="7A6E5841" wp14:editId="3D22BE5F">
+                  <wp:extent cx="6328539" cy="3795008"/>
+                  <wp:effectExtent l="0" t="0" r="0" b="0"/>
+                  <wp:docPr id="1961298047" name="Picture 2" descr="A screenshot of a computer&#10;&#10;AI-generated content may be incorrect."/>
+                  <wp:cNvGraphicFramePr>
+                    <a:graphicFrameLocks xmlns:a="http://schemas.openxmlformats.org/drawingml/2006/main" noChangeAspect="1"/>
+                  </wp:cNvGraphicFramePr>
+                  <a:graphic xmlns:a="http://schemas.openxmlformats.org/drawingml/2006/main">
+                    <a:graphicData uri="http://schemas.openxmlformats.org/drawingml/2006/picture">
+                      <pic:pic xmlns:pic="http://schemas.openxmlformats.org/drawingml/2006/picture">
+                        <pic:nvPicPr>
+                          <pic:cNvPr id="1961298047" name="Picture 2" descr="A screenshot of a computer&#10;&#10;AI-generated content may be incorrect."/>
+                          <pic:cNvPicPr/>
+                        </pic:nvPicPr>
+                        <pic:blipFill>
+                          <a:blip r:embed="rId29" cstate="print">
+                            <a:extLst>
+                              <a:ext uri="{28A0092B-C50C-407E-A947-70E740481C1C}">
+                                <a14:useLocalDpi xmlns:a14="http://schemas.microsoft.com/office/drawing/2010/main" val="0"/>
+                              </a:ext>
+                            </a:extLst>
+                          </a:blip>
+                          <a:stretch>
+                            <a:fillRect/>
+                          </a:stretch>
+                        </pic:blipFill>
+                        <pic:spPr>
+                          <a:xfrm>
+                            <a:off x="0" y="0"/>
+                            <a:ext cx="6335362" cy="3799099"/>
+                          </a:xfrm>
+                          <a:prstGeom prst="rect">
+                            <a:avLst/>
+                          </a:prstGeom>
+                        </pic:spPr>
+                      </pic:pic>
+                    </a:graphicData>
+                  </a:graphic>
+                </wp:inline>
+              </w:drawing>
+            </w:r>
+          </w:p>
+        </w:tc>
+      </w:tr>
+      <w:tr>
+        <w:trPr>
+          <w:cnfStyle w:val="000000100000" w:firstRow="0" w:lastRow="0" w:firstColumn="0" w:lastColumn="0" w:oddVBand="0" w:evenVBand="0" w:oddHBand="1" w:evenHBand="0" w:firstRowFirstColumn="0" w:firstRowLastColumn="0" w:lastRowFirstColumn="0" w:lastRowLastColumn="0"/>
+        </w:trPr>
+        <w:tc>
+          <w:tcPr>
+            <w:cnfStyle w:val="001000000000" w:firstRow="0" w:lastRow="0" w:firstColumn="1" w:lastColumn="0" w:oddVBand="0" w:evenVBand="0" w:oddHBand="0" w:evenHBand="0" w:firstRowFirstColumn="0" w:firstRowLastColumn="0" w:lastRowFirstColumn="0" w:lastRowLastColumn="0"/>
+            <w:tcW w:w="1701" w:type="dxa"/>
+          </w:tcPr>
+          <w:p>
+            <w:pPr>
+              <w:jc w:val="center"/>
+            </w:pPr>
+            <w:r>
+              <w:t>4</w:t>
+            </w:r>
+          </w:p>
+        </w:tc>
+        <w:tc>
+          <w:tcPr>
+            <w:tcW w:w="6474" w:type="dxa"/>
+          </w:tcPr>
+          <w:p>
+            <w:pPr>
+              <w:jc w:val="center"/>
+              <w:cnfStyle w:val="000000100000" w:firstRow="0" w:lastRow="0" w:firstColumn="0" w:lastColumn="0" w:oddVBand="0" w:evenVBand="0" w:oddHBand="1" w:evenHBand="0" w:firstRowFirstColumn="0" w:firstRowLastColumn="0" w:lastRowFirstColumn="0" w:lastRowLastColumn="0"/>
+            </w:pPr>
+            <w:r>
+              <w:t>SHOW CON_NAME</w:t>
+            </w:r>
+          </w:p>
+        </w:tc>
+        <w:tc>
+          <w:tcPr>
+            <w:tcW w:w="14836" w:type="dxa"/>
+          </w:tcPr>
+          <w:p>
+            <w:pPr>
+              <w:jc w:val="center"/>
+              <w:cnfStyle w:val="000000100000" w:firstRow="0" w:lastRow="0" w:firstColumn="0" w:lastColumn="0" w:oddVBand="0" w:evenVBand="0" w:oddHBand="1" w:evenHBand="0" w:firstRowFirstColumn="0" w:firstRowLastColumn="0" w:lastRowFirstColumn="0" w:lastRowLastColumn="0"/>
+            </w:pPr>
+            <w:r>
+              <w:rPr>
+                <w:noProof/>
+              </w:rPr>
+              <w:drawing>
+                <wp:inline distT="0" distB="0" distL="0" distR="0" wp14:anchorId="24D0B3A8" wp14:editId="49CF3839">
+                  <wp:extent cx="3416300" cy="977900"/>
+                  <wp:effectExtent l="0" t="0" r="0" b="0"/>
+                  <wp:docPr id="2034144089" name="Picture 3" descr="A close-up of a computer screen&#10;&#10;AI-generated content may be incorrect."/>
+                  <wp:cNvGraphicFramePr>
+                    <a:graphicFrameLocks xmlns:a="http://schemas.openxmlformats.org/drawingml/2006/main" noChangeAspect="1"/>
+                  </wp:cNvGraphicFramePr>
+                  <a:graphic xmlns:a="http://schemas.openxmlformats.org/drawingml/2006/main">
+                    <a:graphicData uri="http://schemas.openxmlformats.org/drawingml/2006/picture">
+                      <pic:pic xmlns:pic="http://schemas.openxmlformats.org/drawingml/2006/picture">
+                        <pic:nvPicPr>
+                          <pic:cNvPr id="2034144089" name="Picture 3" descr="A close-up of a computer screen&#10;&#10;AI-generated content may be incorrect."/>
+                          <pic:cNvPicPr/>
+                        </pic:nvPicPr>
+                        <pic:blipFill>
+                          <a:blip r:embed="rId30">
+                            <a:extLst>
+                              <a:ext uri="{28A0092B-C50C-407E-A947-70E740481C1C}">
+                                <a14:useLocalDpi xmlns:a14="http://schemas.microsoft.com/office/drawing/2010/main" val="0"/>
+                              </a:ext>
+                            </a:extLst>
+                          </a:blip>
+                          <a:stretch>
+                            <a:fillRect/>
+                          </a:stretch>
+                        </pic:blipFill>
+                        <pic:spPr>
+                          <a:xfrm>
+                            <a:off x="0" y="0"/>
+                            <a:ext cx="3416300" cy="977900"/>
+                          </a:xfrm>
+                          <a:prstGeom prst="rect">
+                            <a:avLst/>
+                          </a:prstGeom>
+                        </pic:spPr>
+                      </pic:pic>
+                    </a:graphicData>
+                  </a:graphic>
+                </wp:inline>
+              </w:drawing>
+            </w:r>
+          </w:p>
+        </w:tc>
+      </w:tr>
+      <w:tr>
+        <w:tc>
+          <w:tcPr>
+            <w:cnfStyle w:val="001000000000" w:firstRow="0" w:lastRow="0" w:firstColumn="1" w:lastColumn="0" w:oddVBand="0" w:evenVBand="0" w:oddHBand="0" w:evenHBand="0" w:firstRowFirstColumn="0" w:firstRowLastColumn="0" w:lastRowFirstColumn="0" w:lastRowLastColumn="0"/>
+            <w:tcW w:w="1701" w:type="dxa"/>
+          </w:tcPr>
+          <w:p>
+            <w:pPr>
+              <w:jc w:val="center"/>
+            </w:pPr>
+            <w:r>
+              <w:t>5</w:t>
+            </w:r>
+          </w:p>
+        </w:tc>
+        <w:tc>
+          <w:tcPr>
+            <w:tcW w:w="6474" w:type="dxa"/>
+          </w:tcPr>
+          <w:p>
+            <w:pPr>
+              <w:jc w:val="center"/>
+              <w:cnfStyle w:val="000000000000" w:firstRow="0" w:lastRow="0" w:firstColumn="0" w:lastColumn="0" w:oddVBand="0" w:evenVBand="0" w:oddHBand="0" w:evenHBand="0" w:firstRowFirstColumn="0" w:firstRowLastColumn="0" w:lastRowFirstColumn="0" w:lastRowLastColumn="0"/>
+            </w:pPr>
+            <w:r>
+              <w:t>CREATE TABLESPACE tbs_01</w:t>
+            </w:r>
+          </w:p>
+          <w:p>
+            <w:pPr>
+              <w:jc w:val="center"/>
+              <w:cnfStyle w:val="000000000000" w:firstRow="0" w:lastRow="0" w:firstColumn="0" w:lastColumn="0" w:oddVBand="0" w:evenVBand="0" w:oddHBand="0" w:evenHBand="0" w:firstRowFirstColumn="0" w:firstRowLastColumn="0" w:lastRowFirstColumn="0" w:lastRowLastColumn="0"/>
+            </w:pPr>
+            <w:r>
+              <w:t>DATAFILE '/opt/oracle/oracle_data/lab/lab_2/tbs_lab2_ex3.dbf' SIZE 200M;</w:t>
+            </w:r>
+          </w:p>
+        </w:tc>
+        <w:tc>
+          <w:tcPr>
+            <w:tcW w:w="14836" w:type="dxa"/>
+          </w:tcPr>
+          <w:p>
+            <w:pPr>
+              <w:jc w:val="center"/>
+              <w:cnfStyle w:val="000000000000" w:firstRow="0" w:lastRow="0" w:firstColumn="0" w:lastColumn="0" w:oddVBand="0" w:evenVBand="0" w:oddHBand="0" w:evenHBand="0" w:firstRowFirstColumn="0" w:firstRowLastColumn="0" w:lastRowFirstColumn="0" w:lastRowLastColumn="0"/>
+            </w:pPr>
+            <w:r>
+              <w:rPr>
+                <w:noProof/>
+              </w:rPr>
+              <w:drawing>
+                <wp:inline distT="0" distB="0" distL="0" distR="0" wp14:anchorId="3A368C54" wp14:editId="31C44318">
+                  <wp:extent cx="3683000" cy="685800"/>
+                  <wp:effectExtent l="0" t="0" r="0" b="0"/>
+                  <wp:docPr id="44426476" name="Picture 4" descr="A black text on a white background&#10;&#10;AI-generated content may be incorrect."/>
+                  <wp:cNvGraphicFramePr>
+                    <a:graphicFrameLocks xmlns:a="http://schemas.openxmlformats.org/drawingml/2006/main" noChangeAspect="1"/>
+                  </wp:cNvGraphicFramePr>
+                  <a:graphic xmlns:a="http://schemas.openxmlformats.org/drawingml/2006/main">
+                    <a:graphicData uri="http://schemas.openxmlformats.org/drawingml/2006/picture">
+                      <pic:pic xmlns:pic="http://schemas.openxmlformats.org/drawingml/2006/picture">
+                        <pic:nvPicPr>
+                          <pic:cNvPr id="44426476" name="Picture 4" descr="A black text on a white background&#10;&#10;AI-generated content may be incorrect."/>
+                          <pic:cNvPicPr/>
+                        </pic:nvPicPr>
+                        <pic:blipFill>
+                          <a:blip r:embed="rId31">
+                            <a:extLst>
+                              <a:ext uri="{28A0092B-C50C-407E-A947-70E740481C1C}">
+                                <a14:useLocalDpi xmlns:a14="http://schemas.microsoft.com/office/drawing/2010/main" val="0"/>
+                              </a:ext>
+                            </a:extLst>
+                          </a:blip>
+                          <a:stretch>
+                            <a:fillRect/>
+                          </a:stretch>
+                        </pic:blipFill>
+                        <pic:spPr>
+                          <a:xfrm>
+                            <a:off x="0" y="0"/>
+                            <a:ext cx="3683000" cy="685800"/>
+                          </a:xfrm>
+                          <a:prstGeom prst="rect">
+                            <a:avLst/>
+                          </a:prstGeom>
+                        </pic:spPr>
+                      </pic:pic>
+                    </a:graphicData>
+                  </a:graphic>
+                </wp:inline>
+              </w:drawing>
+            </w:r>
+          </w:p>
+        </w:tc>
+      </w:tr>
+      <w:tr>
+        <w:trPr>
+          <w:cnfStyle w:val="000000100000" w:firstRow="0" w:lastRow="0" w:firstColumn="0" w:lastColumn="0" w:oddVBand="0" w:evenVBand="0" w:oddHBand="1" w:evenHBand="0" w:firstRowFirstColumn="0" w:firstRowLastColumn="0" w:lastRowFirstColumn="0" w:lastRowLastColumn="0"/>
+        </w:trPr>
+        <w:tc>
+          <w:tcPr>
+            <w:cnfStyle w:val="001000000000" w:firstRow="0" w:lastRow="0" w:firstColumn="1" w:lastColumn="0" w:oddVBand="0" w:evenVBand="0" w:oddHBand="0" w:evenHBand="0" w:firstRowFirstColumn="0" w:firstRowLastColumn="0" w:lastRowFirstColumn="0" w:lastRowLastColumn="0"/>
+            <w:tcW w:w="1701" w:type="dxa"/>
+          </w:tcPr>
+          <w:p>
+            <w:pPr>
+              <w:jc w:val="center"/>
+            </w:pPr>
+            <w:r>
+              <w:lastRenderedPageBreak/>
+              <w:t>6</w:t>
+            </w:r>
+          </w:p>
+        </w:tc>
+        <w:tc>
+          <w:tcPr>
+            <w:tcW w:w="6474" w:type="dxa"/>
+          </w:tcPr>
+          <w:p>
+            <w:pPr>
+              <w:jc w:val="center"/>
+              <w:cnfStyle w:val="000000100000" w:firstRow="0" w:lastRow="0" w:firstColumn="0" w:lastColumn="0" w:oddVBand="0" w:evenVBand="0" w:oddHBand="1" w:evenHBand="0" w:firstRowFirstColumn="0" w:firstRowLastColumn="0" w:lastRowFirstColumn="0" w:lastRowLastColumn="0"/>
+            </w:pPr>
+            <w:r>
+              <w:t>CREATE USER hoangphuc_user1 IDENTIFIED BY 112345678;</w:t>
+            </w:r>
+          </w:p>
+          <w:p>
+            <w:pPr>
+              <w:jc w:val="center"/>
+              <w:cnfStyle w:val="000000100000" w:firstRow="0" w:lastRow="0" w:firstColumn="0" w:lastColumn="0" w:oddVBand="0" w:evenVBand="0" w:oddHBand="1" w:evenHBand="0" w:firstRowFirstColumn="0" w:firstRowLastColumn="0" w:lastRowFirstColumn="0" w:lastRowLastColumn="0"/>
+            </w:pPr>
+            <w:r>
+              <w:t>CREATE USER hoangphuc_user2 IDENTIFIED BY 212345678;</w:t>
+            </w:r>
+          </w:p>
+          <w:p>
+            <w:pPr>
+              <w:jc w:val="center"/>
+              <w:cnfStyle w:val="000000100000" w:firstRow="0" w:lastRow="0" w:firstColumn="0" w:lastColumn="0" w:oddVBand="0" w:evenVBand="0" w:oddHBand="1" w:evenHBand="0" w:firstRowFirstColumn="0" w:firstRowLastColumn="0" w:lastRowFirstColumn="0" w:lastRowLastColumn="0"/>
+            </w:pPr>
+            <w:r>
+              <w:t>CREATE USER hoangphuc_user3 IDENTIFIED BY 312345678;</w:t>
+            </w:r>
+          </w:p>
+          <w:p>
+            <w:pPr>
+              <w:jc w:val="center"/>
+              <w:cnfStyle w:val="000000100000" w:firstRow="0" w:lastRow="0" w:firstColumn="0" w:lastColumn="0" w:oddVBand="0" w:evenVBand="0" w:oddHBand="1" w:evenHBand="0" w:firstRowFirstColumn="0" w:firstRowLastColumn="0" w:lastRowFirstColumn="0" w:lastRowLastColumn="0"/>
+            </w:pPr>
+            <w:r>
+              <w:t>CREATE USER hoangphuc_user4 IDENTIFIED BY 412345678;</w:t>
+            </w:r>
+          </w:p>
+          <w:p>
+            <w:pPr>
+              <w:jc w:val="center"/>
+              <w:cnfStyle w:val="000000100000" w:firstRow="0" w:lastRow="0" w:firstColumn="0" w:lastColumn="0" w:oddVBand="0" w:evenVBand="0" w:oddHBand="1" w:evenHBand="0" w:firstRowFirstColumn="0" w:firstRowLastColumn="0" w:lastRowFirstColumn="0" w:lastRowLastColumn="0"/>
+            </w:pPr>
+          </w:p>
+          <w:p>
+            <w:pPr>
+              <w:jc w:val="center"/>
+              <w:cnfStyle w:val="000000100000" w:firstRow="0" w:lastRow="0" w:firstColumn="0" w:lastColumn="0" w:oddVBand="0" w:evenVBand="0" w:oddHBand="1" w:evenHBand="0" w:firstRowFirstColumn="0" w:firstRowLastColumn="0" w:lastRowFirstColumn="0" w:lastRowLastColumn="0"/>
+            </w:pPr>
+            <w:r>
+              <w:t>ALTER USER hoangphuc_user1 QUOTA 1M ON TBS_01;</w:t>
+            </w:r>
+          </w:p>
+          <w:p>
+            <w:pPr>
+              <w:jc w:val="center"/>
+              <w:cnfStyle w:val="000000100000" w:firstRow="0" w:lastRow="0" w:firstColumn="0" w:lastColumn="0" w:oddVBand="0" w:evenVBand="0" w:oddHBand="1" w:evenHBand="0" w:firstRowFirstColumn="0" w:firstRowLastColumn="0" w:lastRowFirstColumn="0" w:lastRowLastColumn="0"/>
+            </w:pPr>
+            <w:r>
+              <w:t>ALTER USER hoangphuc_user2 QUOTA 1M ON TBS_01;</w:t>
+            </w:r>
+          </w:p>
+          <w:p>
+            <w:pPr>
+              <w:jc w:val="center"/>
+              <w:cnfStyle w:val="000000100000" w:firstRow="0" w:lastRow="0" w:firstColumn="0" w:lastColumn="0" w:oddVBand="0" w:evenVBand="0" w:oddHBand="1" w:evenHBand="0" w:firstRowFirstColumn="0" w:firstRowLastColumn="0" w:lastRowFirstColumn="0" w:lastRowLastColumn="0"/>
+            </w:pPr>
+            <w:r>
+              <w:t>ALTER USER hoangphuc_user3 QUOTA 1M ON TBS_01;</w:t>
+            </w:r>
+          </w:p>
+          <w:p>
+            <w:pPr>
+              <w:jc w:val="center"/>
+              <w:cnfStyle w:val="000000100000" w:firstRow="0" w:lastRow="0" w:firstColumn="0" w:lastColumn="0" w:oddVBand="0" w:evenVBand="0" w:oddHBand="1" w:evenHBand="0" w:firstRowFirstColumn="0" w:firstRowLastColumn="0" w:lastRowFirstColumn="0" w:lastRowLastColumn="0"/>
+            </w:pPr>
+            <w:r>
+              <w:t>ALTER USER hoangphuc_user4 QUOTA 1M ON TBS_01;</w:t>
+            </w:r>
+          </w:p>
+        </w:tc>
+        <w:tc>
+          <w:tcPr>
+            <w:tcW w:w="14836" w:type="dxa"/>
+          </w:tcPr>
+          <w:p>
+            <w:pPr>
+              <w:jc w:val="center"/>
+              <w:cnfStyle w:val="000000100000" w:firstRow="0" w:lastRow="0" w:firstColumn="0" w:lastColumn="0" w:oddVBand="0" w:evenVBand="0" w:oddHBand="1" w:evenHBand="0" w:firstRowFirstColumn="0" w:firstRowLastColumn="0" w:lastRowFirstColumn="0" w:lastRowLastColumn="0"/>
+            </w:pPr>
+            <w:r>
+              <w:rPr>
+                <w:noProof/>
+              </w:rPr>
+              <w:drawing>
+                <wp:inline distT="0" distB="0" distL="0" distR="0" wp14:anchorId="78C56688" wp14:editId="6AE6F77D">
+                  <wp:extent cx="3619500" cy="2286000"/>
+                  <wp:effectExtent l="0" t="0" r="0" b="0"/>
+                  <wp:docPr id="1934917373" name="Picture 5" descr="A group of black text&#10;&#10;AI-generated content may be incorrect."/>
+                  <wp:cNvGraphicFramePr>
+                    <a:graphicFrameLocks xmlns:a="http://schemas.openxmlformats.org/drawingml/2006/main" noChangeAspect="1"/>
+                  </wp:cNvGraphicFramePr>
+                  <a:graphic xmlns:a="http://schemas.openxmlformats.org/drawingml/2006/main">
+                    <a:graphicData uri="http://schemas.openxmlformats.org/drawingml/2006/picture">
+                      <pic:pic xmlns:pic="http://schemas.openxmlformats.org/drawingml/2006/picture">
+                        <pic:nvPicPr>
+                          <pic:cNvPr id="1934917373" name="Picture 5" descr="A group of black text&#10;&#10;AI-generated content may be incorrect."/>
+                          <pic:cNvPicPr/>
+                        </pic:nvPicPr>
+                        <pic:blipFill>
+                          <a:blip r:embed="rId32">
+                            <a:extLst>
+                              <a:ext uri="{28A0092B-C50C-407E-A947-70E740481C1C}">
+                                <a14:useLocalDpi xmlns:a14="http://schemas.microsoft.com/office/drawing/2010/main" val="0"/>
+                              </a:ext>
+                            </a:extLst>
+                          </a:blip>
+                          <a:stretch>
+                            <a:fillRect/>
+                          </a:stretch>
+                        </pic:blipFill>
+                        <pic:spPr>
+                          <a:xfrm>
+                            <a:off x="0" y="0"/>
+                            <a:ext cx="3619500" cy="2286000"/>
+                          </a:xfrm>
+                          <a:prstGeom prst="rect">
+                            <a:avLst/>
+                          </a:prstGeom>
+                        </pic:spPr>
+                      </pic:pic>
+                    </a:graphicData>
+                  </a:graphic>
+                </wp:inline>
+              </w:drawing>
+            </w:r>
+            <w:r>
+              <w:rPr>
+                <w:noProof/>
+              </w:rPr>
+              <w:drawing>
+                <wp:inline distT="0" distB="0" distL="0" distR="0" wp14:anchorId="041D8C19" wp14:editId="7C945E4A">
+                  <wp:extent cx="3073400" cy="2082800"/>
+                  <wp:effectExtent l="0" t="0" r="0" b="0"/>
+                  <wp:docPr id="339372441" name="Picture 6" descr="A close-up of a computer code&#10;&#10;AI-generated content may be incorrect."/>
+                  <wp:cNvGraphicFramePr>
+                    <a:graphicFrameLocks xmlns:a="http://schemas.openxmlformats.org/drawingml/2006/main" noChangeAspect="1"/>
+                  </wp:cNvGraphicFramePr>
+                  <a:graphic xmlns:a="http://schemas.openxmlformats.org/drawingml/2006/main">
+                    <a:graphicData uri="http://schemas.openxmlformats.org/drawingml/2006/picture">
+                      <pic:pic xmlns:pic="http://schemas.openxmlformats.org/drawingml/2006/picture">
+                        <pic:nvPicPr>
+                          <pic:cNvPr id="339372441" name="Picture 6" descr="A close-up of a computer code&#10;&#10;AI-generated content may be incorrect."/>
+                          <pic:cNvPicPr/>
+                        </pic:nvPicPr>
+                        <pic:blipFill>
+                          <a:blip r:embed="rId33">
+                            <a:extLst>
+                              <a:ext uri="{28A0092B-C50C-407E-A947-70E740481C1C}">
+                                <a14:useLocalDpi xmlns:a14="http://schemas.microsoft.com/office/drawing/2010/main" val="0"/>
+                              </a:ext>
+                            </a:extLst>
+                          </a:blip>
+                          <a:stretch>
+                            <a:fillRect/>
+                          </a:stretch>
+                        </pic:blipFill>
+                        <pic:spPr>
+                          <a:xfrm>
+                            <a:off x="0" y="0"/>
+                            <a:ext cx="3073400" cy="2082800"/>
+                          </a:xfrm>
+                          <a:prstGeom prst="rect">
+                            <a:avLst/>
+                          </a:prstGeom>
+                        </pic:spPr>
+                      </pic:pic>
+                    </a:graphicData>
+                  </a:graphic>
+                </wp:inline>
+              </w:drawing>
+            </w:r>
+          </w:p>
+        </w:tc>
+      </w:tr>
+      <w:tr>
+        <w:tc>
+          <w:tcPr>
+            <w:cnfStyle w:val="001000000000" w:firstRow="0" w:lastRow="0" w:firstColumn="1" w:lastColumn="0" w:oddVBand="0" w:evenVBand="0" w:oddHBand="0" w:evenHBand="0" w:firstRowFirstColumn="0" w:firstRowLastColumn="0" w:lastRowFirstColumn="0" w:lastRowLastColumn="0"/>
+            <w:tcW w:w="1701" w:type="dxa"/>
+          </w:tcPr>
+          <w:p>
+            <w:pPr>
+              <w:jc w:val="center"/>
+            </w:pPr>
+            <w:r>
+              <w:t>7</w:t>
+            </w:r>
+          </w:p>
+        </w:tc>
+        <w:tc>
+          <w:tcPr>
+            <w:tcW w:w="6474" w:type="dxa"/>
+          </w:tcPr>
+          <w:p>
+            <w:pPr>
+              <w:jc w:val="center"/>
+              <w:cnfStyle w:val="000000000000" w:firstRow="0" w:lastRow="0" w:firstColumn="0" w:lastColumn="0" w:oddVBand="0" w:evenVBand="0" w:oddHBand="0" w:evenHBand="0" w:firstRowFirstColumn="0" w:firstRowLastColumn="0" w:lastRowFirstColumn="0" w:lastRowLastColumn="0"/>
+            </w:pPr>
+            <w:r>
+              <w:t>GRANT CREATE SESSION TO hoangphuc_user1;</w:t>
+            </w:r>
+          </w:p>
+          <w:p>
+            <w:pPr>
+              <w:jc w:val="center"/>
+              <w:cnfStyle w:val="000000000000" w:firstRow="0" w:lastRow="0" w:firstColumn="0" w:lastColumn="0" w:oddVBand="0" w:evenVBand="0" w:oddHBand="0" w:evenHBand="0" w:firstRowFirstColumn="0" w:firstRowLastColumn="0" w:lastRowFirstColumn="0" w:lastRowLastColumn="0"/>
+            </w:pPr>
+            <w:r>
+              <w:t>GRANT CREATE SESSION TO hoangphuc_user4;</w:t>
+            </w:r>
+          </w:p>
+        </w:tc>
+        <w:tc>
+          <w:tcPr>
+            <w:tcW w:w="14836" w:type="dxa"/>
+          </w:tcPr>
+          <w:p>
+            <w:pPr>
+              <w:jc w:val="center"/>
+              <w:cnfStyle w:val="000000000000" w:firstRow="0" w:lastRow="0" w:firstColumn="0" w:lastColumn="0" w:oddVBand="0" w:evenVBand="0" w:oddHBand="0" w:evenHBand="0" w:firstRowFirstColumn="0" w:firstRowLastColumn="0" w:lastRowFirstColumn="0" w:lastRowLastColumn="0"/>
+            </w:pPr>
+            <w:r>
+              <w:rPr>
+                <w:noProof/>
+              </w:rPr>
+              <w:drawing>
+                <wp:inline distT="0" distB="0" distL="0" distR="0" wp14:anchorId="1DBA5936" wp14:editId="20588FC1">
+                  <wp:extent cx="2413000" cy="1206500"/>
+                  <wp:effectExtent l="0" t="0" r="0" b="0"/>
+                  <wp:docPr id="79000776" name="Picture 7" descr="A close-up of words&#10;&#10;AI-generated content may be incorrect."/>
+                  <wp:cNvGraphicFramePr>
+                    <a:graphicFrameLocks xmlns:a="http://schemas.openxmlformats.org/drawingml/2006/main" noChangeAspect="1"/>
+                  </wp:cNvGraphicFramePr>
+                  <a:graphic xmlns:a="http://schemas.openxmlformats.org/drawingml/2006/main">
+                    <a:graphicData uri="http://schemas.openxmlformats.org/drawingml/2006/picture">
+                      <pic:pic xmlns:pic="http://schemas.openxmlformats.org/drawingml/2006/picture">
+                        <pic:nvPicPr>
+                          <pic:cNvPr id="79000776" name="Picture 7" descr="A close-up of words&#10;&#10;AI-generated content may be incorrect."/>
+                          <pic:cNvPicPr/>
+                        </pic:nvPicPr>
+                        <pic:blipFill>
+                          <a:blip r:embed="rId34">
+                            <a:extLst>
+                              <a:ext uri="{28A0092B-C50C-407E-A947-70E740481C1C}">
+                                <a14:useLocalDpi xmlns:a14="http://schemas.microsoft.com/office/drawing/2010/main" val="0"/>
+                              </a:ext>
+                            </a:extLst>
+                          </a:blip>
+                          <a:stretch>
+                            <a:fillRect/>
+                          </a:stretch>
+                        </pic:blipFill>
+                        <pic:spPr>
+                          <a:xfrm>
+                            <a:off x="0" y="0"/>
+                            <a:ext cx="2413000" cy="1206500"/>
+                          </a:xfrm>
+                          <a:prstGeom prst="rect">
+                            <a:avLst/>
+                          </a:prstGeom>
+                        </pic:spPr>
+                      </pic:pic>
+                    </a:graphicData>
+                  </a:graphic>
+                </wp:inline>
+              </w:drawing>
+            </w:r>
+          </w:p>
+        </w:tc>
+      </w:tr>
+      <w:tr>
+        <w:trPr>
+          <w:cnfStyle w:val="000000100000" w:firstRow="0" w:lastRow="0" w:firstColumn="0" w:lastColumn="0" w:oddVBand="0" w:evenVBand="0" w:oddHBand="1" w:evenHBand="0" w:firstRowFirstColumn="0" w:firstRowLastColumn="0" w:lastRowFirstColumn="0" w:lastRowLastColumn="0"/>
+        </w:trPr>
+        <w:tc>
+          <w:tcPr>
+            <w:cnfStyle w:val="001000000000" w:firstRow="0" w:lastRow="0" w:firstColumn="1" w:lastColumn="0" w:oddVBand="0" w:evenVBand="0" w:oddHBand="0" w:evenHBand="0" w:firstRowFirstColumn="0" w:firstRowLastColumn="0" w:lastRowFirstColumn="0" w:lastRowLastColumn="0"/>
+            <w:tcW w:w="1701" w:type="dxa"/>
+          </w:tcPr>
+          <w:p>
+            <w:pPr>
+              <w:jc w:val="center"/>
+            </w:pPr>
+            <w:r>
+              <w:t>8</w:t>
+            </w:r>
+          </w:p>
+        </w:tc>
+        <w:tc>
+          <w:tcPr>
+            <w:tcW w:w="6474" w:type="dxa"/>
+          </w:tcPr>
+          <w:p>
+            <w:pPr>
+              <w:jc w:val="center"/>
+              <w:cnfStyle w:val="000000100000" w:firstRow="0" w:lastRow="0" w:firstColumn="0" w:lastColumn="0" w:oddVBand="0" w:evenVBand="0" w:oddHBand="1" w:evenHBand="0" w:firstRowFirstColumn="0" w:firstRowLastColumn="0" w:lastRowFirstColumn="0" w:lastRowLastColumn="0"/>
+            </w:pPr>
+            <w:r>
+              <w:t>SELECT * FROM DBA_SYS_PRIVS WHERE GRANTEE = 'HOANGPHUC_USER1';</w:t>
+            </w:r>
+          </w:p>
+        </w:tc>
+        <w:tc>
+          <w:tcPr>
+            <w:tcW w:w="14836" w:type="dxa"/>
+          </w:tcPr>
+          <w:p>
+            <w:pPr>
+              <w:jc w:val="center"/>
+              <w:cnfStyle w:val="000000100000" w:firstRow="0" w:lastRow="0" w:firstColumn="0" w:lastColumn="0" w:oddVBand="0" w:evenVBand="0" w:oddHBand="1" w:evenHBand="0" w:firstRowFirstColumn="0" w:firstRowLastColumn="0" w:lastRowFirstColumn="0" w:lastRowLastColumn="0"/>
+            </w:pPr>
+            <w:r>
+              <w:rPr>
+                <w:noProof/>
+              </w:rPr>
+              <w:drawing>
+                <wp:inline distT="0" distB="0" distL="0" distR="0" wp14:anchorId="6593E15C" wp14:editId="370BE68B">
+                  <wp:extent cx="6883400" cy="647700"/>
+                  <wp:effectExtent l="0" t="0" r="0" b="0"/>
+                  <wp:docPr id="246081070" name="Picture 8"/>
+                  <wp:cNvGraphicFramePr>
+                    <a:graphicFrameLocks xmlns:a="http://schemas.openxmlformats.org/drawingml/2006/main" noChangeAspect="1"/>
+                  </wp:cNvGraphicFramePr>
+                  <a:graphic xmlns:a="http://schemas.openxmlformats.org/drawingml/2006/main">
+                    <a:graphicData uri="http://schemas.openxmlformats.org/drawingml/2006/picture">
+                      <pic:pic xmlns:pic="http://schemas.openxmlformats.org/drawingml/2006/picture">
+                        <pic:nvPicPr>
+                          <pic:cNvPr id="246081070" name="Picture 246081070"/>
+                          <pic:cNvPicPr/>
+                        </pic:nvPicPr>
+                        <pic:blipFill>
+                          <a:blip r:embed="rId35">
+                            <a:extLst>
+                              <a:ext uri="{28A0092B-C50C-407E-A947-70E740481C1C}">
+                                <a14:useLocalDpi xmlns:a14="http://schemas.microsoft.com/office/drawing/2010/main" val="0"/>
+                              </a:ext>
+                            </a:extLst>
+                          </a:blip>
+                          <a:stretch>
+                            <a:fillRect/>
+                          </a:stretch>
+                        </pic:blipFill>
+                        <pic:spPr>
+                          <a:xfrm>
+                            <a:off x="0" y="0"/>
+                            <a:ext cx="6883400" cy="647700"/>
+                          </a:xfrm>
+                          <a:prstGeom prst="rect">
+                            <a:avLst/>
+                          </a:prstGeom>
+                        </pic:spPr>
+                      </pic:pic>
+                    </a:graphicData>
+                  </a:graphic>
+                </wp:inline>
+              </w:drawing>
+            </w:r>
+          </w:p>
+        </w:tc>
+      </w:tr>
+      <w:tr>
+        <w:tc>
+          <w:tcPr>
+            <w:cnfStyle w:val="001000000000" w:firstRow="0" w:lastRow="0" w:firstColumn="1" w:lastColumn="0" w:oddVBand="0" w:evenVBand="0" w:oddHBand="0" w:evenHBand="0" w:firstRowFirstColumn="0" w:firstRowLastColumn="0" w:lastRowFirstColumn="0" w:lastRowLastColumn="0"/>
+            <w:tcW w:w="1701" w:type="dxa"/>
+          </w:tcPr>
+          <w:p>
+            <w:pPr>
+              <w:jc w:val="center"/>
+            </w:pPr>
+            <w:r>
+              <w:t>9</w:t>
+            </w:r>
+          </w:p>
+        </w:tc>
+        <w:tc>
+          <w:tcPr>
+            <w:tcW w:w="6474" w:type="dxa"/>
+          </w:tcPr>
+          <w:p>
+            <w:pPr>
+              <w:jc w:val="center"/>
+              <w:cnfStyle w:val="000000000000" w:firstRow="0" w:lastRow="0" w:firstColumn="0" w:lastColumn="0" w:oddVBand="0" w:evenVBand="0" w:oddHBand="0" w:evenHBand="0" w:firstRowFirstColumn="0" w:firstRowLastColumn="0" w:lastRowFirstColumn="0" w:lastRowLastColumn="0"/>
+            </w:pPr>
+            <w:r>
+              <w:t>CREATE ROLE PROGRAMMING_ROLE;</w:t>
+            </w:r>
+          </w:p>
+          <w:p>
+            <w:pPr>
+              <w:jc w:val="center"/>
+              <w:cnfStyle w:val="000000000000" w:firstRow="0" w:lastRow="0" w:firstColumn="0" w:lastColumn="0" w:oddVBand="0" w:evenVBand="0" w:oddHBand="0" w:evenHBand="0" w:firstRowFirstColumn="0" w:firstRowLastColumn="0" w:lastRowFirstColumn="0" w:lastRowLastColumn="0"/>
+            </w:pPr>
+            <w:r>
+              <w:t>GRANT CREATE SESSION, CREATE TABLE TO PROGRAMMING_ROLE;</w:t>
+            </w:r>
+          </w:p>
+        </w:tc>
+        <w:tc>
+          <w:tcPr>
+            <w:tcW w:w="14836" w:type="dxa"/>
+          </w:tcPr>
+          <w:p>
+            <w:pPr>
+              <w:jc w:val="center"/>
+              <w:cnfStyle w:val="000000000000" w:firstRow="0" w:lastRow="0" w:firstColumn="0" w:lastColumn="0" w:oddVBand="0" w:evenVBand="0" w:oddHBand="0" w:evenHBand="0" w:firstRowFirstColumn="0" w:firstRowLastColumn="0" w:lastRowFirstColumn="0" w:lastRowLastColumn="0"/>
+            </w:pPr>
+            <w:r>
+              <w:rPr>
+                <w:noProof/>
+              </w:rPr>
+              <w:drawing>
+                <wp:inline distT="0" distB="0" distL="0" distR="0" wp14:anchorId="66925CA5" wp14:editId="42FF9929">
+                  <wp:extent cx="3289300" cy="1104900"/>
+                  <wp:effectExtent l="0" t="0" r="0" b="0"/>
+                  <wp:docPr id="1145508487" name="Picture 9" descr="A close-up of a white background&#10;&#10;AI-generated content may be incorrect."/>
+                  <wp:cNvGraphicFramePr>
+                    <a:graphicFrameLocks xmlns:a="http://schemas.openxmlformats.org/drawingml/2006/main" noChangeAspect="1"/>
+                  </wp:cNvGraphicFramePr>
+                  <a:graphic xmlns:a="http://schemas.openxmlformats.org/drawingml/2006/main">
+                    <a:graphicData uri="http://schemas.openxmlformats.org/drawingml/2006/picture">
+                      <pic:pic xmlns:pic="http://schemas.openxmlformats.org/drawingml/2006/picture">
+                        <pic:nvPicPr>
+                          <pic:cNvPr id="1145508487" name="Picture 9" descr="A close-up of a white background&#10;&#10;AI-generated content may be incorrect."/>
+                          <pic:cNvPicPr/>
+                        </pic:nvPicPr>
+                        <pic:blipFill>
+                          <a:blip r:embed="rId36">
+                            <a:extLst>
+                              <a:ext uri="{28A0092B-C50C-407E-A947-70E740481C1C}">
+                                <a14:useLocalDpi xmlns:a14="http://schemas.microsoft.com/office/drawing/2010/main" val="0"/>
+                              </a:ext>
+                            </a:extLst>
+                          </a:blip>
+                          <a:stretch>
+                            <a:fillRect/>
+                          </a:stretch>
+                        </pic:blipFill>
+                        <pic:spPr>
+                          <a:xfrm>
+                            <a:off x="0" y="0"/>
+                            <a:ext cx="3289300" cy="1104900"/>
+                          </a:xfrm>
+                          <a:prstGeom prst="rect">
+                            <a:avLst/>
+                          </a:prstGeom>
+                        </pic:spPr>
+                      </pic:pic>
+                    </a:graphicData>
+                  </a:graphic>
+                </wp:inline>
+              </w:drawing>
+            </w:r>
+          </w:p>
+        </w:tc>
+      </w:tr>
+      <w:tr>
+        <w:trPr>
+          <w:cnfStyle w:val="000000100000" w:firstRow="0" w:lastRow="0" w:firstColumn="0" w:lastColumn="0" w:oddVBand="0" w:evenVBand="0" w:oddHBand="1" w:evenHBand="0" w:firstRowFirstColumn="0" w:firstRowLastColumn="0" w:lastRowFirstColumn="0" w:lastRowLastColumn="0"/>
+        </w:trPr>
+        <w:tc>
+          <w:tcPr>
+            <w:cnfStyle w:val="001000000000" w:firstRow="0" w:lastRow="0" w:firstColumn="1" w:lastColumn="0" w:oddVBand="0" w:evenVBand="0" w:oddHBand="0" w:evenHBand="0" w:firstRowFirstColumn="0" w:firstRowLastColumn="0" w:lastRowFirstColumn="0" w:lastRowLastColumn="0"/>
+            <w:tcW w:w="1701" w:type="dxa"/>
+          </w:tcPr>
+          <w:p>
+            <w:pPr>
+              <w:jc w:val="center"/>
+            </w:pPr>
+            <w:r>
+              <w:t>10</w:t>
+            </w:r>
+          </w:p>
+        </w:tc>
+        <w:tc>
+          <w:tcPr>
+            <w:tcW w:w="6474" w:type="dxa"/>
+          </w:tcPr>
+          <w:p>
+            <w:pPr>
+              <w:jc w:val="center"/>
+              <w:cnfStyle w:val="000000100000" w:firstRow="0" w:lastRow="0" w:firstColumn="0" w:lastColumn="0" w:oddVBand="0" w:evenVBand="0" w:oddHBand="1" w:evenHBand="0" w:firstRowFirstColumn="0" w:firstRowLastColumn="0" w:lastRowFirstColumn="0" w:lastRowLastColumn="0"/>
+            </w:pPr>
+            <w:r>
+              <w:t>GRANT PROGRAMMING_ROLE TO HOANGPHUC_USER2 WITH ADMIN OPTION;</w:t>
+            </w:r>
+          </w:p>
+        </w:tc>
+        <w:tc>
+          <w:tcPr>
+            <w:tcW w:w="14836" w:type="dxa"/>
+          </w:tcPr>
+          <w:p>
+            <w:pPr>
+              <w:jc w:val="center"/>
+              <w:cnfStyle w:val="000000100000" w:firstRow="0" w:lastRow="0" w:firstColumn="0" w:lastColumn="0" w:oddVBand="0" w:evenVBand="0" w:oddHBand="1" w:evenHBand="0" w:firstRowFirstColumn="0" w:firstRowLastColumn="0" w:lastRowFirstColumn="0" w:lastRowLastColumn="0"/>
+            </w:pPr>
+            <w:r>
+              <w:rPr>
+                <w:noProof/>
+              </w:rPr>
+              <w:drawing>
+                <wp:inline distT="0" distB="0" distL="0" distR="0" wp14:anchorId="083BFD92" wp14:editId="4CF23065">
+                  <wp:extent cx="2197100" cy="546100"/>
+                  <wp:effectExtent l="0" t="0" r="0" b="0"/>
+                  <wp:docPr id="1284519093" name="Picture 10" descr="A black text on a white background&#10;&#10;AI-generated content may be incorrect."/>
+                  <wp:cNvGraphicFramePr>
+                    <a:graphicFrameLocks xmlns:a="http://schemas.openxmlformats.org/drawingml/2006/main" noChangeAspect="1"/>
+                  </wp:cNvGraphicFramePr>
+                  <a:graphic xmlns:a="http://schemas.openxmlformats.org/drawingml/2006/main">
+                    <a:graphicData uri="http://schemas.openxmlformats.org/drawingml/2006/picture">
+                      <pic:pic xmlns:pic="http://schemas.openxmlformats.org/drawingml/2006/picture">
+                        <pic:nvPicPr>
+                          <pic:cNvPr id="1284519093" name="Picture 10" descr="A black text on a white background&#10;&#10;AI-generated content may be incorrect."/>
+                          <pic:cNvPicPr/>
+                        </pic:nvPicPr>
+                        <pic:blipFill>
+                          <a:blip r:embed="rId37">
+                            <a:extLst>
+                              <a:ext uri="{28A0092B-C50C-407E-A947-70E740481C1C}">
+                                <a14:useLocalDpi xmlns:a14="http://schemas.microsoft.com/office/drawing/2010/main" val="0"/>
+                              </a:ext>
+                            </a:extLst>
+                          </a:blip>
+                          <a:stretch>
+                            <a:fillRect/>
+                          </a:stretch>
+                        </pic:blipFill>
+                        <pic:spPr>
+                          <a:xfrm>
+                            <a:off x="0" y="0"/>
+                            <a:ext cx="2197100" cy="546100"/>
+                          </a:xfrm>
+                          <a:prstGeom prst="rect">
+                            <a:avLst/>
+                          </a:prstGeom>
+                        </pic:spPr>
+                      </pic:pic>
+                    </a:graphicData>
+                  </a:graphic>
+                </wp:inline>
+              </w:drawing>
+            </w:r>
+          </w:p>
+        </w:tc>
+      </w:tr>
+      <w:tr>
+        <w:tc>
+          <w:tcPr>
+            <w:cnfStyle w:val="001000000000" w:firstRow="0" w:lastRow="0" w:firstColumn="1" w:lastColumn="0" w:oddVBand="0" w:evenVBand="0" w:oddHBand="0" w:evenHBand="0" w:firstRowFirstColumn="0" w:firstRowLastColumn="0" w:lastRowFirstColumn="0" w:lastRowLastColumn="0"/>
+            <w:tcW w:w="1701" w:type="dxa"/>
+          </w:tcPr>
+          <w:p>
+            <w:pPr>
+              <w:jc w:val="center"/>
+            </w:pPr>
+            <w:r>
+              <w:t>11</w:t>
+            </w:r>
+          </w:p>
+        </w:tc>
+        <w:tc>
+          <w:tcPr>
+            <w:tcW w:w="6474" w:type="dxa"/>
+          </w:tcPr>
+          <w:p>
+            <w:pPr>
+              <w:jc w:val="center"/>
+              <w:cnfStyle w:val="000000000000" w:firstRow="0" w:lastRow="0" w:firstColumn="0" w:lastColumn="0" w:oddVBand="0" w:evenVBand="0" w:oddHBand="0" w:evenHBand="0" w:firstRowFirstColumn="0" w:firstRowLastColumn="0" w:lastRowFirstColumn="0" w:lastRowLastColumn="0"/>
+            </w:pPr>
+            <w:r>
+              <w:t>SELECT * FROM DBA_SYS_PRIVS WHERE GRANTEE = 'HOANGPHUC_USER</w:t>
+            </w:r>
+            <w:r>
+              <w:t>2</w:t>
+            </w:r>
+            <w:r>
+              <w:t>';</w:t>
+            </w:r>
+          </w:p>
+        </w:tc>
+        <w:tc>
+          <w:tcPr>
+            <w:tcW w:w="14836" w:type="dxa"/>
+          </w:tcPr>
+          <w:p>
+            <w:pPr>
+              <w:jc w:val="center"/>
+              <w:cnfStyle w:val="000000000000" w:firstRow="0" w:lastRow="0" w:firstColumn="0" w:lastColumn="0" w:oddVBand="0" w:evenVBand="0" w:oddHBand="0" w:evenHBand="0" w:firstRowFirstColumn="0" w:firstRowLastColumn="0" w:lastRowFirstColumn="0" w:lastRowLastColumn="0"/>
+            </w:pPr>
+            <w:r>
+              <w:rPr>
+                <w:noProof/>
+              </w:rPr>
+              <w:drawing>
+                <wp:inline distT="0" distB="0" distL="0" distR="0" wp14:anchorId="011DE09E" wp14:editId="7ADBFE6A">
+                  <wp:extent cx="5575300" cy="965200"/>
+                  <wp:effectExtent l="0" t="0" r="0" b="0"/>
+                  <wp:docPr id="1177472452" name="Picture 11" descr="A white rectangular sign with black text&#10;&#10;AI-generated content may be incorrect."/>
+                  <wp:cNvGraphicFramePr>
+                    <a:graphicFrameLocks xmlns:a="http://schemas.openxmlformats.org/drawingml/2006/main" noChangeAspect="1"/>
+                  </wp:cNvGraphicFramePr>
+                  <a:graphic xmlns:a="http://schemas.openxmlformats.org/drawingml/2006/main">
+                    <a:graphicData uri="http://schemas.openxmlformats.org/drawingml/2006/picture">
+                      <pic:pic xmlns:pic="http://schemas.openxmlformats.org/drawingml/2006/picture">
+                        <pic:nvPicPr>
+                          <pic:cNvPr id="1177472452" name="Picture 11" descr="A white rectangular sign with black text&#10;&#10;AI-generated content may be incorrect."/>
+                          <pic:cNvPicPr/>
+                        </pic:nvPicPr>
+                        <pic:blipFill>
+                          <a:blip r:embed="rId38">
+                            <a:extLst>
+                              <a:ext uri="{28A0092B-C50C-407E-A947-70E740481C1C}">
+                                <a14:useLocalDpi xmlns:a14="http://schemas.microsoft.com/office/drawing/2010/main" val="0"/>
+                              </a:ext>
+                            </a:extLst>
+                          </a:blip>
+                          <a:stretch>
+                            <a:fillRect/>
+                          </a:stretch>
+                        </pic:blipFill>
+                        <pic:spPr>
+                          <a:xfrm>
+                            <a:off x="0" y="0"/>
+                            <a:ext cx="5575300" cy="965200"/>
+                          </a:xfrm>
+                          <a:prstGeom prst="rect">
+                            <a:avLst/>
+                          </a:prstGeom>
+                        </pic:spPr>
+                      </pic:pic>
+                    </a:graphicData>
+                  </a:graphic>
+                </wp:inline>
+              </w:drawing>
+            </w:r>
+          </w:p>
+        </w:tc>
+      </w:tr>
+      <w:tr>
+        <w:trPr>
+          <w:cnfStyle w:val="000000100000" w:firstRow="0" w:lastRow="0" w:firstColumn="0" w:lastColumn="0" w:oddVBand="0" w:evenVBand="0" w:oddHBand="1" w:evenHBand="0" w:firstRowFirstColumn="0" w:firstRowLastColumn="0" w:lastRowFirstColumn="0" w:lastRowLastColumn="0"/>
+        </w:trPr>
+        <w:tc>
+          <w:tcPr>
+            <w:cnfStyle w:val="001000000000" w:firstRow="0" w:lastRow="0" w:firstColumn="1" w:lastColumn="0" w:oddVBand="0" w:evenVBand="0" w:oddHBand="0" w:evenHBand="0" w:firstRowFirstColumn="0" w:firstRowLastColumn="0" w:lastRowFirstColumn="0" w:lastRowLastColumn="0"/>
+            <w:tcW w:w="1701" w:type="dxa"/>
+          </w:tcPr>
+          <w:p>
+            <w:pPr>
+              <w:jc w:val="center"/>
+            </w:pPr>
+            <w:r>
+              <w:t>1</w:t>
+            </w:r>
+            <w:r>
+              <w:t>3</w:t>
+            </w:r>
+          </w:p>
+        </w:tc>
+        <w:tc>
+          <w:tcPr>
+            <w:tcW w:w="6474" w:type="dxa"/>
+          </w:tcPr>
+          <w:p>
+            <w:pPr>
+              <w:jc w:val="center"/>
+              <w:cnfStyle w:val="000000100000" w:firstRow="0" w:lastRow="0" w:firstColumn="0" w:lastColumn="0" w:oddVBand="0" w:evenVBand="0" w:oddHBand="1" w:evenHBand="0" w:firstRowFirstColumn="0" w:firstRowLastColumn="0" w:lastRowFirstColumn="0" w:lastRowLastColumn="0"/>
+            </w:pPr>
+            <w:r>
+              <w:t>CREATE TABLE employees (</w:t>
+            </w:r>
+          </w:p>
+          <w:p>
+            <w:pPr>
+              <w:jc w:val="center"/>
+              <w:cnfStyle w:val="000000100000" w:firstRow="0" w:lastRow="0" w:firstColumn="0" w:lastColumn="0" w:oddVBand="0" w:evenVBand="0" w:oddHBand="1" w:evenHBand="0" w:firstRowFirstColumn="0" w:firstRowLastColumn="0" w:lastRowFirstColumn="0" w:lastRowLastColumn="0"/>
+            </w:pPr>
+            <w:r>
+              <w:t>id          NUMBER PRIMARY KEY,</w:t>
+            </w:r>
+          </w:p>
+          <w:p>
+            <w:pPr>
+              <w:jc w:val="center"/>
+              <w:cnfStyle w:val="000000100000" w:firstRow="0" w:lastRow="0" w:firstColumn="0" w:lastColumn="0" w:oddVBand="0" w:evenVBand="0" w:oddHBand="1" w:evenHBand="0" w:firstRowFirstColumn="0" w:firstRowLastColumn="0" w:lastRowFirstColumn="0" w:lastRowLastColumn="0"/>
+            </w:pPr>
+            <w:r>
+              <w:t>name        VARCHAR2(100) NOT NULL,</w:t>
+            </w:r>
+          </w:p>
+          <w:p>
+            <w:pPr>
+              <w:jc w:val="center"/>
+              <w:cnfStyle w:val="000000100000" w:firstRow="0" w:lastRow="0" w:firstColumn="0" w:lastColumn="0" w:oddVBand="0" w:evenVBand="0" w:oddHBand="1" w:evenHBand="0" w:firstRowFirstColumn="0" w:firstRowLastColumn="0" w:lastRowFirstColumn="0" w:lastRowLastColumn="0"/>
+            </w:pPr>
+            <w:r>
+              <w:t>salary      NUMBER(10,2),</w:t>
+            </w:r>
+          </w:p>
+          <w:p>
+            <w:pPr>
+              <w:jc w:val="center"/>
+              <w:cnfStyle w:val="000000100000" w:firstRow="0" w:lastRow="0" w:firstColumn="0" w:lastColumn="0" w:oddVBand="0" w:evenVBand="0" w:oddHBand="1" w:evenHBand="0" w:firstRowFirstColumn="0" w:firstRowLastColumn="0" w:lastRowFirstColumn="0" w:lastRowLastColumn="0"/>
+            </w:pPr>
+            <w:r>
+              <w:t>description VARCHAR2(255)</w:t>
+            </w:r>
+          </w:p>
+          <w:p>
+            <w:pPr>
+              <w:jc w:val="center"/>
+              <w:cnfStyle w:val="000000100000" w:firstRow="0" w:lastRow="0" w:firstColumn="0" w:lastColumn="0" w:oddVBand="0" w:evenVBand="0" w:oddHBand="1" w:evenHBand="0" w:firstRowFirstColumn="0" w:firstRowLastColumn="0" w:lastRowFirstColumn="0" w:lastRowLastColumn="0"/>
+            </w:pPr>
+            <w:r>
+              <w:t>);</w:t>
+            </w:r>
+          </w:p>
+        </w:tc>
+        <w:tc>
+          <w:tcPr>
+            <w:tcW w:w="14836" w:type="dxa"/>
+          </w:tcPr>
+          <w:p>
+            <w:pPr>
+              <w:jc w:val="center"/>
+              <w:cnfStyle w:val="000000100000" w:firstRow="0" w:lastRow="0" w:firstColumn="0" w:lastColumn="0" w:oddVBand="0" w:evenVBand="0" w:oddHBand="1" w:evenHBand="0" w:firstRowFirstColumn="0" w:firstRowLastColumn="0" w:lastRowFirstColumn="0" w:lastRowLastColumn="0"/>
+            </w:pPr>
+            <w:r>
+              <w:rPr>
+                <w:noProof/>
+              </w:rPr>
+              <w:drawing>
+                <wp:inline distT="0" distB="0" distL="0" distR="0" wp14:anchorId="77B0D63A" wp14:editId="1B2B2808">
+                  <wp:extent cx="2463800" cy="685800"/>
+                  <wp:effectExtent l="0" t="0" r="0" b="0"/>
+                  <wp:docPr id="1315234254" name="Picture 12" descr="A close-up of a sign&#10;&#10;AI-generated content may be incorrect."/>
+                  <wp:cNvGraphicFramePr>
+                    <a:graphicFrameLocks xmlns:a="http://schemas.openxmlformats.org/drawingml/2006/main" noChangeAspect="1"/>
+                  </wp:cNvGraphicFramePr>
+                  <a:graphic xmlns:a="http://schemas.openxmlformats.org/drawingml/2006/main">
+                    <a:graphicData uri="http://schemas.openxmlformats.org/drawingml/2006/picture">
+                      <pic:pic xmlns:pic="http://schemas.openxmlformats.org/drawingml/2006/picture">
+                        <pic:nvPicPr>
+                          <pic:cNvPr id="1315234254" name="Picture 12" descr="A close-up of a sign&#10;&#10;AI-generated content may be incorrect."/>
+                          <pic:cNvPicPr/>
+                        </pic:nvPicPr>
+                        <pic:blipFill>
+                          <a:blip r:embed="rId39">
+                            <a:extLst>
+                              <a:ext uri="{28A0092B-C50C-407E-A947-70E740481C1C}">
+                                <a14:useLocalDpi xmlns:a14="http://schemas.microsoft.com/office/drawing/2010/main" val="0"/>
+                              </a:ext>
+                            </a:extLst>
+                          </a:blip>
+                          <a:stretch>
+                            <a:fillRect/>
+                          </a:stretch>
+                        </pic:blipFill>
+                        <pic:spPr>
+                          <a:xfrm>
+                            <a:off x="0" y="0"/>
+                            <a:ext cx="2463800" cy="685800"/>
+                          </a:xfrm>
+                          <a:prstGeom prst="rect">
+                            <a:avLst/>
+                          </a:prstGeom>
+                        </pic:spPr>
+                      </pic:pic>
+                    </a:graphicData>
+                  </a:graphic>
+                </wp:inline>
+              </w:drawing>
+            </w:r>
+          </w:p>
+        </w:tc>
+      </w:tr>
+      <w:tr>
+        <w:tc>
+          <w:tcPr>
+            <w:cnfStyle w:val="001000000000" w:firstRow="0" w:lastRow="0" w:firstColumn="1" w:lastColumn="0" w:oddVBand="0" w:evenVBand="0" w:oddHBand="0" w:evenHBand="0" w:firstRowFirstColumn="0" w:firstRowLastColumn="0" w:lastRowFirstColumn="0" w:lastRowLastColumn="0"/>
+            <w:tcW w:w="1701" w:type="dxa"/>
+          </w:tcPr>
+          <w:p>
+            <w:pPr>
+              <w:jc w:val="center"/>
+            </w:pPr>
+            <w:r>
+              <w:t>14</w:t>
+            </w:r>
+          </w:p>
+        </w:tc>
+        <w:tc>
+          <w:tcPr>
+            <w:tcW w:w="6474" w:type="dxa"/>
+          </w:tcPr>
+          <w:p>
+            <w:pPr>
+              <w:jc w:val="center"/>
+              <w:cnfStyle w:val="000000000000" w:firstRow="0" w:lastRow="0" w:firstColumn="0" w:lastColumn="0" w:oddVBand="0" w:evenVBand="0" w:oddHBand="0" w:evenHBand="0" w:firstRowFirstColumn="0" w:firstRowLastColumn="0" w:lastRowFirstColumn="0" w:lastRowLastColumn="0"/>
+            </w:pPr>
+            <w:r>
+              <w:t>GRANT UNLIMITED TABLESPACE TO hoangphuc_user2;</w:t>
+            </w:r>
+          </w:p>
+          <w:p>
+            <w:pPr>
+              <w:jc w:val="center"/>
+              <w:cnfStyle w:val="000000000000" w:firstRow="0" w:lastRow="0" w:firstColumn="0" w:lastColumn="0" w:oddVBand="0" w:evenVBand="0" w:oddHBand="0" w:evenHBand="0" w:firstRowFirstColumn="0" w:firstRowLastColumn="0" w:lastRowFirstColumn="0" w:lastRowLastColumn="0"/>
+            </w:pPr>
+            <w:r>
+              <w:t>INSERT INTO employees (id, name, salary, description)</w:t>
+            </w:r>
+          </w:p>
+          <w:p>
+            <w:pPr>
+              <w:jc w:val="center"/>
+              <w:cnfStyle w:val="000000000000" w:firstRow="0" w:lastRow="0" w:firstColumn="0" w:lastColumn="0" w:oddVBand="0" w:evenVBand="0" w:oddHBand="0" w:evenHBand="0" w:firstRowFirstColumn="0" w:firstRowLastColumn="0" w:lastRowFirstColumn="0" w:lastRowLastColumn="0"/>
+            </w:pPr>
+            <w:r>
+              <w:t>VALUES (1, 'LE NGUYEN HOANG PHUC', 60000, 'BOSS');</w:t>
+            </w:r>
+          </w:p>
+          <w:p>
+            <w:pPr>
+              <w:jc w:val="center"/>
+              <w:cnfStyle w:val="000000000000" w:firstRow="0" w:lastRow="0" w:firstColumn="0" w:lastColumn="0" w:oddVBand="0" w:evenVBand="0" w:oddHBand="0" w:evenHBand="0" w:firstRowFirstColumn="0" w:firstRowLastColumn="0" w:lastRowFirstColumn="0" w:lastRowLastColumn="0"/>
+            </w:pPr>
+          </w:p>
+          <w:p>
+            <w:pPr>
+              <w:jc w:val="center"/>
+              <w:cnfStyle w:val="000000000000" w:firstRow="0" w:lastRow="0" w:firstColumn="0" w:lastColumn="0" w:oddVBand="0" w:evenVBand="0" w:oddHBand="0" w:evenHBand="0" w:firstRowFirstColumn="0" w:firstRowLastColumn="0" w:lastRowFirstColumn="0" w:lastRowLastColumn="0"/>
+            </w:pPr>
+            <w:r>
+              <w:t>INSERT INTO employees (id, name, salary, description)</w:t>
+            </w:r>
+          </w:p>
+          <w:p>
+            <w:pPr>
+              <w:jc w:val="center"/>
+              <w:cnfStyle w:val="000000000000" w:firstRow="0" w:lastRow="0" w:firstColumn="0" w:lastColumn="0" w:oddVBand="0" w:evenVBand="0" w:oddHBand="0" w:evenHBand="0" w:firstRowFirstColumn="0" w:firstRowLastColumn="0" w:lastRowFirstColumn="0" w:lastRowLastColumn="0"/>
+            </w:pPr>
+            <w:r>
+              <w:lastRenderedPageBreak/>
+              <w:t>VALUES (2, 'NGUYEN HOANG PHUC', 55000, 'Software Engineer');</w:t>
+            </w:r>
+          </w:p>
+        </w:tc>
+        <w:tc>
+          <w:tcPr>
+            <w:tcW w:w="14836" w:type="dxa"/>
+          </w:tcPr>
+          <w:p>
+            <w:pPr>
+              <w:jc w:val="center"/>
+              <w:cnfStyle w:val="000000000000" w:firstRow="0" w:lastRow="0" w:firstColumn="0" w:lastColumn="0" w:oddVBand="0" w:evenVBand="0" w:oddHBand="0" w:evenHBand="0" w:firstRowFirstColumn="0" w:firstRowLastColumn="0" w:lastRowFirstColumn="0" w:lastRowLastColumn="0"/>
+            </w:pPr>
+            <w:r>
+              <w:rPr>
+                <w:noProof/>
+              </w:rPr>
+              <w:lastRenderedPageBreak/>
+              <w:drawing>
+                <wp:inline distT="0" distB="0" distL="0" distR="0" wp14:anchorId="191D236E" wp14:editId="1EC12AC2">
+                  <wp:extent cx="1524000" cy="368300"/>
+                  <wp:effectExtent l="0" t="0" r="0" b="0"/>
+                  <wp:docPr id="353367795" name="Picture 13" descr="A black text on a white background&#10;&#10;AI-generated content may be incorrect."/>
+                  <wp:cNvGraphicFramePr>
+                    <a:graphicFrameLocks xmlns:a="http://schemas.openxmlformats.org/drawingml/2006/main" noChangeAspect="1"/>
+                  </wp:cNvGraphicFramePr>
+                  <a:graphic xmlns:a="http://schemas.openxmlformats.org/drawingml/2006/main">
+                    <a:graphicData uri="http://schemas.openxmlformats.org/drawingml/2006/picture">
+                      <pic:pic xmlns:pic="http://schemas.openxmlformats.org/drawingml/2006/picture">
+                        <pic:nvPicPr>
+                          <pic:cNvPr id="353367795" name="Picture 13" descr="A black text on a white background&#10;&#10;AI-generated content may be incorrect."/>
+                          <pic:cNvPicPr/>
+                        </pic:nvPicPr>
+                        <pic:blipFill>
+                          <a:blip r:embed="rId40">
+                            <a:extLst>
+                              <a:ext uri="{28A0092B-C50C-407E-A947-70E740481C1C}">
+                                <a14:useLocalDpi xmlns:a14="http://schemas.microsoft.com/office/drawing/2010/main" val="0"/>
+                              </a:ext>
+                            </a:extLst>
+                          </a:blip>
+                          <a:stretch>
+                            <a:fillRect/>
+                          </a:stretch>
+                        </pic:blipFill>
+                        <pic:spPr>
+                          <a:xfrm>
+                            <a:off x="0" y="0"/>
+                            <a:ext cx="1524000" cy="368300"/>
+                          </a:xfrm>
+                          <a:prstGeom prst="rect">
+                            <a:avLst/>
+                          </a:prstGeom>
+                        </pic:spPr>
+                      </pic:pic>
+                    </a:graphicData>
+                  </a:graphic>
+                </wp:inline>
+              </w:drawing>
+            </w:r>
+            <w:r>
+              <w:rPr>
+                <w:noProof/>
+              </w:rPr>
+              <w:drawing>
+                <wp:inline distT="0" distB="0" distL="0" distR="0" wp14:anchorId="6D7FFC96" wp14:editId="6209E952">
+                  <wp:extent cx="1524000" cy="368300"/>
+                  <wp:effectExtent l="0" t="0" r="0" b="0"/>
+                  <wp:docPr id="906177181" name="Picture 13" descr="A black text on a white background&#10;&#10;AI-generated content may be incorrect."/>
+                  <wp:cNvGraphicFramePr>
+                    <a:graphicFrameLocks xmlns:a="http://schemas.openxmlformats.org/drawingml/2006/main" noChangeAspect="1"/>
+                  </wp:cNvGraphicFramePr>
+                  <a:graphic xmlns:a="http://schemas.openxmlformats.org/drawingml/2006/main">
+                    <a:graphicData uri="http://schemas.openxmlformats.org/drawingml/2006/picture">
+                      <pic:pic xmlns:pic="http://schemas.openxmlformats.org/drawingml/2006/picture">
+                        <pic:nvPicPr>
+                          <pic:cNvPr id="353367795" name="Picture 13" descr="A black text on a white background&#10;&#10;AI-generated content may be incorrect."/>
+                          <pic:cNvPicPr/>
+                        </pic:nvPicPr>
+                        <pic:blipFill>
+                          <a:blip r:embed="rId40">
+                            <a:extLst>
+                              <a:ext uri="{28A0092B-C50C-407E-A947-70E740481C1C}">
+                                <a14:useLocalDpi xmlns:a14="http://schemas.microsoft.com/office/drawing/2010/main" val="0"/>
+                              </a:ext>
+                            </a:extLst>
+                          </a:blip>
+                          <a:stretch>
+                            <a:fillRect/>
+                          </a:stretch>
+                        </pic:blipFill>
+                        <pic:spPr>
+                          <a:xfrm>
+                            <a:off x="0" y="0"/>
+                            <a:ext cx="1524000" cy="368300"/>
+                          </a:xfrm>
+                          <a:prstGeom prst="rect">
+                            <a:avLst/>
+                          </a:prstGeom>
+                        </pic:spPr>
+                      </pic:pic>
+                    </a:graphicData>
+                  </a:graphic>
+                </wp:inline>
+              </w:drawing>
+            </w:r>
+          </w:p>
+        </w:tc>
+      </w:tr>
+      <w:tr>
+        <w:trPr>
+          <w:cnfStyle w:val="000000100000" w:firstRow="0" w:lastRow="0" w:firstColumn="0" w:lastColumn="0" w:oddVBand="0" w:evenVBand="0" w:oddHBand="1" w:evenHBand="0" w:firstRowFirstColumn="0" w:firstRowLastColumn="0" w:lastRowFirstColumn="0" w:lastRowLastColumn="0"/>
+        </w:trPr>
+        <w:tc>
+          <w:tcPr>
+            <w:cnfStyle w:val="001000000000" w:firstRow="0" w:lastRow="0" w:firstColumn="1" w:lastColumn="0" w:oddVBand="0" w:evenVBand="0" w:oddHBand="0" w:evenHBand="0" w:firstRowFirstColumn="0" w:firstRowLastColumn="0" w:lastRowFirstColumn="0" w:lastRowLastColumn="0"/>
+            <w:tcW w:w="1701" w:type="dxa"/>
+          </w:tcPr>
+          <w:p>
+            <w:pPr>
+              <w:jc w:val="center"/>
+            </w:pPr>
+            <w:r>
+              <w:t>15</w:t>
+            </w:r>
+          </w:p>
+        </w:tc>
+        <w:tc>
+          <w:tcPr>
+            <w:tcW w:w="6474" w:type="dxa"/>
+          </w:tcPr>
+          <w:p>
+            <w:pPr>
+              <w:jc w:val="center"/>
+              <w:cnfStyle w:val="000000100000" w:firstRow="0" w:lastRow="0" w:firstColumn="0" w:lastColumn="0" w:oddVBand="0" w:evenVBand="0" w:oddHBand="1" w:evenHBand="0" w:firstRowFirstColumn="0" w:firstRowLastColumn="0" w:lastRowFirstColumn="0" w:lastRowLastColumn="0"/>
+            </w:pPr>
+            <w:r>
+              <w:t>GRANT PROGRAMMING_ROLE TO HOANGPHUC_USER3;</w:t>
+            </w:r>
+          </w:p>
+          <w:p>
+            <w:pPr>
+              <w:jc w:val="center"/>
+              <w:cnfStyle w:val="000000100000" w:firstRow="0" w:lastRow="0" w:firstColumn="0" w:lastColumn="0" w:oddVBand="0" w:evenVBand="0" w:oddHBand="1" w:evenHBand="0" w:firstRowFirstColumn="0" w:firstRowLastColumn="0" w:lastRowFirstColumn="0" w:lastRowLastColumn="0"/>
+            </w:pPr>
+            <w:r>
+              <w:t>GRANT UPDATE (NAME, SALARY) ON EMPLOYEES TO HOANGPHUC_USER3;</w:t>
+            </w:r>
+          </w:p>
+        </w:tc>
+        <w:tc>
+          <w:tcPr>
+            <w:tcW w:w="14836" w:type="dxa"/>
+          </w:tcPr>
+          <w:p>
+            <w:pPr>
+              <w:jc w:val="center"/>
+              <w:cnfStyle w:val="000000100000" w:firstRow="0" w:lastRow="0" w:firstColumn="0" w:lastColumn="0" w:oddVBand="0" w:evenVBand="0" w:oddHBand="1" w:evenHBand="0" w:firstRowFirstColumn="0" w:firstRowLastColumn="0" w:lastRowFirstColumn="0" w:lastRowLastColumn="0"/>
+            </w:pPr>
+            <w:r>
+              <w:rPr>
+                <w:noProof/>
+              </w:rPr>
+              <w:drawing>
+                <wp:inline distT="0" distB="0" distL="0" distR="0" wp14:anchorId="70A705F4" wp14:editId="0925789B">
+                  <wp:extent cx="2159000" cy="1104900"/>
+                  <wp:effectExtent l="0" t="0" r="0" b="0"/>
+                  <wp:docPr id="1082816712" name="Picture 14" descr="A close-up of words&#10;&#10;AI-generated content may be incorrect."/>
+                  <wp:cNvGraphicFramePr>
+                    <a:graphicFrameLocks xmlns:a="http://schemas.openxmlformats.org/drawingml/2006/main" noChangeAspect="1"/>
+                  </wp:cNvGraphicFramePr>
+                  <a:graphic xmlns:a="http://schemas.openxmlformats.org/drawingml/2006/main">
+                    <a:graphicData uri="http://schemas.openxmlformats.org/drawingml/2006/picture">
+                      <pic:pic xmlns:pic="http://schemas.openxmlformats.org/drawingml/2006/picture">
+                        <pic:nvPicPr>
+                          <pic:cNvPr id="1082816712" name="Picture 14" descr="A close-up of words&#10;&#10;AI-generated content may be incorrect."/>
+                          <pic:cNvPicPr/>
+                        </pic:nvPicPr>
+                        <pic:blipFill>
+                          <a:blip r:embed="rId41">
+                            <a:extLst>
+                              <a:ext uri="{28A0092B-C50C-407E-A947-70E740481C1C}">
+                                <a14:useLocalDpi xmlns:a14="http://schemas.microsoft.com/office/drawing/2010/main" val="0"/>
+                              </a:ext>
+                            </a:extLst>
+                          </a:blip>
+                          <a:stretch>
+                            <a:fillRect/>
+                          </a:stretch>
+                        </pic:blipFill>
+                        <pic:spPr>
+                          <a:xfrm>
+                            <a:off x="0" y="0"/>
+                            <a:ext cx="2159000" cy="1104900"/>
+                          </a:xfrm>
+                          <a:prstGeom prst="rect">
+                            <a:avLst/>
+                          </a:prstGeom>
+                        </pic:spPr>
+                      </pic:pic>
+                    </a:graphicData>
+                  </a:graphic>
+                </wp:inline>
+              </w:drawing>
+            </w:r>
+          </w:p>
+        </w:tc>
+      </w:tr>
+      <w:tr>
+        <w:tc>
+          <w:tcPr>
+            <w:cnfStyle w:val="001000000000" w:firstRow="0" w:lastRow="0" w:firstColumn="1" w:lastColumn="0" w:oddVBand="0" w:evenVBand="0" w:oddHBand="0" w:evenHBand="0" w:firstRowFirstColumn="0" w:firstRowLastColumn="0" w:lastRowFirstColumn="0" w:lastRowLastColumn="0"/>
+            <w:tcW w:w="1701" w:type="dxa"/>
+          </w:tcPr>
+          <w:p>
+            <w:pPr>
+              <w:jc w:val="center"/>
+            </w:pPr>
+            <w:r>
+              <w:t>17</w:t>
+            </w:r>
+          </w:p>
+        </w:tc>
+        <w:tc>
+          <w:tcPr>
+            <w:tcW w:w="6474" w:type="dxa"/>
+          </w:tcPr>
+          <w:p>
+            <w:pPr>
+              <w:jc w:val="center"/>
+              <w:cnfStyle w:val="000000000000" w:firstRow="0" w:lastRow="0" w:firstColumn="0" w:lastColumn="0" w:oddVBand="0" w:evenVBand="0" w:oddHBand="0" w:evenHBand="0" w:firstRowFirstColumn="0" w:firstRowLastColumn="0" w:lastRowFirstColumn="0" w:lastRowLastColumn="0"/>
+            </w:pPr>
+            <w:r>
+              <w:t>GRANT PROGRAMMING_ROLE TO HOANGPHUC_USER1;</w:t>
+            </w:r>
+          </w:p>
+        </w:tc>
+        <w:tc>
+          <w:tcPr>
+            <w:tcW w:w="14836" w:type="dxa"/>
+          </w:tcPr>
+          <w:p>
+            <w:pPr>
+              <w:jc w:val="center"/>
+              <w:cnfStyle w:val="000000000000" w:firstRow="0" w:lastRow="0" w:firstColumn="0" w:lastColumn="0" w:oddVBand="0" w:evenVBand="0" w:oddHBand="0" w:evenHBand="0" w:firstRowFirstColumn="0" w:firstRowLastColumn="0" w:lastRowFirstColumn="0" w:lastRowLastColumn="0"/>
+            </w:pPr>
+            <w:r>
+              <w:rPr>
+                <w:noProof/>
+              </w:rPr>
+              <w:drawing>
+                <wp:inline distT="0" distB="0" distL="0" distR="0" wp14:anchorId="6FF96A82" wp14:editId="3011B605">
+                  <wp:extent cx="8730761" cy="1652025"/>
+                  <wp:effectExtent l="0" t="0" r="0" b="0"/>
+                  <wp:docPr id="542439877" name="Picture 15" descr="A close-up of a computer screen&#10;&#10;AI-generated content may be incorrect."/>
+                  <wp:cNvGraphicFramePr>
+                    <a:graphicFrameLocks xmlns:a="http://schemas.openxmlformats.org/drawingml/2006/main" noChangeAspect="1"/>
+                  </wp:cNvGraphicFramePr>
+                  <a:graphic xmlns:a="http://schemas.openxmlformats.org/drawingml/2006/main">
+                    <a:graphicData uri="http://schemas.openxmlformats.org/drawingml/2006/picture">
+                      <pic:pic xmlns:pic="http://schemas.openxmlformats.org/drawingml/2006/picture">
+                        <pic:nvPicPr>
+                          <pic:cNvPr id="542439877" name="Picture 15" descr="A close-up of a computer screen&#10;&#10;AI-generated content may be incorrect."/>
+                          <pic:cNvPicPr/>
+                        </pic:nvPicPr>
+                        <pic:blipFill>
+                          <a:blip r:embed="rId42">
+                            <a:extLst>
+                              <a:ext uri="{28A0092B-C50C-407E-A947-70E740481C1C}">
+                                <a14:useLocalDpi xmlns:a14="http://schemas.microsoft.com/office/drawing/2010/main" val="0"/>
+                              </a:ext>
+                            </a:extLst>
+                          </a:blip>
+                          <a:stretch>
+                            <a:fillRect/>
+                          </a:stretch>
+                        </pic:blipFill>
+                        <pic:spPr>
+                          <a:xfrm>
+                            <a:off x="0" y="0"/>
+                            <a:ext cx="8751731" cy="1655993"/>
+                          </a:xfrm>
+                          <a:prstGeom prst="rect">
+                            <a:avLst/>
+                          </a:prstGeom>
+                        </pic:spPr>
+                      </pic:pic>
+                    </a:graphicData>
+                  </a:graphic>
+                </wp:inline>
+              </w:drawing>
+            </w:r>
+          </w:p>
+        </w:tc>
+      </w:tr>
+      <w:tr>
+        <w:trPr>
+          <w:cnfStyle w:val="000000100000" w:firstRow="0" w:lastRow="0" w:firstColumn="0" w:lastColumn="0" w:oddVBand="0" w:evenVBand="0" w:oddHBand="1" w:evenHBand="0" w:firstRowFirstColumn="0" w:firstRowLastColumn="0" w:lastRowFirstColumn="0" w:lastRowLastColumn="0"/>
+        </w:trPr>
+        <w:tc>
+          <w:tcPr>
+            <w:cnfStyle w:val="001000000000" w:firstRow="0" w:lastRow="0" w:firstColumn="1" w:lastColumn="0" w:oddVBand="0" w:evenVBand="0" w:oddHBand="0" w:evenHBand="0" w:firstRowFirstColumn="0" w:firstRowLastColumn="0" w:lastRowFirstColumn="0" w:lastRowLastColumn="0"/>
+            <w:tcW w:w="1701" w:type="dxa"/>
+          </w:tcPr>
+          <w:p>
+            <w:pPr>
+              <w:jc w:val="center"/>
+            </w:pPr>
+            <w:r>
+              <w:t>18</w:t>
+            </w:r>
+          </w:p>
+        </w:tc>
+        <w:tc>
+          <w:tcPr>
+            <w:tcW w:w="6474" w:type="dxa"/>
+          </w:tcPr>
+          <w:p>
+            <w:pPr>
+              <w:jc w:val="center"/>
+              <w:cnfStyle w:val="000000100000" w:firstRow="0" w:lastRow="0" w:firstColumn="0" w:lastColumn="0" w:oddVBand="0" w:evenVBand="0" w:oddHBand="1" w:evenHBand="0" w:firstRowFirstColumn="0" w:firstRowLastColumn="0" w:lastRowFirstColumn="0" w:lastRowLastColumn="0"/>
+            </w:pPr>
+            <w:r>
+              <w:t>SELECT * FROM HOANGPHUC_USER2.EMPLOYEES;</w:t>
+            </w:r>
+          </w:p>
+        </w:tc>
+        <w:tc>
+          <w:tcPr>
+            <w:tcW w:w="14836" w:type="dxa"/>
+          </w:tcPr>
+          <w:p>
+            <w:pPr>
+              <w:jc w:val="center"/>
+              <w:cnfStyle w:val="000000100000" w:firstRow="0" w:lastRow="0" w:firstColumn="0" w:lastColumn="0" w:oddVBand="0" w:evenVBand="0" w:oddHBand="1" w:evenHBand="0" w:firstRowFirstColumn="0" w:firstRowLastColumn="0" w:lastRowFirstColumn="0" w:lastRowLastColumn="0"/>
+            </w:pPr>
+            <w:r>
+              <w:rPr>
+                <w:noProof/>
+              </w:rPr>
+              <w:drawing>
+                <wp:inline distT="0" distB="0" distL="0" distR="0" wp14:anchorId="4D4B3DA5" wp14:editId="358E065B">
+                  <wp:extent cx="7378700" cy="2184400"/>
+                  <wp:effectExtent l="0" t="0" r="0" b="0"/>
+                  <wp:docPr id="1661028322" name="Picture 16" descr="A close-up of a computer error&#10;&#10;AI-generated content may be incorrect."/>
+                  <wp:cNvGraphicFramePr>
+                    <a:graphicFrameLocks xmlns:a="http://schemas.openxmlformats.org/drawingml/2006/main" noChangeAspect="1"/>
+                  </wp:cNvGraphicFramePr>
+                  <a:graphic xmlns:a="http://schemas.openxmlformats.org/drawingml/2006/main">
+                    <a:graphicData uri="http://schemas.openxmlformats.org/drawingml/2006/picture">
+                      <pic:pic xmlns:pic="http://schemas.openxmlformats.org/drawingml/2006/picture">
+                        <pic:nvPicPr>
+                          <pic:cNvPr id="1661028322" name="Picture 16" descr="A close-up of a computer error&#10;&#10;AI-generated content may be incorrect."/>
+                          <pic:cNvPicPr/>
+                        </pic:nvPicPr>
+                        <pic:blipFill>
+                          <a:blip r:embed="rId43">
+                            <a:extLst>
+                              <a:ext uri="{28A0092B-C50C-407E-A947-70E740481C1C}">
+                                <a14:useLocalDpi xmlns:a14="http://schemas.microsoft.com/office/drawing/2010/main" val="0"/>
+                              </a:ext>
+                            </a:extLst>
+                          </a:blip>
+                          <a:stretch>
+                            <a:fillRect/>
+                          </a:stretch>
+                        </pic:blipFill>
+                        <pic:spPr>
+                          <a:xfrm>
+                            <a:off x="0" y="0"/>
+                            <a:ext cx="7378700" cy="2184400"/>
+                          </a:xfrm>
+                          <a:prstGeom prst="rect">
+                            <a:avLst/>
+                          </a:prstGeom>
+                        </pic:spPr>
+                      </pic:pic>
+                    </a:graphicData>
+                  </a:graphic>
+                </wp:inline>
+              </w:drawing>
+            </w:r>
+          </w:p>
+        </w:tc>
+      </w:tr>
+      <w:tr>
+        <w:tc>
+          <w:tcPr>
+            <w:cnfStyle w:val="001000000000" w:firstRow="0" w:lastRow="0" w:firstColumn="1" w:lastColumn="0" w:oddVBand="0" w:evenVBand="0" w:oddHBand="0" w:evenHBand="0" w:firstRowFirstColumn="0" w:firstRowLastColumn="0" w:lastRowFirstColumn="0" w:lastRowLastColumn="0"/>
+            <w:tcW w:w="1701" w:type="dxa"/>
+          </w:tcPr>
+          <w:p>
+            <w:pPr>
+              <w:jc w:val="center"/>
+            </w:pPr>
+            <w:r>
+              <w:t>19</w:t>
+            </w:r>
+          </w:p>
+        </w:tc>
+        <w:tc>
+          <w:tcPr>
+            <w:tcW w:w="6474" w:type="dxa"/>
+          </w:tcPr>
+          <w:p>
+            <w:pPr>
+              <w:jc w:val="center"/>
+              <w:cnfStyle w:val="000000000000" w:firstRow="0" w:lastRow="0" w:firstColumn="0" w:lastColumn="0" w:oddVBand="0" w:evenVBand="0" w:oddHBand="0" w:evenHBand="0" w:firstRowFirstColumn="0" w:firstRowLastColumn="0" w:lastRowFirstColumn="0" w:lastRowLastColumn="0"/>
+            </w:pPr>
+            <w:r>
+              <w:t>GRANT SELECT ON HOANGPHUC_USER2.EMPLOYEES TO HOANGPHUC_USER1;</w:t>
+            </w:r>
+          </w:p>
+        </w:tc>
+        <w:tc>
+          <w:tcPr>
+            <w:tcW w:w="14836" w:type="dxa"/>
+          </w:tcPr>
+          <w:p>
+            <w:pPr>
+              <w:jc w:val="center"/>
+              <w:cnfStyle w:val="000000000000" w:firstRow="0" w:lastRow="0" w:firstColumn="0" w:lastColumn="0" w:oddVBand="0" w:evenVBand="0" w:oddHBand="0" w:evenHBand="0" w:firstRowFirstColumn="0" w:firstRowLastColumn="0" w:lastRowFirstColumn="0" w:lastRowLastColumn="0"/>
+            </w:pPr>
+            <w:r>
+              <w:rPr>
+                <w:noProof/>
+              </w:rPr>
+              <w:drawing>
+                <wp:inline distT="0" distB="0" distL="0" distR="0" wp14:anchorId="2FE69466" wp14:editId="2728FEFC">
+                  <wp:extent cx="2654300" cy="558800"/>
+                  <wp:effectExtent l="0" t="0" r="0" b="0"/>
+                  <wp:docPr id="1880845195" name="Picture 17" descr="A black text on a white background&#10;&#10;AI-generated content may be incorrect."/>
+                  <wp:cNvGraphicFramePr>
+                    <a:graphicFrameLocks xmlns:a="http://schemas.openxmlformats.org/drawingml/2006/main" noChangeAspect="1"/>
+                  </wp:cNvGraphicFramePr>
+                  <a:graphic xmlns:a="http://schemas.openxmlformats.org/drawingml/2006/main">
+                    <a:graphicData uri="http://schemas.openxmlformats.org/drawingml/2006/picture">
+                      <pic:pic xmlns:pic="http://schemas.openxmlformats.org/drawingml/2006/picture">
+                        <pic:nvPicPr>
+                          <pic:cNvPr id="1880845195" name="Picture 17" descr="A black text on a white background&#10;&#10;AI-generated content may be incorrect."/>
+                          <pic:cNvPicPr/>
+                        </pic:nvPicPr>
+                        <pic:blipFill>
+                          <a:blip r:embed="rId44">
+                            <a:extLst>
+                              <a:ext uri="{28A0092B-C50C-407E-A947-70E740481C1C}">
+                                <a14:useLocalDpi xmlns:a14="http://schemas.microsoft.com/office/drawing/2010/main" val="0"/>
+                              </a:ext>
+                            </a:extLst>
+                          </a:blip>
+                          <a:stretch>
+                            <a:fillRect/>
+                          </a:stretch>
+                        </pic:blipFill>
+                        <pic:spPr>
+                          <a:xfrm>
+                            <a:off x="0" y="0"/>
+                            <a:ext cx="2654300" cy="558800"/>
+                          </a:xfrm>
+                          <a:prstGeom prst="rect">
+                            <a:avLst/>
+                          </a:prstGeom>
+                        </pic:spPr>
+                      </pic:pic>
+                    </a:graphicData>
+                  </a:graphic>
+                </wp:inline>
+              </w:drawing>
+            </w:r>
+          </w:p>
+        </w:tc>
+      </w:tr>
+      <w:tr>
+        <w:trPr>
+          <w:cnfStyle w:val="000000100000" w:firstRow="0" w:lastRow="0" w:firstColumn="0" w:lastColumn="0" w:oddVBand="0" w:evenVBand="0" w:oddHBand="1" w:evenHBand="0" w:firstRowFirstColumn="0" w:firstRowLastColumn="0" w:lastRowFirstColumn="0" w:lastRowLastColumn="0"/>
+        </w:trPr>
+        <w:tc>
+          <w:tcPr>
+            <w:cnfStyle w:val="001000000000" w:firstRow="0" w:lastRow="0" w:firstColumn="1" w:lastColumn="0" w:oddVBand="0" w:evenVBand="0" w:oddHBand="0" w:evenHBand="0" w:firstRowFirstColumn="0" w:firstRowLastColumn="0" w:lastRowFirstColumn="0" w:lastRowLastColumn="0"/>
+            <w:tcW w:w="1701" w:type="dxa"/>
+          </w:tcPr>
+          <w:p>
+            <w:pPr>
+              <w:jc w:val="center"/>
+            </w:pPr>
+            <w:r>
+              <w:t>20</w:t>
+            </w:r>
+          </w:p>
+        </w:tc>
+        <w:tc>
+          <w:tcPr>
+            <w:tcW w:w="6474" w:type="dxa"/>
+          </w:tcPr>
+          <w:p>
+            <w:pPr>
+              <w:jc w:val="center"/>
+              <w:cnfStyle w:val="000000100000" w:firstRow="0" w:lastRow="0" w:firstColumn="0" w:lastColumn="0" w:oddVBand="0" w:evenVBand="0" w:oddHBand="1" w:evenHBand="0" w:firstRowFirstColumn="0" w:firstRowLastColumn="0" w:lastRowFirstColumn="0" w:lastRowLastColumn="0"/>
+            </w:pPr>
+            <w:r>
+              <w:t>SELECT * FROM SYS_DBA_PRIVS;</w:t>
+            </w:r>
+          </w:p>
+        </w:tc>
+        <w:tc>
+          <w:tcPr>
+            <w:tcW w:w="14836" w:type="dxa"/>
+          </w:tcPr>
+          <w:p>
+            <w:pPr>
+              <w:jc w:val="center"/>
+              <w:cnfStyle w:val="000000100000" w:firstRow="0" w:lastRow="0" w:firstColumn="0" w:lastColumn="0" w:oddVBand="0" w:evenVBand="0" w:oddHBand="1" w:evenHBand="0" w:firstRowFirstColumn="0" w:firstRowLastColumn="0" w:lastRowFirstColumn="0" w:lastRowLastColumn="0"/>
+            </w:pPr>
+            <w:r>
+              <w:rPr>
+                <w:noProof/>
+              </w:rPr>
+              <w:drawing>
+                <wp:inline distT="0" distB="0" distL="0" distR="0" wp14:anchorId="17BA4D88" wp14:editId="7D0E36FF">
+                  <wp:extent cx="6934200" cy="698500"/>
+                  <wp:effectExtent l="0" t="0" r="0" b="0"/>
+                  <wp:docPr id="1096821362" name="Picture 18"/>
+                  <wp:cNvGraphicFramePr>
+                    <a:graphicFrameLocks xmlns:a="http://schemas.openxmlformats.org/drawingml/2006/main" noChangeAspect="1"/>
+                  </wp:cNvGraphicFramePr>
+                  <a:graphic xmlns:a="http://schemas.openxmlformats.org/drawingml/2006/main">
+                    <a:graphicData uri="http://schemas.openxmlformats.org/drawingml/2006/picture">
+                      <pic:pic xmlns:pic="http://schemas.openxmlformats.org/drawingml/2006/picture">
+                        <pic:nvPicPr>
+                          <pic:cNvPr id="1096821362" name="Picture 1096821362"/>
+                          <pic:cNvPicPr/>
+                        </pic:nvPicPr>
+                        <pic:blipFill>
+                          <a:blip r:embed="rId45">
+                            <a:extLst>
+                              <a:ext uri="{28A0092B-C50C-407E-A947-70E740481C1C}">
+                                <a14:useLocalDpi xmlns:a14="http://schemas.microsoft.com/office/drawing/2010/main" val="0"/>
+                              </a:ext>
+                            </a:extLst>
+                          </a:blip>
+                          <a:stretch>
+                            <a:fillRect/>
+                          </a:stretch>
+                        </pic:blipFill>
+                        <pic:spPr>
+                          <a:xfrm>
+                            <a:off x="0" y="0"/>
+                            <a:ext cx="6934200" cy="698500"/>
+                          </a:xfrm>
+                          <a:prstGeom prst="rect">
+                            <a:avLst/>
+                          </a:prstGeom>
+                        </pic:spPr>
+                      </pic:pic>
+                    </a:graphicData>
+                  </a:graphic>
+                </wp:inline>
+              </w:drawing>
+            </w:r>
+          </w:p>
+        </w:tc>
+      </w:tr>
+      <w:tr>
+        <w:tc>
+          <w:tcPr>
+            <w:cnfStyle w:val="001000000000" w:firstRow="0" w:lastRow="0" w:firstColumn="1" w:lastColumn="0" w:oddVBand="0" w:evenVBand="0" w:oddHBand="0" w:evenHBand="0" w:firstRowFirstColumn="0" w:firstRowLastColumn="0" w:lastRowFirstColumn="0" w:lastRowLastColumn="0"/>
+            <w:tcW w:w="1701" w:type="dxa"/>
+          </w:tcPr>
+          <w:p>
+            <w:pPr>
+              <w:jc w:val="center"/>
+            </w:pPr>
+            <w:r>
+              <w:t>21</w:t>
+            </w:r>
+          </w:p>
+        </w:tc>
+        <w:tc>
+          <w:tcPr>
+            <w:tcW w:w="6474" w:type="dxa"/>
+          </w:tcPr>
+          <w:p>
+            <w:pPr>
+              <w:jc w:val="center"/>
+              <w:cnfStyle w:val="000000000000" w:firstRow="0" w:lastRow="0" w:firstColumn="0" w:lastColumn="0" w:oddVBand="0" w:evenVBand="0" w:oddHBand="0" w:evenHBand="0" w:firstRowFirstColumn="0" w:firstRowLastColumn="0" w:lastRowFirstColumn="0" w:lastRowLastColumn="0"/>
+            </w:pPr>
+            <w:r>
+              <w:t>GRANT ALL ON HOANGPHUC_USER2.EMPLOYEES TO HOANGPHUC_USER1;</w:t>
+            </w:r>
+          </w:p>
+        </w:tc>
+        <w:tc>
+          <w:tcPr>
+            <w:tcW w:w="14836" w:type="dxa"/>
+          </w:tcPr>
+          <w:p>
+            <w:pPr>
+              <w:jc w:val="center"/>
+              <w:cnfStyle w:val="000000000000" w:firstRow="0" w:lastRow="0" w:firstColumn="0" w:lastColumn="0" w:oddVBand="0" w:evenVBand="0" w:oddHBand="0" w:evenHBand="0" w:firstRowFirstColumn="0" w:firstRowLastColumn="0" w:lastRowFirstColumn="0" w:lastRowLastColumn="0"/>
+            </w:pPr>
+            <w:r>
+              <w:rPr>
+                <w:noProof/>
+              </w:rPr>
+              <w:drawing>
+                <wp:inline distT="0" distB="0" distL="0" distR="0" wp14:anchorId="77B890AC" wp14:editId="69685236">
+                  <wp:extent cx="2447778" cy="515322"/>
+                  <wp:effectExtent l="0" t="0" r="3810" b="5715"/>
+                  <wp:docPr id="521393964" name="Picture 17" descr="A black text on a white background&#10;&#10;AI-generated content may be incorrect."/>
+                  <wp:cNvGraphicFramePr>
+                    <a:graphicFrameLocks xmlns:a="http://schemas.openxmlformats.org/drawingml/2006/main" noChangeAspect="1"/>
+                  </wp:cNvGraphicFramePr>
+                  <a:graphic xmlns:a="http://schemas.openxmlformats.org/drawingml/2006/main">
+                    <a:graphicData uri="http://schemas.openxmlformats.org/drawingml/2006/picture">
+                      <pic:pic xmlns:pic="http://schemas.openxmlformats.org/drawingml/2006/picture">
+                        <pic:nvPicPr>
+                          <pic:cNvPr id="1880845195" name="Picture 17" descr="A black text on a white background&#10;&#10;AI-generated content may be incorrect."/>
+                          <pic:cNvPicPr/>
+                        </pic:nvPicPr>
+                        <pic:blipFill>
+                          <a:blip r:embed="rId44">
+                            <a:extLst>
+                              <a:ext uri="{28A0092B-C50C-407E-A947-70E740481C1C}">
+                                <a14:useLocalDpi xmlns:a14="http://schemas.microsoft.com/office/drawing/2010/main" val="0"/>
+                              </a:ext>
+                            </a:extLst>
+                          </a:blip>
+                          <a:stretch>
+                            <a:fillRect/>
+                          </a:stretch>
+                        </pic:blipFill>
+                        <pic:spPr>
+                          <a:xfrm>
+                            <a:off x="0" y="0"/>
+                            <a:ext cx="2456685" cy="517197"/>
+                          </a:xfrm>
+                          <a:prstGeom prst="rect">
+                            <a:avLst/>
+                          </a:prstGeom>
+                        </pic:spPr>
+                      </pic:pic>
+                    </a:graphicData>
+                  </a:graphic>
+                </wp:inline>
+              </w:drawing>
+            </w:r>
+          </w:p>
+        </w:tc>
+      </w:tr>
+      <w:tr>
+        <w:trPr>
+          <w:cnfStyle w:val="000000100000" w:firstRow="0" w:lastRow="0" w:firstColumn="0" w:lastColumn="0" w:oddVBand="0" w:evenVBand="0" w:oddHBand="1" w:evenHBand="0" w:firstRowFirstColumn="0" w:firstRowLastColumn="0" w:lastRowFirstColumn="0" w:lastRowLastColumn="0"/>
+        </w:trPr>
+        <w:tc>
+          <w:tcPr>
+            <w:cnfStyle w:val="001000000000" w:firstRow="0" w:lastRow="0" w:firstColumn="1" w:lastColumn="0" w:oddVBand="0" w:evenVBand="0" w:oddHBand="0" w:evenHBand="0" w:firstRowFirstColumn="0" w:firstRowLastColumn="0" w:lastRowFirstColumn="0" w:lastRowLastColumn="0"/>
+            <w:tcW w:w="1701" w:type="dxa"/>
+          </w:tcPr>
+          <w:p>
+            <w:pPr>
+              <w:jc w:val="center"/>
+            </w:pPr>
+            <w:r>
+              <w:t>22</w:t>
+            </w:r>
+          </w:p>
+        </w:tc>
+        <w:tc>
+          <w:tcPr>
+            <w:tcW w:w="6474" w:type="dxa"/>
+          </w:tcPr>
+          <w:p>
+            <w:pPr>
+              <w:jc w:val="center"/>
+              <w:cnfStyle w:val="000000100000" w:firstRow="0" w:lastRow="0" w:firstColumn="0" w:lastColumn="0" w:oddVBand="0" w:evenVBand="0" w:oddHBand="1" w:evenHBand="0" w:firstRowFirstColumn="0" w:firstRowLastColumn="0" w:lastRowFirstColumn="0" w:lastRowLastColumn="0"/>
+            </w:pPr>
+            <w:r>
+              <w:t>GRANT CREATE SEQUENCE TO HOANGPHUC_USER3;</w:t>
+            </w:r>
+          </w:p>
+        </w:tc>
+        <w:tc>
+          <w:tcPr>
+            <w:tcW w:w="14836" w:type="dxa"/>
+          </w:tcPr>
+          <w:p>
+            <w:pPr>
+              <w:jc w:val="center"/>
+              <w:cnfStyle w:val="000000100000" w:firstRow="0" w:lastRow="0" w:firstColumn="0" w:lastColumn="0" w:oddVBand="0" w:evenVBand="0" w:oddHBand="1" w:evenHBand="0" w:firstRowFirstColumn="0" w:firstRowLastColumn="0" w:lastRowFirstColumn="0" w:lastRowLastColumn="0"/>
+            </w:pPr>
+            <w:r>
+              <w:rPr>
+                <w:noProof/>
+              </w:rPr>
+              <w:drawing>
+                <wp:inline distT="0" distB="0" distL="0" distR="0" wp14:anchorId="75CA0006" wp14:editId="398A53A6">
+                  <wp:extent cx="2006600" cy="533400"/>
+                  <wp:effectExtent l="0" t="0" r="0" b="0"/>
+                  <wp:docPr id="1773960316" name="Picture 19" descr="A black text on a white background&#10;&#10;AI-generated content may be incorrect."/>
+                  <wp:cNvGraphicFramePr>
+                    <a:graphicFrameLocks xmlns:a="http://schemas.openxmlformats.org/drawingml/2006/main" noChangeAspect="1"/>
+                  </wp:cNvGraphicFramePr>
+                  <a:graphic xmlns:a="http://schemas.openxmlformats.org/drawingml/2006/main">
+                    <a:graphicData uri="http://schemas.openxmlformats.org/drawingml/2006/picture">
+                      <pic:pic xmlns:pic="http://schemas.openxmlformats.org/drawingml/2006/picture">
+                        <pic:nvPicPr>
+                          <pic:cNvPr id="1773960316" name="Picture 19" descr="A black text on a white background&#10;&#10;AI-generated content may be incorrect."/>
+                          <pic:cNvPicPr/>
+                        </pic:nvPicPr>
+                        <pic:blipFill>
+                          <a:blip r:embed="rId46">
+                            <a:extLst>
+                              <a:ext uri="{28A0092B-C50C-407E-A947-70E740481C1C}">
+                                <a14:useLocalDpi xmlns:a14="http://schemas.microsoft.com/office/drawing/2010/main" val="0"/>
+                              </a:ext>
+                            </a:extLst>
+                          </a:blip>
+                          <a:stretch>
+                            <a:fillRect/>
+                          </a:stretch>
+                        </pic:blipFill>
+                        <pic:spPr>
+                          <a:xfrm>
+                            <a:off x="0" y="0"/>
+                            <a:ext cx="2006600" cy="533400"/>
+                          </a:xfrm>
+                          <a:prstGeom prst="rect">
+                            <a:avLst/>
+                          </a:prstGeom>
+                        </pic:spPr>
+                      </pic:pic>
+                    </a:graphicData>
+                  </a:graphic>
+                </wp:inline>
+              </w:drawing>
+            </w:r>
+          </w:p>
+        </w:tc>
+      </w:tr>
+      <w:tr>
+        <w:tc>
+          <w:tcPr>
+            <w:cnfStyle w:val="001000000000" w:firstRow="0" w:lastRow="0" w:firstColumn="1" w:lastColumn="0" w:oddVBand="0" w:evenVBand="0" w:oddHBand="0" w:evenHBand="0" w:firstRowFirstColumn="0" w:firstRowLastColumn="0" w:lastRowFirstColumn="0" w:lastRowLastColumn="0"/>
+            <w:tcW w:w="1701" w:type="dxa"/>
+          </w:tcPr>
+          <w:p>
+            <w:pPr>
+              <w:jc w:val="center"/>
+            </w:pPr>
+            <w:r>
+              <w:t>23</w:t>
+            </w:r>
+          </w:p>
+        </w:tc>
+        <w:tc>
+          <w:tcPr>
+            <w:tcW w:w="6474" w:type="dxa"/>
+          </w:tcPr>
+          <w:p>
+            <w:pPr>
+              <w:jc w:val="center"/>
+              <w:cnfStyle w:val="000000000000" w:firstRow="0" w:lastRow="0" w:firstColumn="0" w:lastColumn="0" w:oddVBand="0" w:evenVBand="0" w:oddHBand="0" w:evenHBand="0" w:firstRowFirstColumn="0" w:firstRowLastColumn="0" w:lastRowFirstColumn="0" w:lastRowLastColumn="0"/>
+            </w:pPr>
+            <w:r>
+              <w:t>CREATE TABLE students (</w:t>
+            </w:r>
+          </w:p>
+          <w:p>
+            <w:pPr>
+              <w:jc w:val="center"/>
+              <w:cnfStyle w:val="000000000000" w:firstRow="0" w:lastRow="0" w:firstColumn="0" w:lastColumn="0" w:oddVBand="0" w:evenVBand="0" w:oddHBand="0" w:evenHBand="0" w:firstRowFirstColumn="0" w:firstRowLastColumn="0" w:lastRowFirstColumn="0" w:lastRowLastColumn="0"/>
+            </w:pPr>
+            <w:r>
+              <w:t>id       NUMBER PRIMARY KEY,</w:t>
+            </w:r>
+          </w:p>
+          <w:p>
+            <w:pPr>
+              <w:jc w:val="center"/>
+              <w:cnfStyle w:val="000000000000" w:firstRow="0" w:lastRow="0" w:firstColumn="0" w:lastColumn="0" w:oddVBand="0" w:evenVBand="0" w:oddHBand="0" w:evenHBand="0" w:firstRowFirstColumn="0" w:firstRowLastColumn="0" w:lastRowFirstColumn="0" w:lastRowLastColumn="0"/>
+            </w:pPr>
+            <w:r>
+              <w:t>fullname VARCHAR2(100) NOT NULL,</w:t>
+            </w:r>
+          </w:p>
+          <w:p>
+            <w:pPr>
+              <w:jc w:val="center"/>
+              <w:cnfStyle w:val="000000000000" w:firstRow="0" w:lastRow="0" w:firstColumn="0" w:lastColumn="0" w:oddVBand="0" w:evenVBand="0" w:oddHBand="0" w:evenHBand="0" w:firstRowFirstColumn="0" w:firstRowLastColumn="0" w:lastRowFirstColumn="0" w:lastRowLastColumn="0"/>
+            </w:pPr>
+            <w:r>
+              <w:t>birthday DATE</w:t>
+            </w:r>
+          </w:p>
+          <w:p>
+            <w:pPr>
+              <w:jc w:val="center"/>
+              <w:cnfStyle w:val="000000000000" w:firstRow="0" w:lastRow="0" w:firstColumn="0" w:lastColumn="0" w:oddVBand="0" w:evenVBand="0" w:oddHBand="0" w:evenHBand="0" w:firstRowFirstColumn="0" w:firstRowLastColumn="0" w:lastRowFirstColumn="0" w:lastRowLastColumn="0"/>
+            </w:pPr>
+            <w:r>
+              <w:t>);</w:t>
+            </w:r>
+          </w:p>
+        </w:tc>
+        <w:tc>
+          <w:tcPr>
+            <w:tcW w:w="14836" w:type="dxa"/>
+          </w:tcPr>
+          <w:p>
+            <w:pPr>
+              <w:jc w:val="center"/>
+              <w:cnfStyle w:val="000000000000" w:firstRow="0" w:lastRow="0" w:firstColumn="0" w:lastColumn="0" w:oddVBand="0" w:evenVBand="0" w:oddHBand="0" w:evenHBand="0" w:firstRowFirstColumn="0" w:firstRowLastColumn="0" w:lastRowFirstColumn="0" w:lastRowLastColumn="0"/>
+            </w:pPr>
+            <w:r>
+              <w:rPr>
+                <w:noProof/>
+              </w:rPr>
+              <w:drawing>
+                <wp:inline distT="0" distB="0" distL="0" distR="0" wp14:anchorId="62F157CD" wp14:editId="1138EDD7">
+                  <wp:extent cx="2997200" cy="444500"/>
+                  <wp:effectExtent l="0" t="0" r="0" b="0"/>
+                  <wp:docPr id="88670689" name="Picture 20" descr="A black text on a white background&#10;&#10;AI-generated content may be incorrect."/>
+                  <wp:cNvGraphicFramePr>
+                    <a:graphicFrameLocks xmlns:a="http://schemas.openxmlformats.org/drawingml/2006/main" noChangeAspect="1"/>
+                  </wp:cNvGraphicFramePr>
+                  <a:graphic xmlns:a="http://schemas.openxmlformats.org/drawingml/2006/main">
+                    <a:graphicData uri="http://schemas.openxmlformats.org/drawingml/2006/picture">
+                      <pic:pic xmlns:pic="http://schemas.openxmlformats.org/drawingml/2006/picture">
+                        <pic:nvPicPr>
+                          <pic:cNvPr id="88670689" name="Picture 20" descr="A black text on a white background&#10;&#10;AI-generated content may be incorrect."/>
+                          <pic:cNvPicPr/>
+                        </pic:nvPicPr>
+                        <pic:blipFill>
+                          <a:blip r:embed="rId47">
+                            <a:extLst>
+                              <a:ext uri="{28A0092B-C50C-407E-A947-70E740481C1C}">
+                                <a14:useLocalDpi xmlns:a14="http://schemas.microsoft.com/office/drawing/2010/main" val="0"/>
+                              </a:ext>
+                            </a:extLst>
+                          </a:blip>
+                          <a:stretch>
+                            <a:fillRect/>
+                          </a:stretch>
+                        </pic:blipFill>
+                        <pic:spPr>
+                          <a:xfrm>
+                            <a:off x="0" y="0"/>
+                            <a:ext cx="2997200" cy="444500"/>
+                          </a:xfrm>
+                          <a:prstGeom prst="rect">
+                            <a:avLst/>
+                          </a:prstGeom>
+                        </pic:spPr>
+                      </pic:pic>
+                    </a:graphicData>
+                  </a:graphic>
+                </wp:inline>
+              </w:drawing>
+            </w:r>
+          </w:p>
+        </w:tc>
+      </w:tr>
+      <w:tr>
+        <w:trPr>
+          <w:cnfStyle w:val="000000100000" w:firstRow="0" w:lastRow="0" w:firstColumn="0" w:lastColumn="0" w:oddVBand="0" w:evenVBand="0" w:oddHBand="1" w:evenHBand="0" w:firstRowFirstColumn="0" w:firstRowLastColumn="0" w:lastRowFirstColumn="0" w:lastRowLastColumn="0"/>
+        </w:trPr>
+        <w:tc>
+          <w:tcPr>
+            <w:cnfStyle w:val="001000000000" w:firstRow="0" w:lastRow="0" w:firstColumn="1" w:lastColumn="0" w:oddVBand="0" w:evenVBand="0" w:oddHBand="0" w:evenHBand="0" w:firstRowFirstColumn="0" w:firstRowLastColumn="0" w:lastRowFirstColumn="0" w:lastRowLastColumn="0"/>
+            <w:tcW w:w="1701" w:type="dxa"/>
+          </w:tcPr>
+          <w:p>
+            <w:pPr>
+              <w:jc w:val="center"/>
+            </w:pPr>
+            <w:r>
+              <w:lastRenderedPageBreak/>
+              <w:t>24</w:t>
+            </w:r>
+          </w:p>
+        </w:tc>
+        <w:tc>
+          <w:tcPr>
+            <w:tcW w:w="6474" w:type="dxa"/>
+          </w:tcPr>
+          <w:p>
+            <w:pPr>
+              <w:jc w:val="center"/>
+              <w:cnfStyle w:val="000000100000" w:firstRow="0" w:lastRow="0" w:firstColumn="0" w:lastColumn="0" w:oddVBand="0" w:evenVBand="0" w:oddHBand="1" w:evenHBand="0" w:firstRowFirstColumn="0" w:firstRowLastColumn="0" w:lastRowFirstColumn="0" w:lastRowLastColumn="0"/>
+            </w:pPr>
+            <w:r>
+              <w:t>CREATE SEQUENCE STUDENT_SEQ;</w:t>
+            </w:r>
+          </w:p>
+        </w:tc>
+        <w:tc>
+          <w:tcPr>
+            <w:tcW w:w="14836" w:type="dxa"/>
+          </w:tcPr>
+          <w:p>
+            <w:pPr>
+              <w:jc w:val="center"/>
+              <w:cnfStyle w:val="000000100000" w:firstRow="0" w:lastRow="0" w:firstColumn="0" w:lastColumn="0" w:oddVBand="0" w:evenVBand="0" w:oddHBand="1" w:evenHBand="0" w:firstRowFirstColumn="0" w:firstRowLastColumn="0" w:lastRowFirstColumn="0" w:lastRowLastColumn="0"/>
+            </w:pPr>
+            <w:r>
+              <w:rPr>
+                <w:noProof/>
+              </w:rPr>
+              <w:drawing>
+                <wp:inline distT="0" distB="0" distL="0" distR="0" wp14:anchorId="77F3BC7B" wp14:editId="6F33F4E0">
+                  <wp:extent cx="2844800" cy="660400"/>
+                  <wp:effectExtent l="0" t="0" r="0" b="0"/>
+                  <wp:docPr id="1465942885" name="Picture 21" descr="A black text on a white background&#10;&#10;AI-generated content may be incorrect."/>
+                  <wp:cNvGraphicFramePr>
+                    <a:graphicFrameLocks xmlns:a="http://schemas.openxmlformats.org/drawingml/2006/main" noChangeAspect="1"/>
+                  </wp:cNvGraphicFramePr>
+                  <a:graphic xmlns:a="http://schemas.openxmlformats.org/drawingml/2006/main">
+                    <a:graphicData uri="http://schemas.openxmlformats.org/drawingml/2006/picture">
+                      <pic:pic xmlns:pic="http://schemas.openxmlformats.org/drawingml/2006/picture">
+                        <pic:nvPicPr>
+                          <pic:cNvPr id="1465942885" name="Picture 21" descr="A black text on a white background&#10;&#10;AI-generated content may be incorrect."/>
+                          <pic:cNvPicPr/>
+                        </pic:nvPicPr>
+                        <pic:blipFill>
+                          <a:blip r:embed="rId48">
+                            <a:extLst>
+                              <a:ext uri="{28A0092B-C50C-407E-A947-70E740481C1C}">
+                                <a14:useLocalDpi xmlns:a14="http://schemas.microsoft.com/office/drawing/2010/main" val="0"/>
+                              </a:ext>
+                            </a:extLst>
+                          </a:blip>
+                          <a:stretch>
+                            <a:fillRect/>
+                          </a:stretch>
+                        </pic:blipFill>
+                        <pic:spPr>
+                          <a:xfrm>
+                            <a:off x="0" y="0"/>
+                            <a:ext cx="2844800" cy="660400"/>
+                          </a:xfrm>
+                          <a:prstGeom prst="rect">
+                            <a:avLst/>
+                          </a:prstGeom>
+                        </pic:spPr>
+                      </pic:pic>
+                    </a:graphicData>
+                  </a:graphic>
+                </wp:inline>
+              </w:drawing>
+            </w:r>
+          </w:p>
+        </w:tc>
+      </w:tr>
+      <w:tr>
+        <w:tc>
+          <w:tcPr>
+            <w:cnfStyle w:val="001000000000" w:firstRow="0" w:lastRow="0" w:firstColumn="1" w:lastColumn="0" w:oddVBand="0" w:evenVBand="0" w:oddHBand="0" w:evenHBand="0" w:firstRowFirstColumn="0" w:firstRowLastColumn="0" w:lastRowFirstColumn="0" w:lastRowLastColumn="0"/>
+            <w:tcW w:w="1701" w:type="dxa"/>
+          </w:tcPr>
+          <w:p>
+            <w:pPr>
+              <w:jc w:val="center"/>
+            </w:pPr>
+            <w:r>
+              <w:t>25</w:t>
+            </w:r>
+          </w:p>
+        </w:tc>
+        <w:tc>
+          <w:tcPr>
+            <w:tcW w:w="6474" w:type="dxa"/>
+          </w:tcPr>
+          <w:p>
+            <w:pPr>
+              <w:jc w:val="center"/>
+              <w:cnfStyle w:val="000000000000" w:firstRow="0" w:lastRow="0" w:firstColumn="0" w:lastColumn="0" w:oddVBand="0" w:evenVBand="0" w:oddHBand="0" w:evenHBand="0" w:firstRowFirstColumn="0" w:firstRowLastColumn="0" w:lastRowFirstColumn="0" w:lastRowLastColumn="0"/>
+            </w:pPr>
+            <w:r>
+              <w:t xml:space="preserve">Vì trước đó ta chưa chạy câu lệnh: </w:t>
+            </w:r>
+            <w:r>
+              <w:t>ALTER USER HOANGPHUC_USER3 DEFAULT TABLESPACE TBS_01;</w:t>
+            </w:r>
+            <w:r>
+              <w:t xml:space="preserve"> do đó hành động không thể được thực thi.</w:t>
+            </w:r>
+          </w:p>
+        </w:tc>
+        <w:tc>
+          <w:tcPr>
+            <w:tcW w:w="14836" w:type="dxa"/>
+          </w:tcPr>
+          <w:p>
+            <w:pPr>
+              <w:jc w:val="center"/>
+              <w:cnfStyle w:val="000000000000" w:firstRow="0" w:lastRow="0" w:firstColumn="0" w:lastColumn="0" w:oddVBand="0" w:evenVBand="0" w:oddHBand="0" w:evenHBand="0" w:firstRowFirstColumn="0" w:firstRowLastColumn="0" w:lastRowFirstColumn="0" w:lastRowLastColumn="0"/>
+            </w:pPr>
+            <w:r>
+              <w:rPr>
+                <w:noProof/>
+              </w:rPr>
+              <w:drawing>
+                <wp:inline distT="0" distB="0" distL="0" distR="0" wp14:anchorId="738B4D1F" wp14:editId="0C7D64DD">
+                  <wp:extent cx="9283700" cy="2318314"/>
+                  <wp:effectExtent l="0" t="0" r="0" b="6350"/>
+                  <wp:docPr id="1331739699" name="Picture 22" descr="A screenshot of a computer error&#10;&#10;AI-generated content may be incorrect."/>
+                  <wp:cNvGraphicFramePr>
+                    <a:graphicFrameLocks xmlns:a="http://schemas.openxmlformats.org/drawingml/2006/main" noChangeAspect="1"/>
+                  </wp:cNvGraphicFramePr>
+                  <a:graphic xmlns:a="http://schemas.openxmlformats.org/drawingml/2006/main">
+                    <a:graphicData uri="http://schemas.openxmlformats.org/drawingml/2006/picture">
+                      <pic:pic xmlns:pic="http://schemas.openxmlformats.org/drawingml/2006/picture">
+                        <pic:nvPicPr>
+                          <pic:cNvPr id="1331739699" name="Picture 22" descr="A screenshot of a computer error&#10;&#10;AI-generated content may be incorrect."/>
+                          <pic:cNvPicPr/>
+                        </pic:nvPicPr>
+                        <pic:blipFill>
+                          <a:blip r:embed="rId49">
+                            <a:extLst>
+                              <a:ext uri="{28A0092B-C50C-407E-A947-70E740481C1C}">
+                                <a14:useLocalDpi xmlns:a14="http://schemas.microsoft.com/office/drawing/2010/main" val="0"/>
+                              </a:ext>
+                            </a:extLst>
+                          </a:blip>
+                          <a:stretch>
+                            <a:fillRect/>
+                          </a:stretch>
+                        </pic:blipFill>
+                        <pic:spPr>
+                          <a:xfrm>
+                            <a:off x="0" y="0"/>
+                            <a:ext cx="9291318" cy="2320216"/>
+                          </a:xfrm>
+                          <a:prstGeom prst="rect">
+                            <a:avLst/>
+                          </a:prstGeom>
+                        </pic:spPr>
+                      </pic:pic>
+                    </a:graphicData>
+                  </a:graphic>
+                </wp:inline>
+              </w:drawing>
+            </w:r>
+          </w:p>
+        </w:tc>
+      </w:tr>
+      <w:tr>
+        <w:trPr>
+          <w:cnfStyle w:val="000000100000" w:firstRow="0" w:lastRow="0" w:firstColumn="0" w:lastColumn="0" w:oddVBand="0" w:evenVBand="0" w:oddHBand="1" w:evenHBand="0" w:firstRowFirstColumn="0" w:firstRowLastColumn="0" w:lastRowFirstColumn="0" w:lastRowLastColumn="0"/>
+        </w:trPr>
+        <w:tc>
+          <w:tcPr>
+            <w:cnfStyle w:val="001000000000" w:firstRow="0" w:lastRow="0" w:firstColumn="1" w:lastColumn="0" w:oddVBand="0" w:evenVBand="0" w:oddHBand="0" w:evenHBand="0" w:firstRowFirstColumn="0" w:firstRowLastColumn="0" w:lastRowFirstColumn="0" w:lastRowLastColumn="0"/>
+            <w:tcW w:w="1701" w:type="dxa"/>
+          </w:tcPr>
+          <w:p>
+            <w:pPr>
+              <w:jc w:val="center"/>
+            </w:pPr>
+            <w:r>
+              <w:t>26</w:t>
+            </w:r>
+          </w:p>
+        </w:tc>
+        <w:tc>
+          <w:tcPr>
+            <w:tcW w:w="6474" w:type="dxa"/>
+          </w:tcPr>
+          <w:p>
+            <w:pPr>
+              <w:jc w:val="center"/>
+              <w:cnfStyle w:val="000000100000" w:firstRow="0" w:lastRow="0" w:firstColumn="0" w:lastColumn="0" w:oddVBand="0" w:evenVBand="0" w:oddHBand="1" w:evenHBand="0" w:firstRowFirstColumn="0" w:firstRowLastColumn="0" w:lastRowFirstColumn="0" w:lastRowLastColumn="0"/>
+            </w:pPr>
+            <w:r>
+              <w:t>GRANT INSERT ON STUDENTS TO HOANGPHUC_USER4;</w:t>
+            </w:r>
+          </w:p>
+        </w:tc>
+        <w:tc>
+          <w:tcPr>
+            <w:tcW w:w="14836" w:type="dxa"/>
+          </w:tcPr>
+          <w:p>
+            <w:pPr>
+              <w:jc w:val="center"/>
+              <w:cnfStyle w:val="000000100000" w:firstRow="0" w:lastRow="0" w:firstColumn="0" w:lastColumn="0" w:oddVBand="0" w:evenVBand="0" w:oddHBand="1" w:evenHBand="0" w:firstRowFirstColumn="0" w:firstRowLastColumn="0" w:lastRowFirstColumn="0" w:lastRowLastColumn="0"/>
+            </w:pPr>
+            <w:r>
+              <w:rPr>
+                <w:noProof/>
+              </w:rPr>
+              <w:drawing>
+                <wp:inline distT="0" distB="0" distL="0" distR="0" wp14:anchorId="7C68BC9F" wp14:editId="1958963D">
+                  <wp:extent cx="2794000" cy="558800"/>
+                  <wp:effectExtent l="0" t="0" r="0" b="0"/>
+                  <wp:docPr id="1836871657" name="Picture 23" descr="A black text on a white background&#10;&#10;AI-generated content may be incorrect."/>
+                  <wp:cNvGraphicFramePr>
+                    <a:graphicFrameLocks xmlns:a="http://schemas.openxmlformats.org/drawingml/2006/main" noChangeAspect="1"/>
+                  </wp:cNvGraphicFramePr>
+                  <a:graphic xmlns:a="http://schemas.openxmlformats.org/drawingml/2006/main">
+                    <a:graphicData uri="http://schemas.openxmlformats.org/drawingml/2006/picture">
+                      <pic:pic xmlns:pic="http://schemas.openxmlformats.org/drawingml/2006/picture">
+                        <pic:nvPicPr>
+                          <pic:cNvPr id="1836871657" name="Picture 23" descr="A black text on a white background&#10;&#10;AI-generated content may be incorrect."/>
+                          <pic:cNvPicPr/>
+                        </pic:nvPicPr>
+                        <pic:blipFill>
+                          <a:blip r:embed="rId50">
+                            <a:extLst>
+                              <a:ext uri="{28A0092B-C50C-407E-A947-70E740481C1C}">
+                                <a14:useLocalDpi xmlns:a14="http://schemas.microsoft.com/office/drawing/2010/main" val="0"/>
+                              </a:ext>
+                            </a:extLst>
+                          </a:blip>
+                          <a:stretch>
+                            <a:fillRect/>
+                          </a:stretch>
+                        </pic:blipFill>
+                        <pic:spPr>
+                          <a:xfrm>
+                            <a:off x="0" y="0"/>
+                            <a:ext cx="2794000" cy="558800"/>
+                          </a:xfrm>
+                          <a:prstGeom prst="rect">
+                            <a:avLst/>
+                          </a:prstGeom>
+                        </pic:spPr>
+                      </pic:pic>
+                    </a:graphicData>
+                  </a:graphic>
+                </wp:inline>
+              </w:drawing>
+            </w:r>
+          </w:p>
+        </w:tc>
+      </w:tr>
+      <w:tr>
+        <w:tc>
+          <w:tcPr>
+            <w:cnfStyle w:val="001000000000" w:firstRow="0" w:lastRow="0" w:firstColumn="1" w:lastColumn="0" w:oddVBand="0" w:evenVBand="0" w:oddHBand="0" w:evenHBand="0" w:firstRowFirstColumn="0" w:firstRowLastColumn="0" w:lastRowFirstColumn="0" w:lastRowLastColumn="0"/>
+            <w:tcW w:w="1701" w:type="dxa"/>
+          </w:tcPr>
+          <w:p>
+            <w:pPr>
+              <w:jc w:val="center"/>
+            </w:pPr>
+            <w:r>
+              <w:t>27</w:t>
+            </w:r>
+          </w:p>
+        </w:tc>
+        <w:tc>
+          <w:tcPr>
+            <w:tcW w:w="6474" w:type="dxa"/>
+          </w:tcPr>
+          <w:p>
+            <w:pPr>
+              <w:jc w:val="center"/>
+              <w:cnfStyle w:val="000000000000" w:firstRow="0" w:lastRow="0" w:firstColumn="0" w:lastColumn="0" w:oddVBand="0" w:evenVBand="0" w:oddHBand="0" w:evenHBand="0" w:firstRowFirstColumn="0" w:firstRowLastColumn="0" w:lastRowFirstColumn="0" w:lastRowLastColumn="0"/>
+            </w:pPr>
+            <w:r>
+              <w:t>GRANT DELETE ON STUDENTS TO HOANGPHUC_USER4;</w:t>
+            </w:r>
+          </w:p>
+        </w:tc>
+        <w:tc>
+          <w:tcPr>
+            <w:tcW w:w="14836" w:type="dxa"/>
+          </w:tcPr>
+          <w:p>
+            <w:pPr>
+              <w:jc w:val="center"/>
+              <w:cnfStyle w:val="000000000000" w:firstRow="0" w:lastRow="0" w:firstColumn="0" w:lastColumn="0" w:oddVBand="0" w:evenVBand="0" w:oddHBand="0" w:evenHBand="0" w:firstRowFirstColumn="0" w:firstRowLastColumn="0" w:lastRowFirstColumn="0" w:lastRowLastColumn="0"/>
+            </w:pPr>
+            <w:r>
+              <w:rPr>
+                <w:noProof/>
+              </w:rPr>
+              <w:drawing>
+                <wp:inline distT="0" distB="0" distL="0" distR="0" wp14:anchorId="73ED8BDB" wp14:editId="768C76D3">
+                  <wp:extent cx="2501900" cy="520700"/>
+                  <wp:effectExtent l="0" t="0" r="0" b="0"/>
+                  <wp:docPr id="907929315" name="Picture 24" descr="A black text on a white background&#10;&#10;AI-generated content may be incorrect."/>
+                  <wp:cNvGraphicFramePr>
+                    <a:graphicFrameLocks xmlns:a="http://schemas.openxmlformats.org/drawingml/2006/main" noChangeAspect="1"/>
+                  </wp:cNvGraphicFramePr>
+                  <a:graphic xmlns:a="http://schemas.openxmlformats.org/drawingml/2006/main">
+                    <a:graphicData uri="http://schemas.openxmlformats.org/drawingml/2006/picture">
+                      <pic:pic xmlns:pic="http://schemas.openxmlformats.org/drawingml/2006/picture">
+                        <pic:nvPicPr>
+                          <pic:cNvPr id="907929315" name="Picture 24" descr="A black text on a white background&#10;&#10;AI-generated content may be incorrect."/>
+                          <pic:cNvPicPr/>
+                        </pic:nvPicPr>
+                        <pic:blipFill>
+                          <a:blip r:embed="rId51">
+                            <a:extLst>
+                              <a:ext uri="{28A0092B-C50C-407E-A947-70E740481C1C}">
+                                <a14:useLocalDpi xmlns:a14="http://schemas.microsoft.com/office/drawing/2010/main" val="0"/>
+                              </a:ext>
+                            </a:extLst>
+                          </a:blip>
+                          <a:stretch>
+                            <a:fillRect/>
+                          </a:stretch>
+                        </pic:blipFill>
+                        <pic:spPr>
+                          <a:xfrm>
+                            <a:off x="0" y="0"/>
+                            <a:ext cx="2501900" cy="520700"/>
+                          </a:xfrm>
+                          <a:prstGeom prst="rect">
+                            <a:avLst/>
+                          </a:prstGeom>
+                        </pic:spPr>
+                      </pic:pic>
+                    </a:graphicData>
+                  </a:graphic>
+                </wp:inline>
+              </w:drawing>
+            </w:r>
+          </w:p>
+        </w:tc>
+      </w:tr>
+    </w:tbl>
     <w:p/>
     <w:sectPr>
       <w:type w:val="continuous"/>
@@ -1911,6 +4958,56 @@
     </w:sectPr>
   </w:body>
 </w:document>
+</file>
+
+<file path=word/endnotes.xml><?xml version="1.0" encoding="utf-8"?>
+<w:endnotes xmlns:wpc="http://schemas.microsoft.com/office/word/2010/wordprocessingCanvas" xmlns:cx="http://schemas.microsoft.com/office/drawing/2014/chartex" xmlns:cx1="http://schemas.microsoft.com/office/drawing/2015/9/8/chartex" xmlns:cx2="http://schemas.microsoft.com/office/drawing/2015/10/21/chartex" xmlns:cx3="http://schemas.microsoft.com/office/drawing/2016/5/9/chartex" xmlns:cx4="http://schemas.microsoft.com/office/drawing/2016/5/10/chartex" xmlns:cx5="http://schemas.microsoft.com/office/drawing/2016/5/11/chartex" xmlns:cx6="http://schemas.microsoft.com/office/drawing/2016/5/12/chartex" xmlns:cx7="http://schemas.microsoft.com/office/drawing/2016/5/13/chartex" xmlns:cx8="http://schemas.microsoft.com/office/drawing/2016/5/14/chartex" xmlns:mc="http://schemas.openxmlformats.org/markup-compatibility/2006" xmlns:aink="http://schemas.microsoft.com/office/drawing/2016/ink" xmlns:am3d="http://schemas.microsoft.com/office/drawing/2017/model3d" xmlns:o="urn:schemas-microsoft-com:office:office" xmlns:oel="http://schemas.microsoft.com/office/2019/extlst" xmlns:r="http://schemas.openxmlformats.org/officeDocument/2006/relationships" xmlns:m="http://schemas.openxmlformats.org/officeDocument/2006/math" xmlns:v="urn:schemas-microsoft-com:vml" xmlns:wp14="http://schemas.microsoft.com/office/word/2010/wordprocessingDrawing" xmlns:wp="http://schemas.openxmlformats.org/drawingml/2006/wordprocessingDrawing" xmlns:w10="urn:schemas-microsoft-com:office:word" xmlns:w="http://schemas.openxmlformats.org/wordprocessingml/2006/main" xmlns:w14="http://schemas.microsoft.com/office/word/2010/wordml" xmlns:w15="http://schemas.microsoft.com/office/word/2012/wordml" xmlns:w16cex="http://schemas.microsoft.com/office/word/2018/wordml/cex" xmlns:w16cid="http://schemas.microsoft.com/office/word/2016/wordml/cid" xmlns:w16="http://schemas.microsoft.com/office/word/2018/wordml" xmlns:w16du="http://schemas.microsoft.com/office/word/2023/wordml/word16du" xmlns:w16sdtdh="http://schemas.microsoft.com/office/word/2020/wordml/sdtdatahash" xmlns:w16sdtfl="http://schemas.microsoft.com/office/word/2024/wordml/sdtformatlock" xmlns:w16se="http://schemas.microsoft.com/office/word/2015/wordml/symex" xmlns:wpg="http://schemas.microsoft.com/office/word/2010/wordprocessingGroup" xmlns:wpi="http://schemas.microsoft.com/office/word/2010/wordprocessingInk" xmlns:wne="http://schemas.microsoft.com/office/word/2006/wordml" xmlns:wps="http://schemas.microsoft.com/office/word/2010/wordprocessingShape" mc:Ignorable="w14 w15 w16se w16cid w16 w16cex w16sdtdh w16sdtfl w16du wp14">
+  <w:endnote w:type="separator" w:id="-1">
+    <w:p>
+      <w:pPr>
+        <w:spacing w:after="0" w:line="240" w:lineRule="auto"/>
+      </w:pPr>
+      <w:r>
+        <w:separator/>
+      </w:r>
+    </w:p>
+  </w:endnote>
+  <w:endnote w:type="continuationSeparator" w:id="0">
+    <w:p>
+      <w:pPr>
+        <w:spacing w:after="0" w:line="240" w:lineRule="auto"/>
+      </w:pPr>
+      <w:r>
+        <w:continuationSeparator/>
+      </w:r>
+    </w:p>
+  </w:endnote>
+</w:endnotes>
+</file>
+
+<file path=word/footnotes.xml><?xml version="1.0" encoding="utf-8"?>
+<w:footnotes xmlns:wpc="http://schemas.microsoft.com/office/word/2010/wordprocessingCanvas" xmlns:cx="http://schemas.microsoft.com/office/drawing/2014/chartex" xmlns:cx1="http://schemas.microsoft.com/office/drawing/2015/9/8/chartex" xmlns:cx2="http://schemas.microsoft.com/office/drawing/2015/10/21/chartex" xmlns:cx3="http://schemas.microsoft.com/office/drawing/2016/5/9/chartex" xmlns:cx4="http://schemas.microsoft.com/office/drawing/2016/5/10/chartex" xmlns:cx5="http://schemas.microsoft.com/office/drawing/2016/5/11/chartex" xmlns:cx6="http://schemas.microsoft.com/office/drawing/2016/5/12/chartex" xmlns:cx7="http://schemas.microsoft.com/office/drawing/2016/5/13/chartex" xmlns:cx8="http://schemas.microsoft.com/office/drawing/2016/5/14/chartex" xmlns:mc="http://schemas.openxmlformats.org/markup-compatibility/2006" xmlns:aink="http://schemas.microsoft.com/office/drawing/2016/ink" xmlns:am3d="http://schemas.microsoft.com/office/drawing/2017/model3d" xmlns:o="urn:schemas-microsoft-com:office:office" xmlns:oel="http://schemas.microsoft.com/office/2019/extlst" xmlns:r="http://schemas.openxmlformats.org/officeDocument/2006/relationships" xmlns:m="http://schemas.openxmlformats.org/officeDocument/2006/math" xmlns:v="urn:schemas-microsoft-com:vml" xmlns:wp14="http://schemas.microsoft.com/office/word/2010/wordprocessingDrawing" xmlns:wp="http://schemas.openxmlformats.org/drawingml/2006/wordprocessingDrawing" xmlns:w10="urn:schemas-microsoft-com:office:word" xmlns:w="http://schemas.openxmlformats.org/wordprocessingml/2006/main" xmlns:w14="http://schemas.microsoft.com/office/word/2010/wordml" xmlns:w15="http://schemas.microsoft.com/office/word/2012/wordml" xmlns:w16cex="http://schemas.microsoft.com/office/word/2018/wordml/cex" xmlns:w16cid="http://schemas.microsoft.com/office/word/2016/wordml/cid" xmlns:w16="http://schemas.microsoft.com/office/word/2018/wordml" xmlns:w16du="http://schemas.microsoft.com/office/word/2023/wordml/word16du" xmlns:w16sdtdh="http://schemas.microsoft.com/office/word/2020/wordml/sdtdatahash" xmlns:w16sdtfl="http://schemas.microsoft.com/office/word/2024/wordml/sdtformatlock" xmlns:w16se="http://schemas.microsoft.com/office/word/2015/wordml/symex" xmlns:wpg="http://schemas.microsoft.com/office/word/2010/wordprocessingGroup" xmlns:wpi="http://schemas.microsoft.com/office/word/2010/wordprocessingInk" xmlns:wne="http://schemas.microsoft.com/office/word/2006/wordml" xmlns:wps="http://schemas.microsoft.com/office/word/2010/wordprocessingShape" mc:Ignorable="w14 w15 w16se w16cid w16 w16cex w16sdtdh w16sdtfl w16du wp14">
+  <w:footnote w:type="separator" w:id="-1">
+    <w:p>
+      <w:pPr>
+        <w:spacing w:after="0" w:line="240" w:lineRule="auto"/>
+      </w:pPr>
+      <w:r>
+        <w:separator/>
+      </w:r>
+    </w:p>
+  </w:footnote>
+  <w:footnote w:type="continuationSeparator" w:id="0">
+    <w:p>
+      <w:pPr>
+        <w:spacing w:after="0" w:line="240" w:lineRule="auto"/>
+      </w:pPr>
+      <w:r>
+        <w:continuationSeparator/>
+      </w:r>
+    </w:p>
+  </w:footnote>
+</w:footnotes>
 </file>
 
 <file path=word/styles.xml><?xml version="1.0" encoding="utf-8"?>
@@ -2849,6 +5946,225 @@
       </w:tblBorders>
     </w:tblPr>
   </w:style>
+  <w:style w:type="table" w:styleId="TableGridLight">
+    <w:name w:val="Grid Table Light"/>
+    <w:basedOn w:val="TableNormal"/>
+    <w:uiPriority w:val="40"/>
+    <w:rsid w:val="005A2B49"/>
+    <w:pPr>
+      <w:spacing w:after="0" w:line="240" w:lineRule="auto"/>
+    </w:pPr>
+    <w:tblPr>
+      <w:tblBorders>
+        <w:top w:val="single" w:sz="4" w:space="0" w:color="BFBFBF" w:themeColor="background1" w:themeShade="BF"/>
+        <w:left w:val="single" w:sz="4" w:space="0" w:color="BFBFBF" w:themeColor="background1" w:themeShade="BF"/>
+        <w:bottom w:val="single" w:sz="4" w:space="0" w:color="BFBFBF" w:themeColor="background1" w:themeShade="BF"/>
+        <w:right w:val="single" w:sz="4" w:space="0" w:color="BFBFBF" w:themeColor="background1" w:themeShade="BF"/>
+        <w:insideH w:val="single" w:sz="4" w:space="0" w:color="BFBFBF" w:themeColor="background1" w:themeShade="BF"/>
+        <w:insideV w:val="single" w:sz="4" w:space="0" w:color="BFBFBF" w:themeColor="background1" w:themeShade="BF"/>
+      </w:tblBorders>
+    </w:tblPr>
+  </w:style>
+  <w:style w:type="table" w:styleId="PlainTable1">
+    <w:name w:val="Plain Table 1"/>
+    <w:basedOn w:val="TableNormal"/>
+    <w:uiPriority w:val="41"/>
+    <w:rsid w:val="005A2B49"/>
+    <w:pPr>
+      <w:spacing w:after="0" w:line="240" w:lineRule="auto"/>
+    </w:pPr>
+    <w:tblPr>
+      <w:tblStyleRowBandSize w:val="1"/>
+      <w:tblStyleColBandSize w:val="1"/>
+      <w:tblBorders>
+        <w:top w:val="single" w:sz="4" w:space="0" w:color="BFBFBF" w:themeColor="background1" w:themeShade="BF"/>
+        <w:left w:val="single" w:sz="4" w:space="0" w:color="BFBFBF" w:themeColor="background1" w:themeShade="BF"/>
+        <w:bottom w:val="single" w:sz="4" w:space="0" w:color="BFBFBF" w:themeColor="background1" w:themeShade="BF"/>
+        <w:right w:val="single" w:sz="4" w:space="0" w:color="BFBFBF" w:themeColor="background1" w:themeShade="BF"/>
+        <w:insideH w:val="single" w:sz="4" w:space="0" w:color="BFBFBF" w:themeColor="background1" w:themeShade="BF"/>
+        <w:insideV w:val="single" w:sz="4" w:space="0" w:color="BFBFBF" w:themeColor="background1" w:themeShade="BF"/>
+      </w:tblBorders>
+    </w:tblPr>
+    <w:tblStylePr w:type="firstRow">
+      <w:rPr>
+        <w:b/>
+        <w:bCs/>
+      </w:rPr>
+    </w:tblStylePr>
+    <w:tblStylePr w:type="lastRow">
+      <w:rPr>
+        <w:b/>
+        <w:bCs/>
+      </w:rPr>
+      <w:tblPr/>
+      <w:tcPr>
+        <w:tcBorders>
+          <w:top w:val="double" w:sz="4" w:space="0" w:color="BFBFBF" w:themeColor="background1" w:themeShade="BF"/>
+        </w:tcBorders>
+      </w:tcPr>
+    </w:tblStylePr>
+    <w:tblStylePr w:type="firstCol">
+      <w:rPr>
+        <w:b/>
+        <w:bCs/>
+      </w:rPr>
+    </w:tblStylePr>
+    <w:tblStylePr w:type="lastCol">
+      <w:rPr>
+        <w:b/>
+        <w:bCs/>
+      </w:rPr>
+    </w:tblStylePr>
+    <w:tblStylePr w:type="band1Vert">
+      <w:tblPr/>
+      <w:tcPr>
+        <w:shd w:val="clear" w:color="auto" w:fill="F2F2F2" w:themeFill="background1" w:themeFillShade="F2"/>
+      </w:tcPr>
+    </w:tblStylePr>
+    <w:tblStylePr w:type="band1Horz">
+      <w:tblPr/>
+      <w:tcPr>
+        <w:shd w:val="clear" w:color="auto" w:fill="F2F2F2" w:themeFill="background1" w:themeFillShade="F2"/>
+      </w:tcPr>
+    </w:tblStylePr>
+  </w:style>
+  <w:style w:type="table" w:styleId="PlainTable3">
+    <w:name w:val="Plain Table 3"/>
+    <w:basedOn w:val="TableNormal"/>
+    <w:uiPriority w:val="43"/>
+    <w:rsid w:val="005A2B49"/>
+    <w:pPr>
+      <w:spacing w:after="0" w:line="240" w:lineRule="auto"/>
+    </w:pPr>
+    <w:tblPr>
+      <w:tblStyleRowBandSize w:val="1"/>
+      <w:tblStyleColBandSize w:val="1"/>
+    </w:tblPr>
+    <w:tblStylePr w:type="firstRow">
+      <w:rPr>
+        <w:b/>
+        <w:bCs/>
+        <w:caps/>
+      </w:rPr>
+      <w:tblPr/>
+      <w:tcPr>
+        <w:tcBorders>
+          <w:bottom w:val="single" w:sz="4" w:space="0" w:color="7F7F7F" w:themeColor="text1" w:themeTint="80"/>
+        </w:tcBorders>
+      </w:tcPr>
+    </w:tblStylePr>
+    <w:tblStylePr w:type="lastRow">
+      <w:rPr>
+        <w:b/>
+        <w:bCs/>
+        <w:caps/>
+      </w:rPr>
+      <w:tblPr/>
+      <w:tcPr>
+        <w:tcBorders>
+          <w:top w:val="nil"/>
+        </w:tcBorders>
+      </w:tcPr>
+    </w:tblStylePr>
+    <w:tblStylePr w:type="firstCol">
+      <w:rPr>
+        <w:b/>
+        <w:bCs/>
+        <w:caps/>
+      </w:rPr>
+      <w:tblPr/>
+      <w:tcPr>
+        <w:tcBorders>
+          <w:right w:val="single" w:sz="4" w:space="0" w:color="7F7F7F" w:themeColor="text1" w:themeTint="80"/>
+        </w:tcBorders>
+      </w:tcPr>
+    </w:tblStylePr>
+    <w:tblStylePr w:type="lastCol">
+      <w:rPr>
+        <w:b/>
+        <w:bCs/>
+        <w:caps/>
+      </w:rPr>
+      <w:tblPr/>
+      <w:tcPr>
+        <w:tcBorders>
+          <w:left w:val="nil"/>
+        </w:tcBorders>
+      </w:tcPr>
+    </w:tblStylePr>
+    <w:tblStylePr w:type="band1Vert">
+      <w:tblPr/>
+      <w:tcPr>
+        <w:shd w:val="clear" w:color="auto" w:fill="F2F2F2" w:themeFill="background1" w:themeFillShade="F2"/>
+      </w:tcPr>
+    </w:tblStylePr>
+    <w:tblStylePr w:type="band1Horz">
+      <w:tblPr/>
+      <w:tcPr>
+        <w:shd w:val="clear" w:color="auto" w:fill="F2F2F2" w:themeFill="background1" w:themeFillShade="F2"/>
+      </w:tcPr>
+    </w:tblStylePr>
+    <w:tblStylePr w:type="neCell">
+      <w:tblPr/>
+      <w:tcPr>
+        <w:tcBorders>
+          <w:left w:val="nil"/>
+        </w:tcBorders>
+      </w:tcPr>
+    </w:tblStylePr>
+    <w:tblStylePr w:type="nwCell">
+      <w:tblPr/>
+      <w:tcPr>
+        <w:tcBorders>
+          <w:right w:val="nil"/>
+        </w:tcBorders>
+      </w:tcPr>
+    </w:tblStylePr>
+  </w:style>
+  <w:style w:type="paragraph" w:styleId="Header">
+    <w:name w:val="header"/>
+    <w:basedOn w:val="Normal"/>
+    <w:link w:val="HeaderChar"/>
+    <w:uiPriority w:val="99"/>
+    <w:unhideWhenUsed/>
+    <w:rsid w:val="005A2B49"/>
+    <w:pPr>
+      <w:tabs>
+        <w:tab w:val="center" w:pos="4680"/>
+        <w:tab w:val="right" w:pos="9360"/>
+      </w:tabs>
+      <w:spacing w:after="0" w:line="240" w:lineRule="auto"/>
+    </w:pPr>
+  </w:style>
+  <w:style w:type="character" w:customStyle="1" w:styleId="HeaderChar">
+    <w:name w:val="Header Char"/>
+    <w:basedOn w:val="DefaultParagraphFont"/>
+    <w:link w:val="Header"/>
+    <w:uiPriority w:val="99"/>
+    <w:rsid w:val="005A2B49"/>
+  </w:style>
+  <w:style w:type="paragraph" w:styleId="Footer">
+    <w:name w:val="footer"/>
+    <w:basedOn w:val="Normal"/>
+    <w:link w:val="FooterChar"/>
+    <w:uiPriority w:val="99"/>
+    <w:unhideWhenUsed/>
+    <w:rsid w:val="005A2B49"/>
+    <w:pPr>
+      <w:tabs>
+        <w:tab w:val="center" w:pos="4680"/>
+        <w:tab w:val="right" w:pos="9360"/>
+      </w:tabs>
+      <w:spacing w:after="0" w:line="240" w:lineRule="auto"/>
+    </w:pPr>
+  </w:style>
+  <w:style w:type="character" w:customStyle="1" w:styleId="FooterChar">
+    <w:name w:val="Footer Char"/>
+    <w:basedOn w:val="DefaultParagraphFont"/>
+    <w:link w:val="Footer"/>
+    <w:uiPriority w:val="99"/>
+    <w:rsid w:val="005A2B49"/>
+  </w:style>
 </w:styles>
 </file>
 

</xml_diff>